<commit_message>
Add WoFPS section about enable mode.
</commit_message>
<xml_diff>
--- a/Modern Standby SPEC 0.9.docx
+++ b/Modern Standby SPEC 0.9.docx
@@ -8984,8 +8984,6 @@
     </w:p>
     <w:p/>
     <w:p>
-      <w:bookmarkStart w:id="20" w:name="_GoBack"/>
-      <w:bookmarkEnd w:id="20"/>
       <w:r>
         <w:t>Fan’s behavior</w:t>
       </w:r>
@@ -9419,6 +9417,54 @@
           <w:rFonts w:eastAsia="Times New Roman"/>
         </w:rPr>
       </w:pPr>
+    </w:p>
+    <w:p>
+      <w:pPr>
+        <w:pStyle w:val="ListParagraph"/>
+        <w:numPr>
+          <w:ilvl w:val="0"/>
+          <w:numId w:val="33"/>
+        </w:numPr>
+        <w:spacing w:after="0" w:line="240" w:lineRule="auto"/>
+        <w:contextualSpacing w:val="0"/>
+        <w:rPr>
+          <w:rFonts w:eastAsia="Times New Roman"/>
+          <w:color w:val="1F4E79"/>
+        </w:rPr>
+      </w:pPr>
+      <w:r>
+        <w:rPr>
+          <w:rFonts w:eastAsia="Times New Roman"/>
+          <w:color w:val="1F4E79"/>
+        </w:rPr>
+        <w:t xml:space="preserve">NV Quadro P1000, P4000 used for Mulberry, and NV MX250 used for Camellia. Could you help comment the difference of power consumption, resume time and </w:t>
+      </w:r>
+      <w:proofErr w:type="gramStart"/>
+      <w:r>
+        <w:rPr>
+          <w:rFonts w:eastAsia="Times New Roman"/>
+          <w:color w:val="1F4E79"/>
+        </w:rPr>
+        <w:t>etc..</w:t>
+      </w:r>
+      <w:proofErr w:type="gramEnd"/>
+      <w:r>
+        <w:rPr>
+          <w:rFonts w:eastAsia="Times New Roman"/>
+          <w:color w:val="1F4E79"/>
+        </w:rPr>
+        <w:t>?</w:t>
+      </w:r>
+    </w:p>
+    <w:p>
+      <w:pPr>
+        <w:spacing w:after="0" w:line="240" w:lineRule="auto"/>
+        <w:rPr>
+          <w:rFonts w:eastAsia="Times New Roman"/>
+        </w:rPr>
+      </w:pPr>
+      <w:bookmarkStart w:id="20" w:name="_GoBack"/>
+      <w:bookmarkEnd w:id="20"/>
     </w:p>
     <w:p>
       <w:pPr>
@@ -10344,6 +10390,832 @@
         <w:ind w:left="1080"/>
       </w:pPr>
     </w:p>
+    <w:p>
+      <w:pPr>
+        <w:pStyle w:val="ListParagraph"/>
+        <w:numPr>
+          <w:ilvl w:val="1"/>
+          <w:numId w:val="23"/>
+        </w:numPr>
+        <w:spacing w:after="0" w:line="240" w:lineRule="auto"/>
+        <w:rPr>
+          <w:rFonts w:eastAsia="Times New Roman"/>
+        </w:rPr>
+      </w:pPr>
+      <w:r>
+        <w:rPr>
+          <w:rFonts w:eastAsia="Times New Roman"/>
+        </w:rPr>
+        <w:t xml:space="preserve">Resume time of </w:t>
+      </w:r>
+      <w:proofErr w:type="spellStart"/>
+      <w:r>
+        <w:rPr>
+          <w:rFonts w:eastAsia="Times New Roman"/>
+        </w:rPr>
+        <w:t>dGPU</w:t>
+      </w:r>
+      <w:proofErr w:type="spellEnd"/>
+    </w:p>
+    <w:p>
+      <w:pPr>
+        <w:pStyle w:val="ListParagraph"/>
+        <w:ind w:left="1080"/>
+      </w:pPr>
+    </w:p>
+    <w:p>
+      <w:pPr>
+        <w:pStyle w:val="ListParagraph"/>
+        <w:ind w:left="1080"/>
+      </w:pPr>
+      <w:r>
+        <w:rPr>
+          <w:noProof/>
+          <w:sz w:val="24"/>
+          <w:szCs w:val="24"/>
+          <w:lang w:val="en-GB"/>
+        </w:rPr>
+        <w:lastRenderedPageBreak/>
+        <w:drawing>
+          <wp:inline distT="0" distB="0" distL="0" distR="0">
+            <wp:extent cx="5943600" cy="1069717"/>
+            <wp:effectExtent l="0" t="0" r="0" b="0"/>
+            <wp:docPr id="6" name="Picture 6" descr="cid:image011.jpg@01D53C95.B42A4380"/>
+            <wp:cNvGraphicFramePr>
+              <a:graphicFrameLocks xmlns:a="http://schemas.openxmlformats.org/drawingml/2006/main" noChangeAspect="1"/>
+            </wp:cNvGraphicFramePr>
+            <a:graphic xmlns:a="http://schemas.openxmlformats.org/drawingml/2006/main">
+              <a:graphicData uri="http://schemas.openxmlformats.org/drawingml/2006/picture">
+                <pic:pic xmlns:pic="http://schemas.openxmlformats.org/drawingml/2006/picture">
+                  <pic:nvPicPr>
+                    <pic:cNvPr id="0" name="Picture 1" descr="cid:image011.jpg@01D53C95.B42A4380"/>
+                    <pic:cNvPicPr>
+                      <a:picLocks noChangeAspect="1" noChangeArrowheads="1"/>
+                    </pic:cNvPicPr>
+                  </pic:nvPicPr>
+                  <pic:blipFill>
+                    <a:blip r:embed="rId41" r:link="rId42">
+                      <a:extLst>
+                        <a:ext uri="{28A0092B-C50C-407E-A947-70E740481C1C}">
+                          <a14:useLocalDpi xmlns:a14="http://schemas.microsoft.com/office/drawing/2010/main" val="0"/>
+                        </a:ext>
+                      </a:extLst>
+                    </a:blip>
+                    <a:srcRect/>
+                    <a:stretch>
+                      <a:fillRect/>
+                    </a:stretch>
+                  </pic:blipFill>
+                  <pic:spPr bwMode="auto">
+                    <a:xfrm>
+                      <a:off x="0" y="0"/>
+                      <a:ext cx="5943600" cy="1069717"/>
+                    </a:xfrm>
+                    <a:prstGeom prst="rect">
+                      <a:avLst/>
+                    </a:prstGeom>
+                    <a:noFill/>
+                    <a:ln>
+                      <a:noFill/>
+                    </a:ln>
+                  </pic:spPr>
+                </pic:pic>
+              </a:graphicData>
+            </a:graphic>
+          </wp:inline>
+        </w:drawing>
+      </w:r>
+    </w:p>
+    <w:p>
+      <w:pPr>
+        <w:pStyle w:val="ListParagraph"/>
+        <w:ind w:left="1080"/>
+      </w:pPr>
+    </w:p>
+    <w:p>
+      <w:pPr>
+        <w:pStyle w:val="ListParagraph"/>
+        <w:ind w:left="1080"/>
+      </w:pPr>
+    </w:p>
+    <w:p>
+      <w:proofErr w:type="spellStart"/>
+      <w:r>
+        <w:t>WoFPS</w:t>
+      </w:r>
+      <w:proofErr w:type="spellEnd"/>
+    </w:p>
+    <w:p>
+      <w:pPr>
+        <w:pStyle w:val="ListParagraph"/>
+        <w:numPr>
+          <w:ilvl w:val="0"/>
+          <w:numId w:val="29"/>
+        </w:numPr>
+        <w:spacing w:after="0" w:line="240" w:lineRule="auto"/>
+        <w:contextualSpacing w:val="0"/>
+        <w:rPr>
+          <w:rFonts w:eastAsia="Times New Roman"/>
+          <w:color w:val="000000"/>
+        </w:rPr>
+      </w:pPr>
+      <w:r>
+        <w:rPr>
+          <w:rFonts w:eastAsia="Times New Roman"/>
+          <w:color w:val="000000"/>
+        </w:rPr>
+        <w:t>What’s our design?</w:t>
+      </w:r>
+    </w:p>
+    <w:p>
+      <w:pPr>
+        <w:pStyle w:val="ListParagraph"/>
+        <w:spacing w:after="0" w:line="240" w:lineRule="auto"/>
+        <w:ind w:left="1080"/>
+        <w:contextualSpacing w:val="0"/>
+        <w:rPr>
+          <w:rFonts w:eastAsia="Times New Roman"/>
+          <w:color w:val="000000"/>
+        </w:rPr>
+      </w:pPr>
+    </w:p>
+    <w:p>
+      <w:pPr>
+        <w:pStyle w:val="ListParagraph"/>
+        <w:spacing w:after="0" w:line="240" w:lineRule="auto"/>
+        <w:ind w:left="1080"/>
+        <w:contextualSpacing w:val="0"/>
+        <w:rPr>
+          <w:rFonts w:eastAsia="Times New Roman"/>
+          <w:color w:val="000000"/>
+        </w:rPr>
+      </w:pPr>
+    </w:p>
+    <w:p>
+      <w:pPr>
+        <w:pStyle w:val="ListParagraph"/>
+        <w:numPr>
+          <w:ilvl w:val="0"/>
+          <w:numId w:val="29"/>
+        </w:numPr>
+        <w:spacing w:after="0" w:line="240" w:lineRule="auto"/>
+        <w:contextualSpacing w:val="0"/>
+        <w:rPr>
+          <w:rFonts w:eastAsia="Times New Roman"/>
+          <w:color w:val="000000"/>
+        </w:rPr>
+      </w:pPr>
+      <w:r>
+        <w:rPr>
+          <w:rFonts w:eastAsia="Times New Roman"/>
+          <w:color w:val="000000"/>
+        </w:rPr>
+        <w:t xml:space="preserve">How to enable the function? </w:t>
+      </w:r>
+    </w:p>
+    <w:p>
+      <w:pPr>
+        <w:pStyle w:val="ListParagraph"/>
+        <w:numPr>
+          <w:ilvl w:val="0"/>
+          <w:numId w:val="29"/>
+        </w:numPr>
+        <w:spacing w:after="0" w:line="240" w:lineRule="auto"/>
+        <w:contextualSpacing w:val="0"/>
+        <w:rPr>
+          <w:rFonts w:eastAsia="Times New Roman"/>
+          <w:color w:val="000000"/>
+        </w:rPr>
+      </w:pPr>
+      <w:proofErr w:type="spellStart"/>
+      <w:r>
+        <w:rPr>
+          <w:rFonts w:eastAsia="Times New Roman"/>
+          <w:color w:val="000000"/>
+        </w:rPr>
+        <w:t>WoFPS</w:t>
+      </w:r>
+      <w:proofErr w:type="spellEnd"/>
+      <w:r>
+        <w:rPr>
+          <w:rFonts w:eastAsia="Times New Roman"/>
+          <w:color w:val="000000"/>
+        </w:rPr>
+        <w:t xml:space="preserve"> enabled or disabled in different modes, ex. </w:t>
+      </w:r>
+      <w:proofErr w:type="spellStart"/>
+      <w:r>
+        <w:rPr>
+          <w:rFonts w:eastAsia="Times New Roman"/>
+          <w:color w:val="000000"/>
+        </w:rPr>
+        <w:t>Clamshll</w:t>
+      </w:r>
+      <w:proofErr w:type="spellEnd"/>
+      <w:r>
+        <w:rPr>
+          <w:rFonts w:eastAsia="Times New Roman"/>
+          <w:color w:val="000000"/>
+        </w:rPr>
+        <w:t>/Stand, Tablet, Book, Lip Closed......etc.</w:t>
+      </w:r>
+    </w:p>
+    <w:tbl>
+      <w:tblPr>
+        <w:tblW w:w="9632" w:type="dxa"/>
+        <w:tblInd w:w="260" w:type="dxa"/>
+        <w:tblLayout w:type="fixed"/>
+        <w:tblCellMar>
+          <w:left w:w="0" w:type="dxa"/>
+          <w:right w:w="0" w:type="dxa"/>
+        </w:tblCellMar>
+        <w:tblLook w:val="0420" w:firstRow="1" w:lastRow="0" w:firstColumn="0" w:lastColumn="0" w:noHBand="0" w:noVBand="1"/>
+      </w:tblPr>
+      <w:tblGrid>
+        <w:gridCol w:w="1411"/>
+        <w:gridCol w:w="2061"/>
+        <w:gridCol w:w="6160"/>
+      </w:tblGrid>
+      <w:tr>
+        <w:trPr>
+          <w:trHeight w:val="237"/>
+        </w:trPr>
+        <w:tc>
+          <w:tcPr>
+            <w:tcW w:w="1411" w:type="dxa"/>
+            <w:tcBorders>
+              <w:top w:val="single" w:sz="8" w:space="0" w:color="FFFFFF"/>
+              <w:left w:val="single" w:sz="8" w:space="0" w:color="FFFFFF"/>
+              <w:bottom w:val="single" w:sz="24" w:space="0" w:color="FFFFFF"/>
+              <w:right w:val="single" w:sz="8" w:space="0" w:color="FFFFFF"/>
+            </w:tcBorders>
+            <w:shd w:val="clear" w:color="auto" w:fill="0096D6"/>
+            <w:tcMar>
+              <w:top w:w="54" w:type="dxa"/>
+              <w:left w:w="108" w:type="dxa"/>
+              <w:bottom w:w="54" w:type="dxa"/>
+              <w:right w:w="108" w:type="dxa"/>
+            </w:tcMar>
+            <w:hideMark/>
+          </w:tcPr>
+          <w:p>
+            <w:pPr>
+              <w:rPr>
+                <w:rFonts w:eastAsia="Times New Roman"/>
+                <w:color w:val="000000"/>
+              </w:rPr>
+            </w:pPr>
+            <w:r>
+              <w:rPr>
+                <w:rFonts w:eastAsia="Times New Roman"/>
+                <w:b/>
+                <w:bCs/>
+                <w:color w:val="000000"/>
+              </w:rPr>
+              <w:t>Mode</w:t>
+            </w:r>
+          </w:p>
+        </w:tc>
+        <w:tc>
+          <w:tcPr>
+            <w:tcW w:w="2061" w:type="dxa"/>
+            <w:tcBorders>
+              <w:top w:val="single" w:sz="8" w:space="0" w:color="FFFFFF"/>
+              <w:left w:val="single" w:sz="8" w:space="0" w:color="FFFFFF"/>
+              <w:bottom w:val="single" w:sz="24" w:space="0" w:color="FFFFFF"/>
+              <w:right w:val="single" w:sz="8" w:space="0" w:color="FFFFFF"/>
+            </w:tcBorders>
+            <w:shd w:val="clear" w:color="auto" w:fill="0096D6"/>
+            <w:tcMar>
+              <w:top w:w="54" w:type="dxa"/>
+              <w:left w:w="108" w:type="dxa"/>
+              <w:bottom w:w="54" w:type="dxa"/>
+              <w:right w:w="108" w:type="dxa"/>
+            </w:tcMar>
+            <w:hideMark/>
+          </w:tcPr>
+          <w:p>
+            <w:pPr>
+              <w:rPr>
+                <w:rFonts w:eastAsia="Times New Roman"/>
+                <w:color w:val="000000"/>
+              </w:rPr>
+            </w:pPr>
+            <w:proofErr w:type="spellStart"/>
+            <w:r>
+              <w:rPr>
+                <w:rFonts w:eastAsia="Times New Roman"/>
+                <w:b/>
+                <w:bCs/>
+                <w:color w:val="000000"/>
+              </w:rPr>
+              <w:t>WoFPS</w:t>
+            </w:r>
+            <w:proofErr w:type="spellEnd"/>
+            <w:r>
+              <w:rPr>
+                <w:rFonts w:eastAsia="Times New Roman"/>
+                <w:b/>
+                <w:bCs/>
+                <w:color w:val="000000"/>
+              </w:rPr>
+              <w:t xml:space="preserve"> Status</w:t>
+            </w:r>
+          </w:p>
+        </w:tc>
+        <w:tc>
+          <w:tcPr>
+            <w:tcW w:w="6160" w:type="dxa"/>
+            <w:tcBorders>
+              <w:top w:val="single" w:sz="8" w:space="0" w:color="FFFFFF"/>
+              <w:left w:val="single" w:sz="8" w:space="0" w:color="FFFFFF"/>
+              <w:bottom w:val="single" w:sz="24" w:space="0" w:color="FFFFFF"/>
+              <w:right w:val="single" w:sz="8" w:space="0" w:color="FFFFFF"/>
+            </w:tcBorders>
+            <w:shd w:val="clear" w:color="auto" w:fill="0096D6"/>
+            <w:tcMar>
+              <w:top w:w="54" w:type="dxa"/>
+              <w:left w:w="108" w:type="dxa"/>
+              <w:bottom w:w="54" w:type="dxa"/>
+              <w:right w:w="108" w:type="dxa"/>
+            </w:tcMar>
+            <w:hideMark/>
+          </w:tcPr>
+          <w:p>
+            <w:pPr>
+              <w:rPr>
+                <w:rFonts w:eastAsia="Times New Roman"/>
+                <w:color w:val="000000"/>
+              </w:rPr>
+            </w:pPr>
+            <w:r>
+              <w:rPr>
+                <w:rFonts w:eastAsia="Times New Roman"/>
+                <w:b/>
+                <w:bCs/>
+                <w:color w:val="000000"/>
+              </w:rPr>
+              <w:t>Reasoning</w:t>
+            </w:r>
+          </w:p>
+        </w:tc>
+      </w:tr>
+      <w:tr>
+        <w:trPr>
+          <w:trHeight w:val="131"/>
+        </w:trPr>
+        <w:tc>
+          <w:tcPr>
+            <w:tcW w:w="1411" w:type="dxa"/>
+            <w:tcBorders>
+              <w:top w:val="single" w:sz="24" w:space="0" w:color="FFFFFF"/>
+              <w:left w:val="single" w:sz="8" w:space="0" w:color="FFFFFF"/>
+              <w:bottom w:val="single" w:sz="8" w:space="0" w:color="FFFFFF"/>
+              <w:right w:val="single" w:sz="8" w:space="0" w:color="FFFFFF"/>
+            </w:tcBorders>
+            <w:shd w:val="clear" w:color="auto" w:fill="CBDDF0"/>
+            <w:tcMar>
+              <w:top w:w="54" w:type="dxa"/>
+              <w:left w:w="108" w:type="dxa"/>
+              <w:bottom w:w="54" w:type="dxa"/>
+              <w:right w:w="108" w:type="dxa"/>
+            </w:tcMar>
+            <w:hideMark/>
+          </w:tcPr>
+          <w:p>
+            <w:pPr>
+              <w:rPr>
+                <w:rFonts w:eastAsia="Times New Roman"/>
+                <w:color w:val="000000"/>
+              </w:rPr>
+            </w:pPr>
+            <w:r>
+              <w:rPr>
+                <w:rFonts w:eastAsia="Times New Roman"/>
+                <w:color w:val="000000"/>
+              </w:rPr>
+              <w:t>Clamshell</w:t>
+            </w:r>
+          </w:p>
+        </w:tc>
+        <w:tc>
+          <w:tcPr>
+            <w:tcW w:w="2061" w:type="dxa"/>
+            <w:tcBorders>
+              <w:top w:val="single" w:sz="24" w:space="0" w:color="FFFFFF"/>
+              <w:left w:val="single" w:sz="8" w:space="0" w:color="FFFFFF"/>
+              <w:bottom w:val="single" w:sz="8" w:space="0" w:color="FFFFFF"/>
+              <w:right w:val="single" w:sz="8" w:space="0" w:color="FFFFFF"/>
+            </w:tcBorders>
+            <w:shd w:val="clear" w:color="auto" w:fill="CBDDF0"/>
+            <w:tcMar>
+              <w:top w:w="54" w:type="dxa"/>
+              <w:left w:w="108" w:type="dxa"/>
+              <w:bottom w:w="54" w:type="dxa"/>
+              <w:right w:w="108" w:type="dxa"/>
+            </w:tcMar>
+            <w:hideMark/>
+          </w:tcPr>
+          <w:p>
+            <w:pPr>
+              <w:rPr>
+                <w:rFonts w:eastAsia="Times New Roman"/>
+                <w:color w:val="000000"/>
+              </w:rPr>
+            </w:pPr>
+            <w:r>
+              <w:rPr>
+                <w:rFonts w:eastAsia="Times New Roman"/>
+                <w:b/>
+                <w:bCs/>
+                <w:color w:val="000000"/>
+              </w:rPr>
+              <w:t>Enabled</w:t>
+            </w:r>
+          </w:p>
+        </w:tc>
+        <w:tc>
+          <w:tcPr>
+            <w:tcW w:w="6160" w:type="dxa"/>
+            <w:tcBorders>
+              <w:top w:val="single" w:sz="24" w:space="0" w:color="FFFFFF"/>
+              <w:left w:val="single" w:sz="8" w:space="0" w:color="FFFFFF"/>
+              <w:bottom w:val="single" w:sz="8" w:space="0" w:color="FFFFFF"/>
+              <w:right w:val="single" w:sz="8" w:space="0" w:color="FFFFFF"/>
+            </w:tcBorders>
+            <w:shd w:val="clear" w:color="auto" w:fill="CBDDF0"/>
+            <w:tcMar>
+              <w:top w:w="54" w:type="dxa"/>
+              <w:left w:w="108" w:type="dxa"/>
+              <w:bottom w:w="54" w:type="dxa"/>
+              <w:right w:w="108" w:type="dxa"/>
+            </w:tcMar>
+            <w:hideMark/>
+          </w:tcPr>
+          <w:p>
+            <w:pPr>
+              <w:pStyle w:val="ListParagraph"/>
+              <w:numPr>
+                <w:ilvl w:val="0"/>
+                <w:numId w:val="30"/>
+              </w:numPr>
+              <w:contextualSpacing w:val="0"/>
+              <w:rPr>
+                <w:rFonts w:eastAsia="Times New Roman"/>
+                <w:color w:val="000000"/>
+              </w:rPr>
+            </w:pPr>
+            <w:r>
+              <w:rPr>
+                <w:rFonts w:eastAsia="Times New Roman"/>
+                <w:color w:val="000000"/>
+              </w:rPr>
+              <w:t xml:space="preserve">Serves main purpose of </w:t>
+            </w:r>
+            <w:proofErr w:type="spellStart"/>
+            <w:r>
+              <w:rPr>
+                <w:rFonts w:eastAsia="Times New Roman"/>
+                <w:color w:val="000000"/>
+              </w:rPr>
+              <w:t>WoFPS</w:t>
+            </w:r>
+            <w:proofErr w:type="spellEnd"/>
+          </w:p>
+        </w:tc>
+      </w:tr>
+      <w:tr>
+        <w:trPr>
+          <w:trHeight w:val="256"/>
+        </w:trPr>
+        <w:tc>
+          <w:tcPr>
+            <w:tcW w:w="1411" w:type="dxa"/>
+            <w:tcBorders>
+              <w:top w:val="single" w:sz="8" w:space="0" w:color="FFFFFF"/>
+              <w:left w:val="single" w:sz="8" w:space="0" w:color="FFFFFF"/>
+              <w:bottom w:val="single" w:sz="8" w:space="0" w:color="FFFFFF"/>
+              <w:right w:val="single" w:sz="8" w:space="0" w:color="FFFFFF"/>
+            </w:tcBorders>
+            <w:shd w:val="clear" w:color="auto" w:fill="E7EFF8"/>
+            <w:tcMar>
+              <w:top w:w="54" w:type="dxa"/>
+              <w:left w:w="108" w:type="dxa"/>
+              <w:bottom w:w="54" w:type="dxa"/>
+              <w:right w:w="108" w:type="dxa"/>
+            </w:tcMar>
+            <w:hideMark/>
+          </w:tcPr>
+          <w:p>
+            <w:pPr>
+              <w:rPr>
+                <w:rFonts w:eastAsia="Times New Roman"/>
+                <w:color w:val="000000"/>
+              </w:rPr>
+            </w:pPr>
+            <w:r>
+              <w:rPr>
+                <w:rFonts w:eastAsia="Times New Roman"/>
+                <w:color w:val="000000"/>
+              </w:rPr>
+              <w:t>Tablet, Book, Tent</w:t>
+            </w:r>
+          </w:p>
+        </w:tc>
+        <w:tc>
+          <w:tcPr>
+            <w:tcW w:w="2061" w:type="dxa"/>
+            <w:tcBorders>
+              <w:top w:val="single" w:sz="8" w:space="0" w:color="FFFFFF"/>
+              <w:left w:val="single" w:sz="8" w:space="0" w:color="FFFFFF"/>
+              <w:bottom w:val="single" w:sz="8" w:space="0" w:color="FFFFFF"/>
+              <w:right w:val="single" w:sz="8" w:space="0" w:color="FFFFFF"/>
+            </w:tcBorders>
+            <w:shd w:val="clear" w:color="auto" w:fill="E7EFF8"/>
+            <w:tcMar>
+              <w:top w:w="54" w:type="dxa"/>
+              <w:left w:w="108" w:type="dxa"/>
+              <w:bottom w:w="54" w:type="dxa"/>
+              <w:right w:w="108" w:type="dxa"/>
+            </w:tcMar>
+            <w:hideMark/>
+          </w:tcPr>
+          <w:p>
+            <w:pPr>
+              <w:rPr>
+                <w:rFonts w:eastAsia="Times New Roman"/>
+                <w:color w:val="000000"/>
+              </w:rPr>
+            </w:pPr>
+            <w:r>
+              <w:rPr>
+                <w:rFonts w:eastAsia="Times New Roman"/>
+                <w:color w:val="000000"/>
+              </w:rPr>
+              <w:t>Disabled</w:t>
+            </w:r>
+          </w:p>
+        </w:tc>
+        <w:tc>
+          <w:tcPr>
+            <w:tcW w:w="6160" w:type="dxa"/>
+            <w:tcBorders>
+              <w:top w:val="single" w:sz="8" w:space="0" w:color="FFFFFF"/>
+              <w:left w:val="single" w:sz="8" w:space="0" w:color="FFFFFF"/>
+              <w:bottom w:val="single" w:sz="8" w:space="0" w:color="FFFFFF"/>
+              <w:right w:val="single" w:sz="8" w:space="0" w:color="FFFFFF"/>
+            </w:tcBorders>
+            <w:shd w:val="clear" w:color="auto" w:fill="E7EFF8"/>
+            <w:tcMar>
+              <w:top w:w="54" w:type="dxa"/>
+              <w:left w:w="108" w:type="dxa"/>
+              <w:bottom w:w="54" w:type="dxa"/>
+              <w:right w:w="108" w:type="dxa"/>
+            </w:tcMar>
+            <w:hideMark/>
+          </w:tcPr>
+          <w:p>
+            <w:pPr>
+              <w:pStyle w:val="ListParagraph"/>
+              <w:numPr>
+                <w:ilvl w:val="0"/>
+                <w:numId w:val="31"/>
+              </w:numPr>
+              <w:contextualSpacing w:val="0"/>
+              <w:rPr>
+                <w:rFonts w:eastAsia="Times New Roman"/>
+                <w:color w:val="000000"/>
+              </w:rPr>
+            </w:pPr>
+            <w:r>
+              <w:rPr>
+                <w:rFonts w:eastAsia="Times New Roman"/>
+                <w:color w:val="000000"/>
+              </w:rPr>
+              <w:t>Maintains consistency with status of keyboard and touchpad</w:t>
+            </w:r>
+          </w:p>
+          <w:p>
+            <w:pPr>
+              <w:pStyle w:val="ListParagraph"/>
+              <w:numPr>
+                <w:ilvl w:val="0"/>
+                <w:numId w:val="31"/>
+              </w:numPr>
+              <w:contextualSpacing w:val="0"/>
+              <w:rPr>
+                <w:rFonts w:eastAsia="Times New Roman"/>
+                <w:color w:val="000000"/>
+              </w:rPr>
+            </w:pPr>
+            <w:r>
+              <w:rPr>
+                <w:rFonts w:eastAsia="Times New Roman"/>
+                <w:color w:val="000000"/>
+              </w:rPr>
+              <w:t>Prevents accidental contact</w:t>
+            </w:r>
+          </w:p>
+          <w:p>
+            <w:pPr>
+              <w:pStyle w:val="ListParagraph"/>
+              <w:numPr>
+                <w:ilvl w:val="0"/>
+                <w:numId w:val="31"/>
+              </w:numPr>
+              <w:contextualSpacing w:val="0"/>
+              <w:rPr>
+                <w:rFonts w:eastAsia="Times New Roman"/>
+                <w:color w:val="000000"/>
+              </w:rPr>
+            </w:pPr>
+            <w:r>
+              <w:rPr>
+                <w:rFonts w:eastAsia="Times New Roman"/>
+                <w:color w:val="000000"/>
+              </w:rPr>
+              <w:t>Prevents login difficulty associated with not being able to see screen and FPS at the same time</w:t>
+            </w:r>
+          </w:p>
+        </w:tc>
+      </w:tr>
+      <w:tr>
+        <w:trPr>
+          <w:trHeight w:val="14"/>
+        </w:trPr>
+        <w:tc>
+          <w:tcPr>
+            <w:tcW w:w="1411" w:type="dxa"/>
+            <w:tcBorders>
+              <w:top w:val="single" w:sz="8" w:space="0" w:color="FFFFFF"/>
+              <w:left w:val="single" w:sz="8" w:space="0" w:color="FFFFFF"/>
+              <w:bottom w:val="single" w:sz="8" w:space="0" w:color="FFFFFF"/>
+              <w:right w:val="single" w:sz="8" w:space="0" w:color="FFFFFF"/>
+            </w:tcBorders>
+            <w:shd w:val="clear" w:color="auto" w:fill="CBDDF0"/>
+            <w:tcMar>
+              <w:top w:w="54" w:type="dxa"/>
+              <w:left w:w="108" w:type="dxa"/>
+              <w:bottom w:w="54" w:type="dxa"/>
+              <w:right w:w="108" w:type="dxa"/>
+            </w:tcMar>
+            <w:hideMark/>
+          </w:tcPr>
+          <w:p>
+            <w:pPr>
+              <w:rPr>
+                <w:rFonts w:eastAsia="Times New Roman"/>
+                <w:color w:val="000000"/>
+              </w:rPr>
+            </w:pPr>
+            <w:r>
+              <w:rPr>
+                <w:rFonts w:eastAsia="Times New Roman"/>
+                <w:color w:val="000000"/>
+              </w:rPr>
+              <w:t>Closed Lid</w:t>
+            </w:r>
+          </w:p>
+        </w:tc>
+        <w:tc>
+          <w:tcPr>
+            <w:tcW w:w="2061" w:type="dxa"/>
+            <w:tcBorders>
+              <w:top w:val="single" w:sz="8" w:space="0" w:color="FFFFFF"/>
+              <w:left w:val="single" w:sz="8" w:space="0" w:color="FFFFFF"/>
+              <w:bottom w:val="single" w:sz="8" w:space="0" w:color="FFFFFF"/>
+              <w:right w:val="single" w:sz="8" w:space="0" w:color="FFFFFF"/>
+            </w:tcBorders>
+            <w:shd w:val="clear" w:color="auto" w:fill="CBDDF0"/>
+            <w:tcMar>
+              <w:top w:w="54" w:type="dxa"/>
+              <w:left w:w="108" w:type="dxa"/>
+              <w:bottom w:w="54" w:type="dxa"/>
+              <w:right w:w="108" w:type="dxa"/>
+            </w:tcMar>
+            <w:hideMark/>
+          </w:tcPr>
+          <w:p>
+            <w:pPr>
+              <w:rPr>
+                <w:rFonts w:eastAsia="Times New Roman"/>
+                <w:color w:val="000000"/>
+              </w:rPr>
+            </w:pPr>
+            <w:r>
+              <w:rPr>
+                <w:rFonts w:eastAsia="Times New Roman"/>
+                <w:color w:val="000000"/>
+              </w:rPr>
+              <w:t>Disabled</w:t>
+            </w:r>
+          </w:p>
+        </w:tc>
+        <w:tc>
+          <w:tcPr>
+            <w:tcW w:w="6160" w:type="dxa"/>
+            <w:tcBorders>
+              <w:top w:val="single" w:sz="8" w:space="0" w:color="FFFFFF"/>
+              <w:left w:val="single" w:sz="8" w:space="0" w:color="FFFFFF"/>
+              <w:bottom w:val="single" w:sz="8" w:space="0" w:color="FFFFFF"/>
+              <w:right w:val="single" w:sz="8" w:space="0" w:color="FFFFFF"/>
+            </w:tcBorders>
+            <w:shd w:val="clear" w:color="auto" w:fill="CBDDF0"/>
+            <w:tcMar>
+              <w:top w:w="54" w:type="dxa"/>
+              <w:left w:w="108" w:type="dxa"/>
+              <w:bottom w:w="54" w:type="dxa"/>
+              <w:right w:w="108" w:type="dxa"/>
+            </w:tcMar>
+            <w:hideMark/>
+          </w:tcPr>
+          <w:p>
+            <w:pPr>
+              <w:pStyle w:val="ListParagraph"/>
+              <w:numPr>
+                <w:ilvl w:val="0"/>
+                <w:numId w:val="32"/>
+              </w:numPr>
+              <w:contextualSpacing w:val="0"/>
+              <w:rPr>
+                <w:rFonts w:eastAsia="Times New Roman"/>
+                <w:color w:val="000000"/>
+              </w:rPr>
+            </w:pPr>
+            <w:r>
+              <w:rPr>
+                <w:rFonts w:eastAsia="Times New Roman"/>
+                <w:color w:val="000000"/>
+              </w:rPr>
+              <w:t>FPS not accessible when notebook is closed</w:t>
+            </w:r>
+          </w:p>
+          <w:p>
+            <w:pPr>
+              <w:pStyle w:val="ListParagraph"/>
+              <w:numPr>
+                <w:ilvl w:val="0"/>
+                <w:numId w:val="32"/>
+              </w:numPr>
+              <w:contextualSpacing w:val="0"/>
+              <w:rPr>
+                <w:rFonts w:eastAsia="Times New Roman"/>
+                <w:color w:val="000000"/>
+              </w:rPr>
+            </w:pPr>
+            <w:r>
+              <w:rPr>
+                <w:rFonts w:eastAsia="Times New Roman"/>
+                <w:color w:val="000000"/>
+              </w:rPr>
+              <w:t>Opening lid typically wakes the d</w:t>
+            </w:r>
+            <w:r>
+              <w:rPr>
+                <w:rFonts w:eastAsia="Times New Roman"/>
+                <w:color w:val="000000"/>
+              </w:rPr>
+              <w:t>evice anyway</w:t>
+            </w:r>
+          </w:p>
+        </w:tc>
+      </w:tr>
+    </w:tbl>
+    <w:p>
+      <w:pPr>
+        <w:pStyle w:val="ListParagraph"/>
+        <w:spacing w:after="0" w:line="240" w:lineRule="auto"/>
+        <w:ind w:left="1080"/>
+        <w:contextualSpacing w:val="0"/>
+        <w:rPr>
+          <w:rFonts w:eastAsia="Times New Roman"/>
+          <w:color w:val="000000"/>
+        </w:rPr>
+      </w:pPr>
+    </w:p>
+    <w:p>
+      <w:pPr>
+        <w:pStyle w:val="ListParagraph"/>
+        <w:numPr>
+          <w:ilvl w:val="0"/>
+          <w:numId w:val="29"/>
+        </w:numPr>
+        <w:spacing w:after="0" w:line="240" w:lineRule="auto"/>
+        <w:contextualSpacing w:val="0"/>
+        <w:rPr>
+          <w:rFonts w:eastAsia="Times New Roman"/>
+          <w:color w:val="000000"/>
+        </w:rPr>
+      </w:pPr>
+      <w:r>
+        <w:rPr>
+          <w:rFonts w:eastAsia="Times New Roman"/>
+          <w:color w:val="000000"/>
+        </w:rPr>
+        <w:t xml:space="preserve">How’s the customer use case? </w:t>
+      </w:r>
+    </w:p>
+    <w:p/>
     <w:sectPr>
       <w:pgSz w:w="12240" w:h="15840"/>
       <w:pgMar w:top="1440" w:right="1440" w:bottom="1440" w:left="1440" w:header="720" w:footer="720" w:gutter="0"/>
@@ -11415,6 +12287,146 @@
     </w:lvl>
   </w:abstractNum>
   <w:abstractNum w:abstractNumId="10" w15:restartNumberingAfterBreak="0">
+    <w:nsid w:val="1AE45D6D"/>
+    <w:multiLevelType w:val="hybridMultilevel"/>
+    <w:tmpl w:val="DF5A225A"/>
+    <w:lvl w:ilvl="0" w:tplc="5DB21270">
+      <w:start w:val="1"/>
+      <w:numFmt w:val="bullet"/>
+      <w:lvlText w:val="•"/>
+      <w:lvlJc w:val="left"/>
+      <w:pPr>
+        <w:tabs>
+          <w:tab w:val="num" w:pos="360"/>
+        </w:tabs>
+        <w:ind w:left="360" w:hanging="360"/>
+      </w:pPr>
+      <w:rPr>
+        <w:rFonts w:ascii="Arial" w:hAnsi="Arial" w:hint="default"/>
+      </w:rPr>
+    </w:lvl>
+    <w:lvl w:ilvl="1" w:tplc="A54CEFAA" w:tentative="1">
+      <w:start w:val="1"/>
+      <w:numFmt w:val="bullet"/>
+      <w:lvlText w:val="•"/>
+      <w:lvlJc w:val="left"/>
+      <w:pPr>
+        <w:tabs>
+          <w:tab w:val="num" w:pos="1080"/>
+        </w:tabs>
+        <w:ind w:left="1080" w:hanging="360"/>
+      </w:pPr>
+      <w:rPr>
+        <w:rFonts w:ascii="Arial" w:hAnsi="Arial" w:hint="default"/>
+      </w:rPr>
+    </w:lvl>
+    <w:lvl w:ilvl="2" w:tplc="041E50CA" w:tentative="1">
+      <w:start w:val="1"/>
+      <w:numFmt w:val="bullet"/>
+      <w:lvlText w:val="•"/>
+      <w:lvlJc w:val="left"/>
+      <w:pPr>
+        <w:tabs>
+          <w:tab w:val="num" w:pos="1800"/>
+        </w:tabs>
+        <w:ind w:left="1800" w:hanging="360"/>
+      </w:pPr>
+      <w:rPr>
+        <w:rFonts w:ascii="Arial" w:hAnsi="Arial" w:hint="default"/>
+      </w:rPr>
+    </w:lvl>
+    <w:lvl w:ilvl="3" w:tplc="A84AB2A0" w:tentative="1">
+      <w:start w:val="1"/>
+      <w:numFmt w:val="bullet"/>
+      <w:lvlText w:val="•"/>
+      <w:lvlJc w:val="left"/>
+      <w:pPr>
+        <w:tabs>
+          <w:tab w:val="num" w:pos="2520"/>
+        </w:tabs>
+        <w:ind w:left="2520" w:hanging="360"/>
+      </w:pPr>
+      <w:rPr>
+        <w:rFonts w:ascii="Arial" w:hAnsi="Arial" w:hint="default"/>
+      </w:rPr>
+    </w:lvl>
+    <w:lvl w:ilvl="4" w:tplc="3850CBB6" w:tentative="1">
+      <w:start w:val="1"/>
+      <w:numFmt w:val="bullet"/>
+      <w:lvlText w:val="•"/>
+      <w:lvlJc w:val="left"/>
+      <w:pPr>
+        <w:tabs>
+          <w:tab w:val="num" w:pos="3240"/>
+        </w:tabs>
+        <w:ind w:left="3240" w:hanging="360"/>
+      </w:pPr>
+      <w:rPr>
+        <w:rFonts w:ascii="Arial" w:hAnsi="Arial" w:hint="default"/>
+      </w:rPr>
+    </w:lvl>
+    <w:lvl w:ilvl="5" w:tplc="9B0CAA5A" w:tentative="1">
+      <w:start w:val="1"/>
+      <w:numFmt w:val="bullet"/>
+      <w:lvlText w:val="•"/>
+      <w:lvlJc w:val="left"/>
+      <w:pPr>
+        <w:tabs>
+          <w:tab w:val="num" w:pos="3960"/>
+        </w:tabs>
+        <w:ind w:left="3960" w:hanging="360"/>
+      </w:pPr>
+      <w:rPr>
+        <w:rFonts w:ascii="Arial" w:hAnsi="Arial" w:hint="default"/>
+      </w:rPr>
+    </w:lvl>
+    <w:lvl w:ilvl="6" w:tplc="EC0E65BC" w:tentative="1">
+      <w:start w:val="1"/>
+      <w:numFmt w:val="bullet"/>
+      <w:lvlText w:val="•"/>
+      <w:lvlJc w:val="left"/>
+      <w:pPr>
+        <w:tabs>
+          <w:tab w:val="num" w:pos="4680"/>
+        </w:tabs>
+        <w:ind w:left="4680" w:hanging="360"/>
+      </w:pPr>
+      <w:rPr>
+        <w:rFonts w:ascii="Arial" w:hAnsi="Arial" w:hint="default"/>
+      </w:rPr>
+    </w:lvl>
+    <w:lvl w:ilvl="7" w:tplc="60AE733C" w:tentative="1">
+      <w:start w:val="1"/>
+      <w:numFmt w:val="bullet"/>
+      <w:lvlText w:val="•"/>
+      <w:lvlJc w:val="left"/>
+      <w:pPr>
+        <w:tabs>
+          <w:tab w:val="num" w:pos="5400"/>
+        </w:tabs>
+        <w:ind w:left="5400" w:hanging="360"/>
+      </w:pPr>
+      <w:rPr>
+        <w:rFonts w:ascii="Arial" w:hAnsi="Arial" w:hint="default"/>
+      </w:rPr>
+    </w:lvl>
+    <w:lvl w:ilvl="8" w:tplc="4044E4EA" w:tentative="1">
+      <w:start w:val="1"/>
+      <w:numFmt w:val="bullet"/>
+      <w:lvlText w:val="•"/>
+      <w:lvlJc w:val="left"/>
+      <w:pPr>
+        <w:tabs>
+          <w:tab w:val="num" w:pos="6120"/>
+        </w:tabs>
+        <w:ind w:left="6120" w:hanging="360"/>
+      </w:pPr>
+      <w:rPr>
+        <w:rFonts w:ascii="Arial" w:hAnsi="Arial" w:hint="default"/>
+      </w:rPr>
+    </w:lvl>
+  </w:abstractNum>
+  <w:abstractNum w:abstractNumId="11" w15:restartNumberingAfterBreak="0">
     <w:nsid w:val="1ED32EBA"/>
     <w:multiLevelType w:val="hybridMultilevel"/>
     <w:tmpl w:val="4AA05BAA"/>
@@ -11527,7 +12539,7 @@
       </w:rPr>
     </w:lvl>
   </w:abstractNum>
-  <w:abstractNum w:abstractNumId="11" w15:restartNumberingAfterBreak="0">
+  <w:abstractNum w:abstractNumId="12" w15:restartNumberingAfterBreak="0">
     <w:nsid w:val="1EF835EB"/>
     <w:multiLevelType w:val="hybridMultilevel"/>
     <w:tmpl w:val="784C7D26"/>
@@ -11616,7 +12628,236 @@
       </w:pPr>
     </w:lvl>
   </w:abstractNum>
-  <w:abstractNum w:abstractNumId="12" w15:restartNumberingAfterBreak="0">
+  <w:abstractNum w:abstractNumId="13" w15:restartNumberingAfterBreak="0">
+    <w:nsid w:val="20080133"/>
+    <w:multiLevelType w:val="hybridMultilevel"/>
+    <w:tmpl w:val="59462FD6"/>
+    <w:lvl w:ilvl="0" w:tplc="04090013">
+      <w:start w:val="1"/>
+      <w:numFmt w:val="upperRoman"/>
+      <w:lvlText w:val="%1."/>
+      <w:lvlJc w:val="right"/>
+      <w:pPr>
+        <w:ind w:left="1080" w:hanging="360"/>
+      </w:pPr>
+    </w:lvl>
+    <w:lvl w:ilvl="1" w:tplc="04090001">
+      <w:start w:val="1"/>
+      <w:numFmt w:val="bullet"/>
+      <w:lvlText w:val=""/>
+      <w:lvlJc w:val="left"/>
+      <w:pPr>
+        <w:ind w:left="1800" w:hanging="360"/>
+      </w:pPr>
+      <w:rPr>
+        <w:rFonts w:ascii="Symbol" w:hAnsi="Symbol" w:hint="default"/>
+      </w:rPr>
+    </w:lvl>
+    <w:lvl w:ilvl="2" w:tplc="0409001B">
+      <w:start w:val="1"/>
+      <w:numFmt w:val="lowerRoman"/>
+      <w:lvlText w:val="%3."/>
+      <w:lvlJc w:val="right"/>
+      <w:pPr>
+        <w:ind w:left="2520" w:hanging="180"/>
+      </w:pPr>
+    </w:lvl>
+    <w:lvl w:ilvl="3" w:tplc="0409000F">
+      <w:start w:val="1"/>
+      <w:numFmt w:val="decimal"/>
+      <w:lvlText w:val="%4."/>
+      <w:lvlJc w:val="left"/>
+      <w:pPr>
+        <w:ind w:left="3240" w:hanging="360"/>
+      </w:pPr>
+    </w:lvl>
+    <w:lvl w:ilvl="4" w:tplc="04090019">
+      <w:start w:val="1"/>
+      <w:numFmt w:val="lowerLetter"/>
+      <w:lvlText w:val="%5."/>
+      <w:lvlJc w:val="left"/>
+      <w:pPr>
+        <w:ind w:left="3960" w:hanging="360"/>
+      </w:pPr>
+    </w:lvl>
+    <w:lvl w:ilvl="5" w:tplc="0409001B">
+      <w:start w:val="1"/>
+      <w:numFmt w:val="lowerRoman"/>
+      <w:lvlText w:val="%6."/>
+      <w:lvlJc w:val="right"/>
+      <w:pPr>
+        <w:ind w:left="4680" w:hanging="180"/>
+      </w:pPr>
+    </w:lvl>
+    <w:lvl w:ilvl="6" w:tplc="0409000F">
+      <w:start w:val="1"/>
+      <w:numFmt w:val="decimal"/>
+      <w:lvlText w:val="%7."/>
+      <w:lvlJc w:val="left"/>
+      <w:pPr>
+        <w:ind w:left="5400" w:hanging="360"/>
+      </w:pPr>
+    </w:lvl>
+    <w:lvl w:ilvl="7" w:tplc="04090019">
+      <w:start w:val="1"/>
+      <w:numFmt w:val="lowerLetter"/>
+      <w:lvlText w:val="%8."/>
+      <w:lvlJc w:val="left"/>
+      <w:pPr>
+        <w:ind w:left="6120" w:hanging="360"/>
+      </w:pPr>
+    </w:lvl>
+    <w:lvl w:ilvl="8" w:tplc="0409001B">
+      <w:start w:val="1"/>
+      <w:numFmt w:val="lowerRoman"/>
+      <w:lvlText w:val="%9."/>
+      <w:lvlJc w:val="right"/>
+      <w:pPr>
+        <w:ind w:left="6840" w:hanging="180"/>
+      </w:pPr>
+    </w:lvl>
+  </w:abstractNum>
+  <w:abstractNum w:abstractNumId="14" w15:restartNumberingAfterBreak="0">
+    <w:nsid w:val="29FB3321"/>
+    <w:multiLevelType w:val="hybridMultilevel"/>
+    <w:tmpl w:val="677691CE"/>
+    <w:lvl w:ilvl="0" w:tplc="18C46602">
+      <w:start w:val="1"/>
+      <w:numFmt w:val="bullet"/>
+      <w:lvlText w:val="•"/>
+      <w:lvlJc w:val="left"/>
+      <w:pPr>
+        <w:tabs>
+          <w:tab w:val="num" w:pos="360"/>
+        </w:tabs>
+        <w:ind w:left="360" w:hanging="360"/>
+      </w:pPr>
+      <w:rPr>
+        <w:rFonts w:ascii="Arial" w:hAnsi="Arial" w:hint="default"/>
+      </w:rPr>
+    </w:lvl>
+    <w:lvl w:ilvl="1" w:tplc="E4D68EFA" w:tentative="1">
+      <w:start w:val="1"/>
+      <w:numFmt w:val="bullet"/>
+      <w:lvlText w:val="•"/>
+      <w:lvlJc w:val="left"/>
+      <w:pPr>
+        <w:tabs>
+          <w:tab w:val="num" w:pos="1080"/>
+        </w:tabs>
+        <w:ind w:left="1080" w:hanging="360"/>
+      </w:pPr>
+      <w:rPr>
+        <w:rFonts w:ascii="Arial" w:hAnsi="Arial" w:hint="default"/>
+      </w:rPr>
+    </w:lvl>
+    <w:lvl w:ilvl="2" w:tplc="8798646C" w:tentative="1">
+      <w:start w:val="1"/>
+      <w:numFmt w:val="bullet"/>
+      <w:lvlText w:val="•"/>
+      <w:lvlJc w:val="left"/>
+      <w:pPr>
+        <w:tabs>
+          <w:tab w:val="num" w:pos="1800"/>
+        </w:tabs>
+        <w:ind w:left="1800" w:hanging="360"/>
+      </w:pPr>
+      <w:rPr>
+        <w:rFonts w:ascii="Arial" w:hAnsi="Arial" w:hint="default"/>
+      </w:rPr>
+    </w:lvl>
+    <w:lvl w:ilvl="3" w:tplc="09487978" w:tentative="1">
+      <w:start w:val="1"/>
+      <w:numFmt w:val="bullet"/>
+      <w:lvlText w:val="•"/>
+      <w:lvlJc w:val="left"/>
+      <w:pPr>
+        <w:tabs>
+          <w:tab w:val="num" w:pos="2520"/>
+        </w:tabs>
+        <w:ind w:left="2520" w:hanging="360"/>
+      </w:pPr>
+      <w:rPr>
+        <w:rFonts w:ascii="Arial" w:hAnsi="Arial" w:hint="default"/>
+      </w:rPr>
+    </w:lvl>
+    <w:lvl w:ilvl="4" w:tplc="796824A6" w:tentative="1">
+      <w:start w:val="1"/>
+      <w:numFmt w:val="bullet"/>
+      <w:lvlText w:val="•"/>
+      <w:lvlJc w:val="left"/>
+      <w:pPr>
+        <w:tabs>
+          <w:tab w:val="num" w:pos="3240"/>
+        </w:tabs>
+        <w:ind w:left="3240" w:hanging="360"/>
+      </w:pPr>
+      <w:rPr>
+        <w:rFonts w:ascii="Arial" w:hAnsi="Arial" w:hint="default"/>
+      </w:rPr>
+    </w:lvl>
+    <w:lvl w:ilvl="5" w:tplc="646A90DE" w:tentative="1">
+      <w:start w:val="1"/>
+      <w:numFmt w:val="bullet"/>
+      <w:lvlText w:val="•"/>
+      <w:lvlJc w:val="left"/>
+      <w:pPr>
+        <w:tabs>
+          <w:tab w:val="num" w:pos="3960"/>
+        </w:tabs>
+        <w:ind w:left="3960" w:hanging="360"/>
+      </w:pPr>
+      <w:rPr>
+        <w:rFonts w:ascii="Arial" w:hAnsi="Arial" w:hint="default"/>
+      </w:rPr>
+    </w:lvl>
+    <w:lvl w:ilvl="6" w:tplc="404619E0" w:tentative="1">
+      <w:start w:val="1"/>
+      <w:numFmt w:val="bullet"/>
+      <w:lvlText w:val="•"/>
+      <w:lvlJc w:val="left"/>
+      <w:pPr>
+        <w:tabs>
+          <w:tab w:val="num" w:pos="4680"/>
+        </w:tabs>
+        <w:ind w:left="4680" w:hanging="360"/>
+      </w:pPr>
+      <w:rPr>
+        <w:rFonts w:ascii="Arial" w:hAnsi="Arial" w:hint="default"/>
+      </w:rPr>
+    </w:lvl>
+    <w:lvl w:ilvl="7" w:tplc="0AB66BE8" w:tentative="1">
+      <w:start w:val="1"/>
+      <w:numFmt w:val="bullet"/>
+      <w:lvlText w:val="•"/>
+      <w:lvlJc w:val="left"/>
+      <w:pPr>
+        <w:tabs>
+          <w:tab w:val="num" w:pos="5400"/>
+        </w:tabs>
+        <w:ind w:left="5400" w:hanging="360"/>
+      </w:pPr>
+      <w:rPr>
+        <w:rFonts w:ascii="Arial" w:hAnsi="Arial" w:hint="default"/>
+      </w:rPr>
+    </w:lvl>
+    <w:lvl w:ilvl="8" w:tplc="3384B7E6" w:tentative="1">
+      <w:start w:val="1"/>
+      <w:numFmt w:val="bullet"/>
+      <w:lvlText w:val="•"/>
+      <w:lvlJc w:val="left"/>
+      <w:pPr>
+        <w:tabs>
+          <w:tab w:val="num" w:pos="6120"/>
+        </w:tabs>
+        <w:ind w:left="6120" w:hanging="360"/>
+      </w:pPr>
+      <w:rPr>
+        <w:rFonts w:ascii="Arial" w:hAnsi="Arial" w:hint="default"/>
+      </w:rPr>
+    </w:lvl>
+  </w:abstractNum>
+  <w:abstractNum w:abstractNumId="15" w15:restartNumberingAfterBreak="0">
     <w:nsid w:val="3F321C51"/>
     <w:multiLevelType w:val="multilevel"/>
     <w:tmpl w:val="72D037B8"/>
@@ -11737,7 +12978,7 @@
       </w:rPr>
     </w:lvl>
   </w:abstractNum>
-  <w:abstractNum w:abstractNumId="13" w15:restartNumberingAfterBreak="0">
+  <w:abstractNum w:abstractNumId="16" w15:restartNumberingAfterBreak="0">
     <w:nsid w:val="3FCF2C1A"/>
     <w:multiLevelType w:val="hybridMultilevel"/>
     <w:tmpl w:val="F356E062"/>
@@ -11849,7 +13090,7 @@
       </w:rPr>
     </w:lvl>
   </w:abstractNum>
-  <w:abstractNum w:abstractNumId="14" w15:restartNumberingAfterBreak="0">
+  <w:abstractNum w:abstractNumId="17" w15:restartNumberingAfterBreak="0">
     <w:nsid w:val="42FC0340"/>
     <w:multiLevelType w:val="hybridMultilevel"/>
     <w:tmpl w:val="0C0454C2"/>
@@ -11938,7 +13179,7 @@
       </w:pPr>
     </w:lvl>
   </w:abstractNum>
-  <w:abstractNum w:abstractNumId="15" w15:restartNumberingAfterBreak="0">
+  <w:abstractNum w:abstractNumId="18" w15:restartNumberingAfterBreak="0">
     <w:nsid w:val="4BC32CCD"/>
     <w:multiLevelType w:val="hybridMultilevel"/>
     <w:tmpl w:val="7DCEAA7A"/>
@@ -12027,7 +13268,7 @@
       </w:pPr>
     </w:lvl>
   </w:abstractNum>
-  <w:abstractNum w:abstractNumId="16" w15:restartNumberingAfterBreak="0">
+  <w:abstractNum w:abstractNumId="19" w15:restartNumberingAfterBreak="0">
     <w:nsid w:val="52677DC6"/>
     <w:multiLevelType w:val="hybridMultilevel"/>
     <w:tmpl w:val="5914CD42"/>
@@ -12140,7 +13381,239 @@
       </w:rPr>
     </w:lvl>
   </w:abstractNum>
-  <w:abstractNum w:abstractNumId="17" w15:restartNumberingAfterBreak="0">
+  <w:abstractNum w:abstractNumId="20" w15:restartNumberingAfterBreak="0">
+    <w:nsid w:val="59FD7876"/>
+    <w:multiLevelType w:val="hybridMultilevel"/>
+    <w:tmpl w:val="30F6D204"/>
+    <w:lvl w:ilvl="0" w:tplc="04090001">
+      <w:start w:val="1"/>
+      <w:numFmt w:val="bullet"/>
+      <w:lvlText w:val=""/>
+      <w:lvlJc w:val="left"/>
+      <w:pPr>
+        <w:ind w:left="1080" w:hanging="360"/>
+      </w:pPr>
+      <w:rPr>
+        <w:rFonts w:ascii="Symbol" w:hAnsi="Symbol" w:hint="default"/>
+      </w:rPr>
+    </w:lvl>
+    <w:lvl w:ilvl="1" w:tplc="04090001">
+      <w:start w:val="1"/>
+      <w:numFmt w:val="bullet"/>
+      <w:lvlText w:val=""/>
+      <w:lvlJc w:val="left"/>
+      <w:pPr>
+        <w:ind w:left="1800" w:hanging="360"/>
+      </w:pPr>
+      <w:rPr>
+        <w:rFonts w:ascii="Symbol" w:hAnsi="Symbol" w:hint="default"/>
+      </w:rPr>
+    </w:lvl>
+    <w:lvl w:ilvl="2" w:tplc="0409001B">
+      <w:start w:val="1"/>
+      <w:numFmt w:val="lowerRoman"/>
+      <w:lvlText w:val="%3."/>
+      <w:lvlJc w:val="right"/>
+      <w:pPr>
+        <w:ind w:left="2520" w:hanging="180"/>
+      </w:pPr>
+    </w:lvl>
+    <w:lvl w:ilvl="3" w:tplc="0409000F">
+      <w:start w:val="1"/>
+      <w:numFmt w:val="decimal"/>
+      <w:lvlText w:val="%4."/>
+      <w:lvlJc w:val="left"/>
+      <w:pPr>
+        <w:ind w:left="3240" w:hanging="360"/>
+      </w:pPr>
+    </w:lvl>
+    <w:lvl w:ilvl="4" w:tplc="04090019">
+      <w:start w:val="1"/>
+      <w:numFmt w:val="lowerLetter"/>
+      <w:lvlText w:val="%5."/>
+      <w:lvlJc w:val="left"/>
+      <w:pPr>
+        <w:ind w:left="3960" w:hanging="360"/>
+      </w:pPr>
+    </w:lvl>
+    <w:lvl w:ilvl="5" w:tplc="0409001B">
+      <w:start w:val="1"/>
+      <w:numFmt w:val="lowerRoman"/>
+      <w:lvlText w:val="%6."/>
+      <w:lvlJc w:val="right"/>
+      <w:pPr>
+        <w:ind w:left="4680" w:hanging="180"/>
+      </w:pPr>
+    </w:lvl>
+    <w:lvl w:ilvl="6" w:tplc="0409000F">
+      <w:start w:val="1"/>
+      <w:numFmt w:val="decimal"/>
+      <w:lvlText w:val="%7."/>
+      <w:lvlJc w:val="left"/>
+      <w:pPr>
+        <w:ind w:left="5400" w:hanging="360"/>
+      </w:pPr>
+    </w:lvl>
+    <w:lvl w:ilvl="7" w:tplc="04090019">
+      <w:start w:val="1"/>
+      <w:numFmt w:val="lowerLetter"/>
+      <w:lvlText w:val="%8."/>
+      <w:lvlJc w:val="left"/>
+      <w:pPr>
+        <w:ind w:left="6120" w:hanging="360"/>
+      </w:pPr>
+    </w:lvl>
+    <w:lvl w:ilvl="8" w:tplc="0409001B">
+      <w:start w:val="1"/>
+      <w:numFmt w:val="lowerRoman"/>
+      <w:lvlText w:val="%9."/>
+      <w:lvlJc w:val="right"/>
+      <w:pPr>
+        <w:ind w:left="6840" w:hanging="180"/>
+      </w:pPr>
+    </w:lvl>
+  </w:abstractNum>
+  <w:abstractNum w:abstractNumId="21" w15:restartNumberingAfterBreak="0">
+    <w:nsid w:val="5F884244"/>
+    <w:multiLevelType w:val="hybridMultilevel"/>
+    <w:tmpl w:val="E6D4F17E"/>
+    <w:lvl w:ilvl="0" w:tplc="0348392A">
+      <w:start w:val="1"/>
+      <w:numFmt w:val="bullet"/>
+      <w:lvlText w:val="•"/>
+      <w:lvlJc w:val="left"/>
+      <w:pPr>
+        <w:tabs>
+          <w:tab w:val="num" w:pos="360"/>
+        </w:tabs>
+        <w:ind w:left="360" w:hanging="360"/>
+      </w:pPr>
+      <w:rPr>
+        <w:rFonts w:ascii="Arial" w:hAnsi="Arial" w:hint="default"/>
+      </w:rPr>
+    </w:lvl>
+    <w:lvl w:ilvl="1" w:tplc="69FC624C" w:tentative="1">
+      <w:start w:val="1"/>
+      <w:numFmt w:val="bullet"/>
+      <w:lvlText w:val="•"/>
+      <w:lvlJc w:val="left"/>
+      <w:pPr>
+        <w:tabs>
+          <w:tab w:val="num" w:pos="1080"/>
+        </w:tabs>
+        <w:ind w:left="1080" w:hanging="360"/>
+      </w:pPr>
+      <w:rPr>
+        <w:rFonts w:ascii="Arial" w:hAnsi="Arial" w:hint="default"/>
+      </w:rPr>
+    </w:lvl>
+    <w:lvl w:ilvl="2" w:tplc="6458DBA8" w:tentative="1">
+      <w:start w:val="1"/>
+      <w:numFmt w:val="bullet"/>
+      <w:lvlText w:val="•"/>
+      <w:lvlJc w:val="left"/>
+      <w:pPr>
+        <w:tabs>
+          <w:tab w:val="num" w:pos="1800"/>
+        </w:tabs>
+        <w:ind w:left="1800" w:hanging="360"/>
+      </w:pPr>
+      <w:rPr>
+        <w:rFonts w:ascii="Arial" w:hAnsi="Arial" w:hint="default"/>
+      </w:rPr>
+    </w:lvl>
+    <w:lvl w:ilvl="3" w:tplc="500679B6" w:tentative="1">
+      <w:start w:val="1"/>
+      <w:numFmt w:val="bullet"/>
+      <w:lvlText w:val="•"/>
+      <w:lvlJc w:val="left"/>
+      <w:pPr>
+        <w:tabs>
+          <w:tab w:val="num" w:pos="2520"/>
+        </w:tabs>
+        <w:ind w:left="2520" w:hanging="360"/>
+      </w:pPr>
+      <w:rPr>
+        <w:rFonts w:ascii="Arial" w:hAnsi="Arial" w:hint="default"/>
+      </w:rPr>
+    </w:lvl>
+    <w:lvl w:ilvl="4" w:tplc="AE5A40DE" w:tentative="1">
+      <w:start w:val="1"/>
+      <w:numFmt w:val="bullet"/>
+      <w:lvlText w:val="•"/>
+      <w:lvlJc w:val="left"/>
+      <w:pPr>
+        <w:tabs>
+          <w:tab w:val="num" w:pos="3240"/>
+        </w:tabs>
+        <w:ind w:left="3240" w:hanging="360"/>
+      </w:pPr>
+      <w:rPr>
+        <w:rFonts w:ascii="Arial" w:hAnsi="Arial" w:hint="default"/>
+      </w:rPr>
+    </w:lvl>
+    <w:lvl w:ilvl="5" w:tplc="E842D0D8" w:tentative="1">
+      <w:start w:val="1"/>
+      <w:numFmt w:val="bullet"/>
+      <w:lvlText w:val="•"/>
+      <w:lvlJc w:val="left"/>
+      <w:pPr>
+        <w:tabs>
+          <w:tab w:val="num" w:pos="3960"/>
+        </w:tabs>
+        <w:ind w:left="3960" w:hanging="360"/>
+      </w:pPr>
+      <w:rPr>
+        <w:rFonts w:ascii="Arial" w:hAnsi="Arial" w:hint="default"/>
+      </w:rPr>
+    </w:lvl>
+    <w:lvl w:ilvl="6" w:tplc="63BC9548" w:tentative="1">
+      <w:start w:val="1"/>
+      <w:numFmt w:val="bullet"/>
+      <w:lvlText w:val="•"/>
+      <w:lvlJc w:val="left"/>
+      <w:pPr>
+        <w:tabs>
+          <w:tab w:val="num" w:pos="4680"/>
+        </w:tabs>
+        <w:ind w:left="4680" w:hanging="360"/>
+      </w:pPr>
+      <w:rPr>
+        <w:rFonts w:ascii="Arial" w:hAnsi="Arial" w:hint="default"/>
+      </w:rPr>
+    </w:lvl>
+    <w:lvl w:ilvl="7" w:tplc="61F8FF3A" w:tentative="1">
+      <w:start w:val="1"/>
+      <w:numFmt w:val="bullet"/>
+      <w:lvlText w:val="•"/>
+      <w:lvlJc w:val="left"/>
+      <w:pPr>
+        <w:tabs>
+          <w:tab w:val="num" w:pos="5400"/>
+        </w:tabs>
+        <w:ind w:left="5400" w:hanging="360"/>
+      </w:pPr>
+      <w:rPr>
+        <w:rFonts w:ascii="Arial" w:hAnsi="Arial" w:hint="default"/>
+      </w:rPr>
+    </w:lvl>
+    <w:lvl w:ilvl="8" w:tplc="22B4D788" w:tentative="1">
+      <w:start w:val="1"/>
+      <w:numFmt w:val="bullet"/>
+      <w:lvlText w:val="•"/>
+      <w:lvlJc w:val="left"/>
+      <w:pPr>
+        <w:tabs>
+          <w:tab w:val="num" w:pos="6120"/>
+        </w:tabs>
+        <w:ind w:left="6120" w:hanging="360"/>
+      </w:pPr>
+      <w:rPr>
+        <w:rFonts w:ascii="Arial" w:hAnsi="Arial" w:hint="default"/>
+      </w:rPr>
+    </w:lvl>
+  </w:abstractNum>
+  <w:abstractNum w:abstractNumId="22" w15:restartNumberingAfterBreak="0">
     <w:nsid w:val="63713E23"/>
     <w:multiLevelType w:val="hybridMultilevel"/>
     <w:tmpl w:val="E99EE8A2"/>
@@ -12253,7 +13726,93 @@
       </w:rPr>
     </w:lvl>
   </w:abstractNum>
-  <w:abstractNum w:abstractNumId="18" w15:restartNumberingAfterBreak="0">
+  <w:abstractNum w:abstractNumId="23" w15:restartNumberingAfterBreak="0">
+    <w:nsid w:val="63B71DA7"/>
+    <w:multiLevelType w:val="hybridMultilevel"/>
+    <w:tmpl w:val="803C1A48"/>
+    <w:lvl w:ilvl="0" w:tplc="04090013">
+      <w:start w:val="1"/>
+      <w:numFmt w:val="upperRoman"/>
+      <w:lvlText w:val="%1."/>
+      <w:lvlJc w:val="right"/>
+      <w:pPr>
+        <w:ind w:left="720" w:hanging="360"/>
+      </w:pPr>
+    </w:lvl>
+    <w:lvl w:ilvl="1" w:tplc="04090019">
+      <w:start w:val="1"/>
+      <w:numFmt w:val="lowerLetter"/>
+      <w:lvlText w:val="%2."/>
+      <w:lvlJc w:val="left"/>
+      <w:pPr>
+        <w:ind w:left="1440" w:hanging="360"/>
+      </w:pPr>
+    </w:lvl>
+    <w:lvl w:ilvl="2" w:tplc="0409001B">
+      <w:start w:val="1"/>
+      <w:numFmt w:val="lowerRoman"/>
+      <w:lvlText w:val="%3."/>
+      <w:lvlJc w:val="right"/>
+      <w:pPr>
+        <w:ind w:left="2160" w:hanging="180"/>
+      </w:pPr>
+    </w:lvl>
+    <w:lvl w:ilvl="3" w:tplc="0409000F">
+      <w:start w:val="1"/>
+      <w:numFmt w:val="decimal"/>
+      <w:lvlText w:val="%4."/>
+      <w:lvlJc w:val="left"/>
+      <w:pPr>
+        <w:ind w:left="2880" w:hanging="360"/>
+      </w:pPr>
+    </w:lvl>
+    <w:lvl w:ilvl="4" w:tplc="04090019">
+      <w:start w:val="1"/>
+      <w:numFmt w:val="lowerLetter"/>
+      <w:lvlText w:val="%5."/>
+      <w:lvlJc w:val="left"/>
+      <w:pPr>
+        <w:ind w:left="3600" w:hanging="360"/>
+      </w:pPr>
+    </w:lvl>
+    <w:lvl w:ilvl="5" w:tplc="0409001B">
+      <w:start w:val="1"/>
+      <w:numFmt w:val="lowerRoman"/>
+      <w:lvlText w:val="%6."/>
+      <w:lvlJc w:val="right"/>
+      <w:pPr>
+        <w:ind w:left="4320" w:hanging="180"/>
+      </w:pPr>
+    </w:lvl>
+    <w:lvl w:ilvl="6" w:tplc="0409000F">
+      <w:start w:val="1"/>
+      <w:numFmt w:val="decimal"/>
+      <w:lvlText w:val="%7."/>
+      <w:lvlJc w:val="left"/>
+      <w:pPr>
+        <w:ind w:left="5040" w:hanging="360"/>
+      </w:pPr>
+    </w:lvl>
+    <w:lvl w:ilvl="7" w:tplc="04090019">
+      <w:start w:val="1"/>
+      <w:numFmt w:val="lowerLetter"/>
+      <w:lvlText w:val="%8."/>
+      <w:lvlJc w:val="left"/>
+      <w:pPr>
+        <w:ind w:left="5760" w:hanging="360"/>
+      </w:pPr>
+    </w:lvl>
+    <w:lvl w:ilvl="8" w:tplc="0409001B">
+      <w:start w:val="1"/>
+      <w:numFmt w:val="lowerRoman"/>
+      <w:lvlText w:val="%9."/>
+      <w:lvlJc w:val="right"/>
+      <w:pPr>
+        <w:ind w:left="6480" w:hanging="180"/>
+      </w:pPr>
+    </w:lvl>
+  </w:abstractNum>
+  <w:abstractNum w:abstractNumId="24" w15:restartNumberingAfterBreak="0">
     <w:nsid w:val="649628D1"/>
     <w:multiLevelType w:val="hybridMultilevel"/>
     <w:tmpl w:val="126299C6"/>
@@ -12365,7 +13924,7 @@
       </w:rPr>
     </w:lvl>
   </w:abstractNum>
-  <w:abstractNum w:abstractNumId="19" w15:restartNumberingAfterBreak="0">
+  <w:abstractNum w:abstractNumId="25" w15:restartNumberingAfterBreak="0">
     <w:nsid w:val="655254A3"/>
     <w:multiLevelType w:val="hybridMultilevel"/>
     <w:tmpl w:val="56D497EA"/>
@@ -12477,7 +14036,7 @@
       </w:rPr>
     </w:lvl>
   </w:abstractNum>
-  <w:abstractNum w:abstractNumId="20" w15:restartNumberingAfterBreak="0">
+  <w:abstractNum w:abstractNumId="26" w15:restartNumberingAfterBreak="0">
     <w:nsid w:val="78BF1673"/>
     <w:multiLevelType w:val="multilevel"/>
     <w:tmpl w:val="A83C7BE2"/>
@@ -12598,7 +14157,7 @@
       </w:rPr>
     </w:lvl>
   </w:abstractNum>
-  <w:abstractNum w:abstractNumId="21" w15:restartNumberingAfterBreak="0">
+  <w:abstractNum w:abstractNumId="27" w15:restartNumberingAfterBreak="0">
     <w:nsid w:val="7B1F37FA"/>
     <w:multiLevelType w:val="multilevel"/>
     <w:tmpl w:val="48AC3CA4"/>
@@ -12719,7 +14278,7 @@
       </w:rPr>
     </w:lvl>
   </w:abstractNum>
-  <w:abstractNum w:abstractNumId="22" w15:restartNumberingAfterBreak="0">
+  <w:abstractNum w:abstractNumId="28" w15:restartNumberingAfterBreak="0">
     <w:nsid w:val="7BC74806"/>
     <w:multiLevelType w:val="hybridMultilevel"/>
     <w:tmpl w:val="A614F072"/>
@@ -12832,7 +14391,7 @@
       </w:rPr>
     </w:lvl>
   </w:abstractNum>
-  <w:abstractNum w:abstractNumId="23" w15:restartNumberingAfterBreak="0">
+  <w:abstractNum w:abstractNumId="29" w15:restartNumberingAfterBreak="0">
     <w:nsid w:val="7D3C4A63"/>
     <w:multiLevelType w:val="hybridMultilevel"/>
     <w:tmpl w:val="00CE2EE0"/>
@@ -12946,10 +14505,10 @@
     </w:lvl>
   </w:abstractNum>
   <w:num w:numId="1">
-    <w:abstractNumId w:val="13"/>
+    <w:abstractNumId w:val="16"/>
   </w:num>
   <w:num w:numId="2">
-    <w:abstractNumId w:val="14"/>
+    <w:abstractNumId w:val="17"/>
   </w:num>
   <w:num w:numId="3">
     <w:abstractNumId w:val="7"/>
@@ -12967,37 +14526,37 @@
     <w:abstractNumId w:val="5"/>
   </w:num>
   <w:num w:numId="8">
-    <w:abstractNumId w:val="21"/>
+    <w:abstractNumId w:val="27"/>
   </w:num>
   <w:num w:numId="9">
-    <w:abstractNumId w:val="11"/>
+    <w:abstractNumId w:val="12"/>
   </w:num>
   <w:num w:numId="10">
-    <w:abstractNumId w:val="15"/>
+    <w:abstractNumId w:val="18"/>
   </w:num>
   <w:num w:numId="11">
     <w:abstractNumId w:val="7"/>
   </w:num>
   <w:num w:numId="12">
-    <w:abstractNumId w:val="18"/>
+    <w:abstractNumId w:val="24"/>
   </w:num>
   <w:num w:numId="13">
-    <w:abstractNumId w:val="12"/>
+    <w:abstractNumId w:val="15"/>
   </w:num>
   <w:num w:numId="14">
     <w:abstractNumId w:val="0"/>
   </w:num>
   <w:num w:numId="15">
-    <w:abstractNumId w:val="20"/>
+    <w:abstractNumId w:val="26"/>
   </w:num>
   <w:num w:numId="16">
-    <w:abstractNumId w:val="19"/>
+    <w:abstractNumId w:val="25"/>
   </w:num>
   <w:num w:numId="17">
-    <w:abstractNumId w:val="10"/>
+    <w:abstractNumId w:val="11"/>
   </w:num>
   <w:num w:numId="18">
-    <w:abstractNumId w:val="17"/>
+    <w:abstractNumId w:val="22"/>
   </w:num>
   <w:num w:numId="19">
     <w:abstractNumId w:val="1"/>
@@ -13012,10 +14571,64 @@
     <w:abstractNumId w:val="6"/>
   </w:num>
   <w:num w:numId="23">
+    <w:abstractNumId w:val="29"/>
+  </w:num>
+  <w:num w:numId="24">
+    <w:abstractNumId w:val="19"/>
+  </w:num>
+  <w:num w:numId="25">
+    <w:abstractNumId w:val="28"/>
+  </w:num>
+  <w:num w:numId="26">
+    <w:abstractNumId w:val="23"/>
+    <w:lvlOverride w:ilvl="0">
+      <w:startOverride w:val="1"/>
+    </w:lvlOverride>
+    <w:lvlOverride w:ilvl="1">
+      <w:startOverride w:val="1"/>
+    </w:lvlOverride>
+    <w:lvlOverride w:ilvl="2">
+      <w:startOverride w:val="1"/>
+    </w:lvlOverride>
+    <w:lvlOverride w:ilvl="3">
+      <w:startOverride w:val="1"/>
+    </w:lvlOverride>
+    <w:lvlOverride w:ilvl="4">
+      <w:startOverride w:val="1"/>
+    </w:lvlOverride>
+    <w:lvlOverride w:ilvl="5">
+      <w:startOverride w:val="1"/>
+    </w:lvlOverride>
+    <w:lvlOverride w:ilvl="6">
+      <w:startOverride w:val="1"/>
+    </w:lvlOverride>
+    <w:lvlOverride w:ilvl="7">
+      <w:startOverride w:val="1"/>
+    </w:lvlOverride>
+    <w:lvlOverride w:ilvl="8">
+      <w:startOverride w:val="1"/>
+    </w:lvlOverride>
+  </w:num>
+  <w:num w:numId="27">
     <w:abstractNumId w:val="23"/>
   </w:num>
-  <w:num w:numId="24">
-    <w:abstractNumId w:val="16"/>
+  <w:num w:numId="28">
+    <w:abstractNumId w:val="13"/>
+  </w:num>
+  <w:num w:numId="29">
+    <w:abstractNumId w:val="20"/>
+  </w:num>
+  <w:num w:numId="30">
+    <w:abstractNumId w:val="21"/>
+  </w:num>
+  <w:num w:numId="31">
+    <w:abstractNumId w:val="14"/>
+  </w:num>
+  <w:num w:numId="32">
+    <w:abstractNumId w:val="10"/>
+  </w:num>
+  <w:num w:numId="33">
+    <w:abstractNumId w:val="19"/>
     <w:lvlOverride w:ilvl="0"/>
     <w:lvlOverride w:ilvl="1"/>
     <w:lvlOverride w:ilvl="2"/>
@@ -13025,9 +14638,6 @@
     <w:lvlOverride w:ilvl="6"/>
     <w:lvlOverride w:ilvl="7"/>
     <w:lvlOverride w:ilvl="8"/>
-  </w:num>
-  <w:num w:numId="25">
-    <w:abstractNumId w:val="22"/>
   </w:num>
 </w:numbering>
 </file>
@@ -15336,7 +16946,7 @@
 </file>
 
 <file path=customXml/itemProps1.xml><?xml version="1.0" encoding="utf-8"?>
-<ds:datastoreItem xmlns:ds="http://schemas.openxmlformats.org/officeDocument/2006/customXml" ds:itemID="{CD51ABFA-24DD-475F-BD37-953C6602F652}">
+<ds:datastoreItem xmlns:ds="http://schemas.openxmlformats.org/officeDocument/2006/customXml" ds:itemID="{ED3FF10E-1A41-4573-BE49-84CD60F55182}">
   <ds:schemaRefs>
     <ds:schemaRef ds:uri="http://schemas.openxmlformats.org/officeDocument/2006/bibliography"/>
   </ds:schemaRefs>

</xml_diff>

<commit_message>
* For Modern Standby SPEC, add HP customized design section including FAN/WLAN behavior. * Add reference sampel "Privacy Panel Control Architecture Gen3.docx" * Add materials.pptx for some image generaiton.
</commit_message>
<xml_diff>
--- a/Modern Standby SPEC 0.9.docx
+++ b/Modern Standby SPEC 0.9.docx
@@ -120,7 +120,7 @@
             </w:rPr>
             <w:fldChar w:fldCharType="separate"/>
           </w:r>
-          <w:hyperlink w:anchor="_Toc9335824" w:history="1">
+          <w:hyperlink w:anchor="_Toc14780472" w:history="1">
             <w:r>
               <w:rPr>
                 <w:rStyle w:val="Hyperlink"/>
@@ -147,7 +147,7 @@
                 <w:noProof/>
                 <w:webHidden/>
               </w:rPr>
-              <w:instrText xml:space="preserve"> PAGEREF _Toc9335824 \h </w:instrText>
+              <w:instrText xml:space="preserve"> PAGEREF _Toc14780472 \h </w:instrText>
             </w:r>
             <w:r>
               <w:rPr>
@@ -189,7 +189,7 @@
               <w:lang w:eastAsia="zh-TW"/>
             </w:rPr>
           </w:pPr>
-          <w:hyperlink w:anchor="_Toc9335825" w:history="1">
+          <w:hyperlink w:anchor="_Toc14780473" w:history="1">
             <w:r>
               <w:rPr>
                 <w:rStyle w:val="Hyperlink"/>
@@ -216,7 +216,7 @@
                 <w:noProof/>
                 <w:webHidden/>
               </w:rPr>
-              <w:instrText xml:space="preserve"> PAGEREF _Toc9335825 \h </w:instrText>
+              <w:instrText xml:space="preserve"> PAGEREF _Toc14780473 \h </w:instrText>
             </w:r>
             <w:r>
               <w:rPr>
@@ -259,7 +259,7 @@
               <w:lang w:eastAsia="zh-TW"/>
             </w:rPr>
           </w:pPr>
-          <w:hyperlink w:anchor="_Toc9335826" w:history="1">
+          <w:hyperlink w:anchor="_Toc14780474" w:history="1">
             <w:r>
               <w:rPr>
                 <w:rStyle w:val="Hyperlink"/>
@@ -300,7 +300,7 @@
                 <w:noProof/>
                 <w:webHidden/>
               </w:rPr>
-              <w:instrText xml:space="preserve"> PAGEREF _Toc9335826 \h </w:instrText>
+              <w:instrText xml:space="preserve"> PAGEREF _Toc14780474 \h </w:instrText>
             </w:r>
             <w:r>
               <w:rPr>
@@ -343,7 +343,7 @@
               <w:lang w:eastAsia="zh-TW"/>
             </w:rPr>
           </w:pPr>
-          <w:hyperlink w:anchor="_Toc9335827" w:history="1">
+          <w:hyperlink w:anchor="_Toc14780475" w:history="1">
             <w:r>
               <w:rPr>
                 <w:rStyle w:val="Hyperlink"/>
@@ -384,7 +384,7 @@
                 <w:noProof/>
                 <w:webHidden/>
               </w:rPr>
-              <w:instrText xml:space="preserve"> PAGEREF _Toc9335827 \h </w:instrText>
+              <w:instrText xml:space="preserve"> PAGEREF _Toc14780475 \h </w:instrText>
             </w:r>
             <w:r>
               <w:rPr>
@@ -426,7 +426,7 @@
               <w:lang w:eastAsia="zh-TW"/>
             </w:rPr>
           </w:pPr>
-          <w:hyperlink w:anchor="_Toc9335828" w:history="1">
+          <w:hyperlink w:anchor="_Toc14780476" w:history="1">
             <w:r>
               <w:rPr>
                 <w:rStyle w:val="Hyperlink"/>
@@ -453,7 +453,7 @@
                 <w:noProof/>
                 <w:webHidden/>
               </w:rPr>
-              <w:instrText xml:space="preserve"> PAGEREF _Toc9335828 \h </w:instrText>
+              <w:instrText xml:space="preserve"> PAGEREF _Toc14780476 \h </w:instrText>
             </w:r>
             <w:r>
               <w:rPr>
@@ -495,7 +495,7 @@
               <w:lang w:eastAsia="zh-TW"/>
             </w:rPr>
           </w:pPr>
-          <w:hyperlink w:anchor="_Toc9335829" w:history="1">
+          <w:hyperlink w:anchor="_Toc14780477" w:history="1">
             <w:r>
               <w:rPr>
                 <w:rStyle w:val="Hyperlink"/>
@@ -522,7 +522,7 @@
                 <w:noProof/>
                 <w:webHidden/>
               </w:rPr>
-              <w:instrText xml:space="preserve"> PAGEREF _Toc9335829 \h </w:instrText>
+              <w:instrText xml:space="preserve"> PAGEREF _Toc14780477 \h </w:instrText>
             </w:r>
             <w:r>
               <w:rPr>
@@ -564,7 +564,7 @@
               <w:lang w:eastAsia="zh-TW"/>
             </w:rPr>
           </w:pPr>
-          <w:hyperlink w:anchor="_Toc9335830" w:history="1">
+          <w:hyperlink w:anchor="_Toc14780478" w:history="1">
             <w:r>
               <w:rPr>
                 <w:rStyle w:val="Hyperlink"/>
@@ -591,7 +591,7 @@
                 <w:noProof/>
                 <w:webHidden/>
               </w:rPr>
-              <w:instrText xml:space="preserve"> PAGEREF _Toc9335830 \h </w:instrText>
+              <w:instrText xml:space="preserve"> PAGEREF _Toc14780478 \h </w:instrText>
             </w:r>
             <w:r>
               <w:rPr>
@@ -611,7 +611,7 @@
                 <w:noProof/>
                 <w:webHidden/>
               </w:rPr>
-              <w:t>7</w:t>
+              <w:t>8</w:t>
             </w:r>
             <w:r>
               <w:rPr>
@@ -633,7 +633,7 @@
               <w:lang w:eastAsia="zh-TW"/>
             </w:rPr>
           </w:pPr>
-          <w:hyperlink w:anchor="_Toc9335831" w:history="1">
+          <w:hyperlink w:anchor="_Toc14780479" w:history="1">
             <w:r>
               <w:rPr>
                 <w:rStyle w:val="Hyperlink"/>
@@ -660,7 +660,7 @@
                 <w:noProof/>
                 <w:webHidden/>
               </w:rPr>
-              <w:instrText xml:space="preserve"> PAGEREF _Toc9335831 \h </w:instrText>
+              <w:instrText xml:space="preserve"> PAGEREF _Toc14780479 \h </w:instrText>
             </w:r>
             <w:r>
               <w:rPr>
@@ -680,7 +680,7 @@
                 <w:noProof/>
                 <w:webHidden/>
               </w:rPr>
-              <w:t>7</w:t>
+              <w:t>8</w:t>
             </w:r>
             <w:r>
               <w:rPr>
@@ -702,7 +702,7 @@
               <w:lang w:eastAsia="zh-TW"/>
             </w:rPr>
           </w:pPr>
-          <w:hyperlink w:anchor="_Toc9335832" w:history="1">
+          <w:hyperlink w:anchor="_Toc14780480" w:history="1">
             <w:r>
               <w:rPr>
                 <w:rStyle w:val="Hyperlink"/>
@@ -729,7 +729,7 @@
                 <w:noProof/>
                 <w:webHidden/>
               </w:rPr>
-              <w:instrText xml:space="preserve"> PAGEREF _Toc9335832 \h </w:instrText>
+              <w:instrText xml:space="preserve"> PAGEREF _Toc14780480 \h </w:instrText>
             </w:r>
             <w:r>
               <w:rPr>
@@ -749,7 +749,7 @@
                 <w:noProof/>
                 <w:webHidden/>
               </w:rPr>
-              <w:t>7</w:t>
+              <w:t>8</w:t>
             </w:r>
             <w:r>
               <w:rPr>
@@ -771,7 +771,7 @@
               <w:lang w:eastAsia="zh-TW"/>
             </w:rPr>
           </w:pPr>
-          <w:hyperlink w:anchor="_Toc9335833" w:history="1">
+          <w:hyperlink w:anchor="_Toc14780481" w:history="1">
             <w:r>
               <w:rPr>
                 <w:rStyle w:val="Hyperlink"/>
@@ -798,7 +798,7 @@
                 <w:noProof/>
                 <w:webHidden/>
               </w:rPr>
-              <w:instrText xml:space="preserve"> PAGEREF _Toc9335833 \h </w:instrText>
+              <w:instrText xml:space="preserve"> PAGEREF _Toc14780481 \h </w:instrText>
             </w:r>
             <w:r>
               <w:rPr>
@@ -818,7 +818,7 @@
                 <w:noProof/>
                 <w:webHidden/>
               </w:rPr>
-              <w:t>7</w:t>
+              <w:t>8</w:t>
             </w:r>
             <w:r>
               <w:rPr>
@@ -840,7 +840,7 @@
               <w:lang w:eastAsia="zh-TW"/>
             </w:rPr>
           </w:pPr>
-          <w:hyperlink w:anchor="_Toc9335834" w:history="1">
+          <w:hyperlink w:anchor="_Toc14780482" w:history="1">
             <w:r>
               <w:rPr>
                 <w:rStyle w:val="Hyperlink"/>
@@ -867,7 +867,7 @@
                 <w:noProof/>
                 <w:webHidden/>
               </w:rPr>
-              <w:instrText xml:space="preserve"> PAGEREF _Toc9335834 \h </w:instrText>
+              <w:instrText xml:space="preserve"> PAGEREF _Toc14780482 \h </w:instrText>
             </w:r>
             <w:r>
               <w:rPr>
@@ -887,7 +887,7 @@
                 <w:noProof/>
                 <w:webHidden/>
               </w:rPr>
-              <w:t>11</w:t>
+              <w:t>12</w:t>
             </w:r>
             <w:r>
               <w:rPr>
@@ -909,7 +909,7 @@
               <w:lang w:eastAsia="zh-TW"/>
             </w:rPr>
           </w:pPr>
-          <w:hyperlink w:anchor="_Toc9335835" w:history="1">
+          <w:hyperlink w:anchor="_Toc14780483" w:history="1">
             <w:r>
               <w:rPr>
                 <w:rStyle w:val="Hyperlink"/>
@@ -936,7 +936,7 @@
                 <w:noProof/>
                 <w:webHidden/>
               </w:rPr>
-              <w:instrText xml:space="preserve"> PAGEREF _Toc9335835 \h </w:instrText>
+              <w:instrText xml:space="preserve"> PAGEREF _Toc14780483 \h </w:instrText>
             </w:r>
             <w:r>
               <w:rPr>
@@ -956,7 +956,7 @@
                 <w:noProof/>
                 <w:webHidden/>
               </w:rPr>
-              <w:t>14</w:t>
+              <w:t>15</w:t>
             </w:r>
             <w:r>
               <w:rPr>
@@ -978,7 +978,7 @@
               <w:lang w:eastAsia="zh-TW"/>
             </w:rPr>
           </w:pPr>
-          <w:hyperlink w:anchor="_Toc9335836" w:history="1">
+          <w:hyperlink w:anchor="_Toc14780484" w:history="1">
             <w:r>
               <w:rPr>
                 <w:rStyle w:val="Hyperlink"/>
@@ -1005,7 +1005,7 @@
                 <w:noProof/>
                 <w:webHidden/>
               </w:rPr>
-              <w:instrText xml:space="preserve"> PAGEREF _Toc9335836 \h </w:instrText>
+              <w:instrText xml:space="preserve"> PAGEREF _Toc14780484 \h </w:instrText>
             </w:r>
             <w:r>
               <w:rPr>
@@ -1025,7 +1025,7 @@
                 <w:noProof/>
                 <w:webHidden/>
               </w:rPr>
-              <w:t>15</w:t>
+              <w:t>16</w:t>
             </w:r>
             <w:r>
               <w:rPr>
@@ -1047,7 +1047,7 @@
               <w:lang w:eastAsia="zh-TW"/>
             </w:rPr>
           </w:pPr>
-          <w:hyperlink w:anchor="_Toc9335837" w:history="1">
+          <w:hyperlink w:anchor="_Toc14780485" w:history="1">
             <w:r>
               <w:rPr>
                 <w:rStyle w:val="Hyperlink"/>
@@ -1074,7 +1074,7 @@
                 <w:noProof/>
                 <w:webHidden/>
               </w:rPr>
-              <w:instrText xml:space="preserve"> PAGEREF _Toc9335837 \h </w:instrText>
+              <w:instrText xml:space="preserve"> PAGEREF _Toc14780485 \h </w:instrText>
             </w:r>
             <w:r>
               <w:rPr>
@@ -1094,7 +1094,7 @@
                 <w:noProof/>
                 <w:webHidden/>
               </w:rPr>
-              <w:t>15</w:t>
+              <w:t>16</w:t>
             </w:r>
             <w:r>
               <w:rPr>
@@ -1116,7 +1116,7 @@
               <w:lang w:eastAsia="zh-TW"/>
             </w:rPr>
           </w:pPr>
-          <w:hyperlink w:anchor="_Toc9335838" w:history="1">
+          <w:hyperlink w:anchor="_Toc14780486" w:history="1">
             <w:r>
               <w:rPr>
                 <w:rStyle w:val="Hyperlink"/>
@@ -1143,7 +1143,7 @@
                 <w:noProof/>
                 <w:webHidden/>
               </w:rPr>
-              <w:instrText xml:space="preserve"> PAGEREF _Toc9335838 \h </w:instrText>
+              <w:instrText xml:space="preserve"> PAGEREF _Toc14780486 \h </w:instrText>
             </w:r>
             <w:r>
               <w:rPr>
@@ -1163,7 +1163,7 @@
                 <w:noProof/>
                 <w:webHidden/>
               </w:rPr>
-              <w:t>16</w:t>
+              <w:t>17</w:t>
             </w:r>
             <w:r>
               <w:rPr>
@@ -1185,7 +1185,7 @@
               <w:lang w:eastAsia="zh-TW"/>
             </w:rPr>
           </w:pPr>
-          <w:hyperlink w:anchor="_Toc9335839" w:history="1">
+          <w:hyperlink w:anchor="_Toc14780487" w:history="1">
             <w:r>
               <w:rPr>
                 <w:rStyle w:val="Hyperlink"/>
@@ -1212,7 +1212,7 @@
                 <w:noProof/>
                 <w:webHidden/>
               </w:rPr>
-              <w:instrText xml:space="preserve"> PAGEREF _Toc9335839 \h </w:instrText>
+              <w:instrText xml:space="preserve"> PAGEREF _Toc14780487 \h </w:instrText>
             </w:r>
             <w:r>
               <w:rPr>
@@ -1232,7 +1232,7 @@
                 <w:noProof/>
                 <w:webHidden/>
               </w:rPr>
-              <w:t>16</w:t>
+              <w:t>17</w:t>
             </w:r>
             <w:r>
               <w:rPr>
@@ -1254,13 +1254,13 @@
               <w:lang w:eastAsia="zh-TW"/>
             </w:rPr>
           </w:pPr>
-          <w:hyperlink w:anchor="_Toc9335840" w:history="1">
+          <w:hyperlink w:anchor="_Toc14780488" w:history="1">
             <w:r>
               <w:rPr>
                 <w:rStyle w:val="Hyperlink"/>
                 <w:noProof/>
               </w:rPr>
-              <w:t>4 How do we validate and debug MSC?</w:t>
+              <w:t>4 HP customized design</w:t>
             </w:r>
             <w:r>
               <w:rPr>
@@ -1281,7 +1281,7 @@
                 <w:noProof/>
                 <w:webHidden/>
               </w:rPr>
-              <w:instrText xml:space="preserve"> PAGEREF _Toc9335840 \h </w:instrText>
+              <w:instrText xml:space="preserve"> PAGEREF _Toc14780488 \h </w:instrText>
             </w:r>
             <w:r>
               <w:rPr>
@@ -1301,7 +1301,7 @@
                 <w:noProof/>
                 <w:webHidden/>
               </w:rPr>
-              <w:t>17</w:t>
+              <w:t>18</w:t>
             </w:r>
             <w:r>
               <w:rPr>
@@ -1323,13 +1323,13 @@
               <w:lang w:eastAsia="zh-TW"/>
             </w:rPr>
           </w:pPr>
-          <w:hyperlink w:anchor="_Toc9335841" w:history="1">
+          <w:hyperlink w:anchor="_Toc14780489" w:history="1">
             <w:r>
               <w:rPr>
                 <w:rStyle w:val="Hyperlink"/>
                 <w:noProof/>
               </w:rPr>
-              <w:t>4.1 Software and Hardware Tools</w:t>
+              <w:t>4.1 WoV</w:t>
             </w:r>
             <w:r>
               <w:rPr>
@@ -1350,7 +1350,7 @@
                 <w:noProof/>
                 <w:webHidden/>
               </w:rPr>
-              <w:instrText xml:space="preserve"> PAGEREF _Toc9335841 \h </w:instrText>
+              <w:instrText xml:space="preserve"> PAGEREF _Toc14780489 \h </w:instrText>
             </w:r>
             <w:r>
               <w:rPr>
@@ -1370,7 +1370,7 @@
                 <w:noProof/>
                 <w:webHidden/>
               </w:rPr>
-              <w:t>17</w:t>
+              <w:t>18</w:t>
             </w:r>
             <w:r>
               <w:rPr>
@@ -1392,13 +1392,13 @@
               <w:lang w:eastAsia="zh-TW"/>
             </w:rPr>
           </w:pPr>
-          <w:hyperlink w:anchor="_Toc9335842" w:history="1">
+          <w:hyperlink w:anchor="_Toc14780490" w:history="1">
             <w:r>
               <w:rPr>
                 <w:rStyle w:val="Hyperlink"/>
                 <w:noProof/>
               </w:rPr>
-              <w:t>4.2 System/Functional Validation Test</w:t>
+              <w:t>4.2 WoFPS</w:t>
             </w:r>
             <w:r>
               <w:rPr>
@@ -1419,7 +1419,7 @@
                 <w:noProof/>
                 <w:webHidden/>
               </w:rPr>
-              <w:instrText xml:space="preserve"> PAGEREF _Toc9335842 \h </w:instrText>
+              <w:instrText xml:space="preserve"> PAGEREF _Toc14780490 \h </w:instrText>
             </w:r>
             <w:r>
               <w:rPr>
@@ -1439,7 +1439,7 @@
                 <w:noProof/>
                 <w:webHidden/>
               </w:rPr>
-              <w:t>17</w:t>
+              <w:t>18</w:t>
             </w:r>
             <w:r>
               <w:rPr>
@@ -1461,13 +1461,13 @@
               <w:lang w:eastAsia="zh-TW"/>
             </w:rPr>
           </w:pPr>
-          <w:hyperlink w:anchor="_Toc9335843" w:history="1">
+          <w:hyperlink w:anchor="_Toc14780491" w:history="1">
             <w:r>
               <w:rPr>
                 <w:rStyle w:val="Hyperlink"/>
                 <w:noProof/>
               </w:rPr>
-              <w:t>4.3 Debug Method</w:t>
+              <w:t>4.3 Fan</w:t>
             </w:r>
             <w:r>
               <w:rPr>
@@ -1488,7 +1488,7 @@
                 <w:noProof/>
                 <w:webHidden/>
               </w:rPr>
-              <w:instrText xml:space="preserve"> PAGEREF _Toc9335843 \h </w:instrText>
+              <w:instrText xml:space="preserve"> PAGEREF _Toc14780491 \h </w:instrText>
             </w:r>
             <w:r>
               <w:rPr>
@@ -1508,7 +1508,559 @@
                 <w:noProof/>
                 <w:webHidden/>
               </w:rPr>
-              <w:t>17</w:t>
+              <w:t>18</w:t>
+            </w:r>
+            <w:r>
+              <w:rPr>
+                <w:noProof/>
+                <w:webHidden/>
+              </w:rPr>
+              <w:fldChar w:fldCharType="end"/>
+            </w:r>
+          </w:hyperlink>
+        </w:p>
+        <w:p>
+          <w:pPr>
+            <w:pStyle w:val="TOC2"/>
+            <w:tabs>
+              <w:tab w:val="right" w:leader="dot" w:pos="9350"/>
+            </w:tabs>
+            <w:rPr>
+              <w:noProof/>
+              <w:lang w:eastAsia="zh-TW"/>
+            </w:rPr>
+          </w:pPr>
+          <w:hyperlink w:anchor="_Toc14780492" w:history="1">
+            <w:r>
+              <w:rPr>
+                <w:rStyle w:val="Hyperlink"/>
+                <w:noProof/>
+              </w:rPr>
+              <w:t>4.3 dGPU Hybrid/Discrete</w:t>
+            </w:r>
+            <w:r>
+              <w:rPr>
+                <w:noProof/>
+                <w:webHidden/>
+              </w:rPr>
+              <w:tab/>
+            </w:r>
+            <w:r>
+              <w:rPr>
+                <w:noProof/>
+                <w:webHidden/>
+              </w:rPr>
+              <w:fldChar w:fldCharType="begin"/>
+            </w:r>
+            <w:r>
+              <w:rPr>
+                <w:noProof/>
+                <w:webHidden/>
+              </w:rPr>
+              <w:instrText xml:space="preserve"> PAGEREF _Toc14780492 \h </w:instrText>
+            </w:r>
+            <w:r>
+              <w:rPr>
+                <w:noProof/>
+                <w:webHidden/>
+              </w:rPr>
+            </w:r>
+            <w:r>
+              <w:rPr>
+                <w:noProof/>
+                <w:webHidden/>
+              </w:rPr>
+              <w:fldChar w:fldCharType="separate"/>
+            </w:r>
+            <w:r>
+              <w:rPr>
+                <w:noProof/>
+                <w:webHidden/>
+              </w:rPr>
+              <w:t>18</w:t>
+            </w:r>
+            <w:r>
+              <w:rPr>
+                <w:noProof/>
+                <w:webHidden/>
+              </w:rPr>
+              <w:fldChar w:fldCharType="end"/>
+            </w:r>
+          </w:hyperlink>
+        </w:p>
+        <w:p>
+          <w:pPr>
+            <w:pStyle w:val="TOC2"/>
+            <w:tabs>
+              <w:tab w:val="right" w:leader="dot" w:pos="9350"/>
+            </w:tabs>
+            <w:rPr>
+              <w:noProof/>
+              <w:lang w:eastAsia="zh-TW"/>
+            </w:rPr>
+          </w:pPr>
+          <w:hyperlink w:anchor="_Toc14780493" w:history="1">
+            <w:r>
+              <w:rPr>
+                <w:rStyle w:val="Hyperlink"/>
+                <w:noProof/>
+              </w:rPr>
+              <w:t>4.4 LED</w:t>
+            </w:r>
+            <w:r>
+              <w:rPr>
+                <w:noProof/>
+                <w:webHidden/>
+              </w:rPr>
+              <w:tab/>
+            </w:r>
+            <w:r>
+              <w:rPr>
+                <w:noProof/>
+                <w:webHidden/>
+              </w:rPr>
+              <w:fldChar w:fldCharType="begin"/>
+            </w:r>
+            <w:r>
+              <w:rPr>
+                <w:noProof/>
+                <w:webHidden/>
+              </w:rPr>
+              <w:instrText xml:space="preserve"> PAGEREF _Toc14780493 \h </w:instrText>
+            </w:r>
+            <w:r>
+              <w:rPr>
+                <w:noProof/>
+                <w:webHidden/>
+              </w:rPr>
+            </w:r>
+            <w:r>
+              <w:rPr>
+                <w:noProof/>
+                <w:webHidden/>
+              </w:rPr>
+              <w:fldChar w:fldCharType="separate"/>
+            </w:r>
+            <w:r>
+              <w:rPr>
+                <w:noProof/>
+                <w:webHidden/>
+              </w:rPr>
+              <w:t>19</w:t>
+            </w:r>
+            <w:r>
+              <w:rPr>
+                <w:noProof/>
+                <w:webHidden/>
+              </w:rPr>
+              <w:fldChar w:fldCharType="end"/>
+            </w:r>
+          </w:hyperlink>
+        </w:p>
+        <w:p>
+          <w:pPr>
+            <w:pStyle w:val="TOC2"/>
+            <w:tabs>
+              <w:tab w:val="right" w:leader="dot" w:pos="9350"/>
+            </w:tabs>
+            <w:rPr>
+              <w:noProof/>
+              <w:lang w:eastAsia="zh-TW"/>
+            </w:rPr>
+          </w:pPr>
+          <w:hyperlink w:anchor="_Toc14780494" w:history="1">
+            <w:r>
+              <w:rPr>
+                <w:rStyle w:val="Hyperlink"/>
+                <w:noProof/>
+              </w:rPr>
+              <w:t>4.5 dTPM</w:t>
+            </w:r>
+            <w:r>
+              <w:rPr>
+                <w:noProof/>
+                <w:webHidden/>
+              </w:rPr>
+              <w:tab/>
+            </w:r>
+            <w:r>
+              <w:rPr>
+                <w:noProof/>
+                <w:webHidden/>
+              </w:rPr>
+              <w:fldChar w:fldCharType="begin"/>
+            </w:r>
+            <w:r>
+              <w:rPr>
+                <w:noProof/>
+                <w:webHidden/>
+              </w:rPr>
+              <w:instrText xml:space="preserve"> PAGEREF _Toc14780494 \h </w:instrText>
+            </w:r>
+            <w:r>
+              <w:rPr>
+                <w:noProof/>
+                <w:webHidden/>
+              </w:rPr>
+            </w:r>
+            <w:r>
+              <w:rPr>
+                <w:noProof/>
+                <w:webHidden/>
+              </w:rPr>
+              <w:fldChar w:fldCharType="separate"/>
+            </w:r>
+            <w:r>
+              <w:rPr>
+                <w:noProof/>
+                <w:webHidden/>
+              </w:rPr>
+              <w:t>19</w:t>
+            </w:r>
+            <w:r>
+              <w:rPr>
+                <w:noProof/>
+                <w:webHidden/>
+              </w:rPr>
+              <w:fldChar w:fldCharType="end"/>
+            </w:r>
+          </w:hyperlink>
+        </w:p>
+        <w:p>
+          <w:pPr>
+            <w:pStyle w:val="TOC2"/>
+            <w:tabs>
+              <w:tab w:val="right" w:leader="dot" w:pos="9350"/>
+            </w:tabs>
+            <w:rPr>
+              <w:noProof/>
+              <w:lang w:eastAsia="zh-TW"/>
+            </w:rPr>
+          </w:pPr>
+          <w:hyperlink w:anchor="_Toc14780495" w:history="1">
+            <w:r>
+              <w:rPr>
+                <w:rStyle w:val="Hyperlink"/>
+                <w:noProof/>
+              </w:rPr>
+              <w:t>4.6 WLAN</w:t>
+            </w:r>
+            <w:r>
+              <w:rPr>
+                <w:noProof/>
+                <w:webHidden/>
+              </w:rPr>
+              <w:tab/>
+            </w:r>
+            <w:r>
+              <w:rPr>
+                <w:noProof/>
+                <w:webHidden/>
+              </w:rPr>
+              <w:fldChar w:fldCharType="begin"/>
+            </w:r>
+            <w:r>
+              <w:rPr>
+                <w:noProof/>
+                <w:webHidden/>
+              </w:rPr>
+              <w:instrText xml:space="preserve"> PAGEREF _Toc14780495 \h </w:instrText>
+            </w:r>
+            <w:r>
+              <w:rPr>
+                <w:noProof/>
+                <w:webHidden/>
+              </w:rPr>
+            </w:r>
+            <w:r>
+              <w:rPr>
+                <w:noProof/>
+                <w:webHidden/>
+              </w:rPr>
+              <w:fldChar w:fldCharType="separate"/>
+            </w:r>
+            <w:r>
+              <w:rPr>
+                <w:noProof/>
+                <w:webHidden/>
+              </w:rPr>
+              <w:t>19</w:t>
+            </w:r>
+            <w:r>
+              <w:rPr>
+                <w:noProof/>
+                <w:webHidden/>
+              </w:rPr>
+              <w:fldChar w:fldCharType="end"/>
+            </w:r>
+          </w:hyperlink>
+        </w:p>
+        <w:p>
+          <w:pPr>
+            <w:pStyle w:val="TOC1"/>
+            <w:tabs>
+              <w:tab w:val="right" w:leader="dot" w:pos="9350"/>
+            </w:tabs>
+            <w:rPr>
+              <w:noProof/>
+              <w:lang w:eastAsia="zh-TW"/>
+            </w:rPr>
+          </w:pPr>
+          <w:hyperlink w:anchor="_Toc14780496" w:history="1">
+            <w:r>
+              <w:rPr>
+                <w:rStyle w:val="Hyperlink"/>
+                <w:noProof/>
+              </w:rPr>
+              <w:t>5 How do we validate and debug MSC?</w:t>
+            </w:r>
+            <w:r>
+              <w:rPr>
+                <w:noProof/>
+                <w:webHidden/>
+              </w:rPr>
+              <w:tab/>
+            </w:r>
+            <w:r>
+              <w:rPr>
+                <w:noProof/>
+                <w:webHidden/>
+              </w:rPr>
+              <w:fldChar w:fldCharType="begin"/>
+            </w:r>
+            <w:r>
+              <w:rPr>
+                <w:noProof/>
+                <w:webHidden/>
+              </w:rPr>
+              <w:instrText xml:space="preserve"> PAGEREF _Toc14780496 \h </w:instrText>
+            </w:r>
+            <w:r>
+              <w:rPr>
+                <w:noProof/>
+                <w:webHidden/>
+              </w:rPr>
+            </w:r>
+            <w:r>
+              <w:rPr>
+                <w:noProof/>
+                <w:webHidden/>
+              </w:rPr>
+              <w:fldChar w:fldCharType="separate"/>
+            </w:r>
+            <w:r>
+              <w:rPr>
+                <w:noProof/>
+                <w:webHidden/>
+              </w:rPr>
+              <w:t>19</w:t>
+            </w:r>
+            <w:r>
+              <w:rPr>
+                <w:noProof/>
+                <w:webHidden/>
+              </w:rPr>
+              <w:fldChar w:fldCharType="end"/>
+            </w:r>
+          </w:hyperlink>
+        </w:p>
+        <w:p>
+          <w:pPr>
+            <w:pStyle w:val="TOC2"/>
+            <w:tabs>
+              <w:tab w:val="right" w:leader="dot" w:pos="9350"/>
+            </w:tabs>
+            <w:rPr>
+              <w:noProof/>
+              <w:lang w:eastAsia="zh-TW"/>
+            </w:rPr>
+          </w:pPr>
+          <w:hyperlink w:anchor="_Toc14780497" w:history="1">
+            <w:r>
+              <w:rPr>
+                <w:rStyle w:val="Hyperlink"/>
+                <w:noProof/>
+              </w:rPr>
+              <w:t>5.1 Software and Hardware Tools</w:t>
+            </w:r>
+            <w:r>
+              <w:rPr>
+                <w:noProof/>
+                <w:webHidden/>
+              </w:rPr>
+              <w:tab/>
+            </w:r>
+            <w:r>
+              <w:rPr>
+                <w:noProof/>
+                <w:webHidden/>
+              </w:rPr>
+              <w:fldChar w:fldCharType="begin"/>
+            </w:r>
+            <w:r>
+              <w:rPr>
+                <w:noProof/>
+                <w:webHidden/>
+              </w:rPr>
+              <w:instrText xml:space="preserve"> PAGEREF _Toc14780497 \h </w:instrText>
+            </w:r>
+            <w:r>
+              <w:rPr>
+                <w:noProof/>
+                <w:webHidden/>
+              </w:rPr>
+            </w:r>
+            <w:r>
+              <w:rPr>
+                <w:noProof/>
+                <w:webHidden/>
+              </w:rPr>
+              <w:fldChar w:fldCharType="separate"/>
+            </w:r>
+            <w:r>
+              <w:rPr>
+                <w:noProof/>
+                <w:webHidden/>
+              </w:rPr>
+              <w:t>19</w:t>
+            </w:r>
+            <w:r>
+              <w:rPr>
+                <w:noProof/>
+                <w:webHidden/>
+              </w:rPr>
+              <w:fldChar w:fldCharType="end"/>
+            </w:r>
+          </w:hyperlink>
+        </w:p>
+        <w:p>
+          <w:pPr>
+            <w:pStyle w:val="TOC2"/>
+            <w:tabs>
+              <w:tab w:val="right" w:leader="dot" w:pos="9350"/>
+            </w:tabs>
+            <w:rPr>
+              <w:noProof/>
+              <w:lang w:eastAsia="zh-TW"/>
+            </w:rPr>
+          </w:pPr>
+          <w:hyperlink w:anchor="_Toc14780498" w:history="1">
+            <w:r>
+              <w:rPr>
+                <w:rStyle w:val="Hyperlink"/>
+                <w:noProof/>
+              </w:rPr>
+              <w:t>5.2 System/Functional Validation Test</w:t>
+            </w:r>
+            <w:r>
+              <w:rPr>
+                <w:noProof/>
+                <w:webHidden/>
+              </w:rPr>
+              <w:tab/>
+            </w:r>
+            <w:r>
+              <w:rPr>
+                <w:noProof/>
+                <w:webHidden/>
+              </w:rPr>
+              <w:fldChar w:fldCharType="begin"/>
+            </w:r>
+            <w:r>
+              <w:rPr>
+                <w:noProof/>
+                <w:webHidden/>
+              </w:rPr>
+              <w:instrText xml:space="preserve"> PAGEREF _Toc14780498 \h </w:instrText>
+            </w:r>
+            <w:r>
+              <w:rPr>
+                <w:noProof/>
+                <w:webHidden/>
+              </w:rPr>
+            </w:r>
+            <w:r>
+              <w:rPr>
+                <w:noProof/>
+                <w:webHidden/>
+              </w:rPr>
+              <w:fldChar w:fldCharType="separate"/>
+            </w:r>
+            <w:r>
+              <w:rPr>
+                <w:noProof/>
+                <w:webHidden/>
+              </w:rPr>
+              <w:t>19</w:t>
+            </w:r>
+            <w:r>
+              <w:rPr>
+                <w:noProof/>
+                <w:webHidden/>
+              </w:rPr>
+              <w:fldChar w:fldCharType="end"/>
+            </w:r>
+          </w:hyperlink>
+        </w:p>
+        <w:p>
+          <w:pPr>
+            <w:pStyle w:val="TOC2"/>
+            <w:tabs>
+              <w:tab w:val="right" w:leader="dot" w:pos="9350"/>
+            </w:tabs>
+            <w:rPr>
+              <w:noProof/>
+              <w:lang w:eastAsia="zh-TW"/>
+            </w:rPr>
+          </w:pPr>
+          <w:hyperlink w:anchor="_Toc14780499" w:history="1">
+            <w:r>
+              <w:rPr>
+                <w:rStyle w:val="Hyperlink"/>
+                <w:noProof/>
+              </w:rPr>
+              <w:t>5.3 Debug Method</w:t>
+            </w:r>
+            <w:r>
+              <w:rPr>
+                <w:noProof/>
+                <w:webHidden/>
+              </w:rPr>
+              <w:tab/>
+            </w:r>
+            <w:r>
+              <w:rPr>
+                <w:noProof/>
+                <w:webHidden/>
+              </w:rPr>
+              <w:fldChar w:fldCharType="begin"/>
+            </w:r>
+            <w:r>
+              <w:rPr>
+                <w:noProof/>
+                <w:webHidden/>
+              </w:rPr>
+              <w:instrText xml:space="preserve"> PAGEREF _Toc14780499 \h </w:instrText>
+            </w:r>
+            <w:r>
+              <w:rPr>
+                <w:noProof/>
+                <w:webHidden/>
+              </w:rPr>
+            </w:r>
+            <w:r>
+              <w:rPr>
+                <w:noProof/>
+                <w:webHidden/>
+              </w:rPr>
+              <w:fldChar w:fldCharType="separate"/>
+            </w:r>
+            <w:r>
+              <w:rPr>
+                <w:noProof/>
+                <w:webHidden/>
+              </w:rPr>
+              <w:t>20</w:t>
             </w:r>
             <w:r>
               <w:rPr>
@@ -2078,7 +2630,7 @@
       <w:pPr>
         <w:pStyle w:val="Heading1"/>
       </w:pPr>
-      <w:bookmarkStart w:id="0" w:name="_Toc9335824"/>
+      <w:bookmarkStart w:id="0" w:name="_Toc14780472"/>
       <w:r>
         <w:lastRenderedPageBreak/>
         <w:t xml:space="preserve">1 </w:t>
@@ -2098,7 +2650,7 @@
       <w:pPr>
         <w:pStyle w:val="Heading2"/>
       </w:pPr>
-      <w:bookmarkStart w:id="1" w:name="_Toc9335825"/>
+      <w:bookmarkStart w:id="1" w:name="_Toc14780473"/>
       <w:r>
         <w:t>1.1</w:t>
       </w:r>
@@ -2334,7 +2886,7 @@
           <w:numId w:val="13"/>
         </w:numPr>
       </w:pPr>
-      <w:bookmarkStart w:id="2" w:name="_Toc9335826"/>
+      <w:bookmarkStart w:id="2" w:name="_Toc14780474"/>
       <w:r>
         <w:t>Support Platform</w:t>
       </w:r>
@@ -2372,7 +2924,7 @@
           <w:numId w:val="13"/>
         </w:numPr>
       </w:pPr>
-      <w:bookmarkStart w:id="3" w:name="_Toc9335827"/>
+      <w:bookmarkStart w:id="3" w:name="_Toc14780475"/>
       <w:r>
         <w:t>Microsoft defines six key area of user experience:</w:t>
       </w:r>
@@ -2661,7 +3213,7 @@
       <w:pPr>
         <w:pStyle w:val="Heading1"/>
       </w:pPr>
-      <w:bookmarkStart w:id="4" w:name="_Toc9335828"/>
+      <w:bookmarkStart w:id="4" w:name="_Toc14780476"/>
       <w:r>
         <w:lastRenderedPageBreak/>
         <w:t xml:space="preserve">2 </w:t>
@@ -2690,7 +3242,7 @@
       <w:pPr>
         <w:pStyle w:val="Heading2"/>
       </w:pPr>
-      <w:bookmarkStart w:id="5" w:name="_Toc9335829"/>
+      <w:bookmarkStart w:id="5" w:name="_Toc14780477"/>
       <w:r>
         <w:t xml:space="preserve">2.1 </w:t>
       </w:r>
@@ -2708,6 +3260,8 @@
       </w:r>
       <w:bookmarkEnd w:id="5"/>
     </w:p>
+    <w:p/>
+    <w:p/>
     <w:tbl>
       <w:tblPr>
         <w:tblStyle w:val="TableGrid"/>
@@ -3028,6 +3582,14 @@
         </w:rPr>
       </w:pPr>
     </w:p>
+    <w:p/>
+    <w:p>
+      <w:pPr>
+        <w:rPr>
+          <w:b/>
+        </w:rPr>
+      </w:pPr>
+    </w:p>
     <w:p>
       <w:pPr>
         <w:rPr>
@@ -3047,6 +3609,7 @@
           <w:b/>
           <w:sz w:val="32"/>
         </w:rPr>
+        <w:lastRenderedPageBreak/>
         <w:br w:type="page"/>
       </w:r>
     </w:p>
@@ -3054,7 +3617,7 @@
       <w:pPr>
         <w:pStyle w:val="Heading1"/>
       </w:pPr>
-      <w:bookmarkStart w:id="6" w:name="_Toc9335830"/>
+      <w:bookmarkStart w:id="6" w:name="_Toc14780478"/>
       <w:r>
         <w:lastRenderedPageBreak/>
         <w:t xml:space="preserve">3 </w:t>
@@ -3080,7 +3643,7 @@
       <w:pPr>
         <w:pStyle w:val="Heading2"/>
       </w:pPr>
-      <w:bookmarkStart w:id="7" w:name="_Toc9335831"/>
+      <w:bookmarkStart w:id="7" w:name="_Toc14780479"/>
       <w:r>
         <w:t xml:space="preserve">3.1 </w:t>
       </w:r>
@@ -3229,7 +3792,7 @@
       <w:pPr>
         <w:pStyle w:val="Heading2"/>
       </w:pPr>
-      <w:bookmarkStart w:id="8" w:name="_Toc9335832"/>
+      <w:bookmarkStart w:id="8" w:name="_Toc14780480"/>
       <w:r>
         <w:t>3.2 Design Consideration during Each Development Phase</w:t>
       </w:r>
@@ -3239,7 +3802,7 @@
       <w:pPr>
         <w:pStyle w:val="Heading3"/>
       </w:pPr>
-      <w:bookmarkStart w:id="9" w:name="_Toc9335833"/>
+      <w:bookmarkStart w:id="9" w:name="_Toc14780481"/>
       <w:r>
         <w:t>3.2.1 Pre-DB</w:t>
       </w:r>
@@ -4150,7 +4713,7 @@
       <w:pPr>
         <w:pStyle w:val="Heading3"/>
       </w:pPr>
-      <w:bookmarkStart w:id="10" w:name="_Toc9335834"/>
+      <w:bookmarkStart w:id="10" w:name="_Toc14780482"/>
       <w:r>
         <w:lastRenderedPageBreak/>
         <w:t>3.2.2 DB</w:t>
@@ -5428,7 +5991,7 @@
       <w:pPr>
         <w:pStyle w:val="Heading2"/>
       </w:pPr>
-      <w:bookmarkStart w:id="11" w:name="_Toc9335835"/>
+      <w:bookmarkStart w:id="11" w:name="_Toc14780483"/>
       <w:r>
         <w:t>3.2.</w:t>
       </w:r>
@@ -5851,7 +6414,7 @@
       <w:pPr>
         <w:pStyle w:val="Heading2"/>
       </w:pPr>
-      <w:bookmarkStart w:id="12" w:name="_Toc9335836"/>
+      <w:bookmarkStart w:id="12" w:name="_Toc14780484"/>
       <w:r>
         <w:t>3.2.4 PV Phase</w:t>
       </w:r>
@@ -6027,7 +6590,7 @@
       <w:pPr>
         <w:pStyle w:val="Heading2"/>
       </w:pPr>
-      <w:bookmarkStart w:id="13" w:name="_Toc9335837"/>
+      <w:bookmarkStart w:id="13" w:name="_Toc14780485"/>
       <w:r>
         <w:t>3.2.5 MV Phase</w:t>
       </w:r>
@@ -6065,7 +6628,7 @@
       <w:pPr>
         <w:pStyle w:val="Heading2"/>
       </w:pPr>
-      <w:bookmarkStart w:id="14" w:name="_Toc9335838"/>
+      <w:bookmarkStart w:id="14" w:name="_Toc14780486"/>
       <w:r>
         <w:t>3.2.6 Adaptive Hibernation</w:t>
       </w:r>
@@ -6101,7 +6664,7 @@
       <w:pPr>
         <w:pStyle w:val="Heading3"/>
       </w:pPr>
-      <w:bookmarkStart w:id="15" w:name="_Toc9335839"/>
+      <w:bookmarkStart w:id="15" w:name="_Toc14780487"/>
       <w:r>
         <w:t>3.2.6 “Hot Bag” Effect</w:t>
       </w:r>
@@ -6159,10 +6722,585 @@
         <w:pStyle w:val="Heading1"/>
         <w:jc w:val="both"/>
       </w:pPr>
-      <w:bookmarkStart w:id="16" w:name="_Toc9335840"/>
+      <w:bookmarkStart w:id="16" w:name="_Toc14780488"/>
       <w:r>
         <w:lastRenderedPageBreak/>
-        <w:t>4</w:t>
+        <w:t>4 HP customized design</w:t>
+      </w:r>
+      <w:bookmarkEnd w:id="16"/>
+    </w:p>
+    <w:p>
+      <w:pPr>
+        <w:pStyle w:val="Heading2"/>
+      </w:pPr>
+      <w:bookmarkStart w:id="17" w:name="_Toc14780489"/>
+      <w:r>
+        <w:t xml:space="preserve">4.1 </w:t>
+      </w:r>
+      <w:proofErr w:type="spellStart"/>
+      <w:r>
+        <w:t>WoV</w:t>
+      </w:r>
+      <w:bookmarkEnd w:id="17"/>
+      <w:proofErr w:type="spellEnd"/>
+    </w:p>
+    <w:p>
+      <w:pPr>
+        <w:pStyle w:val="Heading2"/>
+      </w:pPr>
+      <w:bookmarkStart w:id="18" w:name="_Toc14780490"/>
+      <w:r>
+        <w:t xml:space="preserve">4.2 </w:t>
+      </w:r>
+      <w:proofErr w:type="spellStart"/>
+      <w:r>
+        <w:t>WoFPS</w:t>
+      </w:r>
+      <w:bookmarkEnd w:id="18"/>
+      <w:proofErr w:type="spellEnd"/>
+    </w:p>
+    <w:p>
+      <w:pPr>
+        <w:pStyle w:val="Heading2"/>
+      </w:pPr>
+      <w:bookmarkStart w:id="19" w:name="_Toc14780491"/>
+      <w:r>
+        <w:t>4.3 Fan</w:t>
+      </w:r>
+      <w:bookmarkEnd w:id="19"/>
+    </w:p>
+    <w:p/>
+    <w:tbl>
+      <w:tblPr>
+        <w:tblStyle w:val="TableGrid"/>
+        <w:tblW w:w="0" w:type="auto"/>
+        <w:tblLook w:val="04A0" w:firstRow="1" w:lastRow="0" w:firstColumn="1" w:lastColumn="0" w:noHBand="0" w:noVBand="1"/>
+      </w:tblPr>
+      <w:tblGrid>
+        <w:gridCol w:w="985"/>
+        <w:gridCol w:w="1620"/>
+        <w:gridCol w:w="6745"/>
+      </w:tblGrid>
+      <w:tr>
+        <w:tc>
+          <w:tcPr>
+            <w:tcW w:w="2605" w:type="dxa"/>
+            <w:gridSpan w:val="2"/>
+          </w:tcPr>
+          <w:p>
+            <w:pPr>
+              <w:rPr>
+                <w:b/>
+              </w:rPr>
+            </w:pPr>
+            <w:r>
+              <w:rPr>
+                <w:b/>
+              </w:rPr>
+              <w:t>Item</w:t>
+            </w:r>
+          </w:p>
+        </w:tc>
+        <w:tc>
+          <w:tcPr>
+            <w:tcW w:w="6745" w:type="dxa"/>
+          </w:tcPr>
+          <w:p>
+            <w:pPr>
+              <w:rPr>
+                <w:b/>
+              </w:rPr>
+            </w:pPr>
+            <w:r>
+              <w:rPr>
+                <w:b/>
+              </w:rPr>
+              <w:t>EC behavior</w:t>
+            </w:r>
+          </w:p>
+        </w:tc>
+      </w:tr>
+      <w:tr>
+        <w:tc>
+          <w:tcPr>
+            <w:tcW w:w="2605" w:type="dxa"/>
+            <w:gridSpan w:val="2"/>
+          </w:tcPr>
+          <w:p>
+            <w:r>
+              <w:t>AC</w:t>
+            </w:r>
+          </w:p>
+        </w:tc>
+        <w:tc>
+          <w:tcPr>
+            <w:tcW w:w="6745" w:type="dxa"/>
+          </w:tcPr>
+          <w:p>
+            <w:pPr>
+              <w:pStyle w:val="ListParagraph"/>
+              <w:numPr>
+                <w:ilvl w:val="0"/>
+                <w:numId w:val="34"/>
+              </w:numPr>
+              <w:contextualSpacing w:val="0"/>
+              <w:rPr>
+                <w:rFonts w:eastAsia="Times New Roman"/>
+              </w:rPr>
+            </w:pPr>
+            <w:r>
+              <w:rPr>
+                <w:rFonts w:eastAsia="Times New Roman"/>
+              </w:rPr>
+              <w:t>Do the MSC while UUT is in AC source</w:t>
+            </w:r>
+          </w:p>
+          <w:p>
+            <w:pPr>
+              <w:pStyle w:val="ListParagraph"/>
+              <w:numPr>
+                <w:ilvl w:val="0"/>
+                <w:numId w:val="34"/>
+              </w:numPr>
+              <w:contextualSpacing w:val="0"/>
+              <w:rPr>
+                <w:rFonts w:eastAsia="Times New Roman"/>
+              </w:rPr>
+            </w:pPr>
+            <w:r>
+              <w:rPr>
+                <w:rFonts w:eastAsia="Times New Roman"/>
+              </w:rPr>
+              <w:t xml:space="preserve">EC will not go low power mode since it’s full performance and handling charging </w:t>
+            </w:r>
+          </w:p>
+          <w:p>
+            <w:pPr>
+              <w:pStyle w:val="ListParagraph"/>
+              <w:numPr>
+                <w:ilvl w:val="0"/>
+                <w:numId w:val="34"/>
+              </w:numPr>
+              <w:contextualSpacing w:val="0"/>
+              <w:rPr>
+                <w:rFonts w:eastAsia="Times New Roman"/>
+              </w:rPr>
+            </w:pPr>
+            <w:r>
+              <w:rPr>
+                <w:rFonts w:eastAsia="Times New Roman"/>
+              </w:rPr>
+              <w:t xml:space="preserve">EC will keep maintaining fan table referenced to temp, if the ambient temperature is still high, </w:t>
+            </w:r>
+            <w:r>
+              <w:rPr>
+                <w:rFonts w:eastAsia="Times New Roman"/>
+                <w:color w:val="FF0000"/>
+              </w:rPr>
+              <w:t xml:space="preserve">you will see UUT fan keep running. </w:t>
+            </w:r>
+          </w:p>
+        </w:tc>
+      </w:tr>
+      <w:tr>
+        <w:tc>
+          <w:tcPr>
+            <w:tcW w:w="985" w:type="dxa"/>
+            <w:vMerge w:val="restart"/>
+          </w:tcPr>
+          <w:p>
+            <w:r>
+              <w:t>DC</w:t>
+            </w:r>
+          </w:p>
+        </w:tc>
+        <w:tc>
+          <w:tcPr>
+            <w:tcW w:w="1620" w:type="dxa"/>
+          </w:tcPr>
+          <w:p>
+            <w:r>
+              <w:t>Battery ~ 10 %</w:t>
+            </w:r>
+          </w:p>
+        </w:tc>
+        <w:tc>
+          <w:tcPr>
+            <w:tcW w:w="6745" w:type="dxa"/>
+          </w:tcPr>
+          <w:p>
+            <w:pPr>
+              <w:pStyle w:val="ListParagraph"/>
+              <w:numPr>
+                <w:ilvl w:val="0"/>
+                <w:numId w:val="35"/>
+              </w:numPr>
+              <w:rPr>
+                <w:rFonts w:eastAsia="Times New Roman"/>
+              </w:rPr>
+            </w:pPr>
+            <w:r>
+              <w:rPr>
+                <w:rFonts w:eastAsia="Times New Roman"/>
+              </w:rPr>
+              <w:t>Do the MSC while UUT is in DC mode low battery ~10%</w:t>
+            </w:r>
+          </w:p>
+          <w:p>
+            <w:pPr>
+              <w:pStyle w:val="ListParagraph"/>
+              <w:numPr>
+                <w:ilvl w:val="0"/>
+                <w:numId w:val="35"/>
+              </w:numPr>
+              <w:rPr>
+                <w:rFonts w:eastAsia="Times New Roman"/>
+              </w:rPr>
+            </w:pPr>
+            <w:r>
+              <w:rPr>
+                <w:rFonts w:eastAsia="Times New Roman"/>
+              </w:rPr>
+              <w:t>EC will keep on since it is monitoring battery capacity to trigger critical hibernate</w:t>
+            </w:r>
+          </w:p>
+          <w:p>
+            <w:pPr>
+              <w:pStyle w:val="ListParagraph"/>
+              <w:numPr>
+                <w:ilvl w:val="0"/>
+                <w:numId w:val="35"/>
+              </w:numPr>
+              <w:rPr>
+                <w:rFonts w:eastAsia="Times New Roman"/>
+              </w:rPr>
+            </w:pPr>
+            <w:r>
+              <w:rPr>
+                <w:rFonts w:eastAsia="Times New Roman"/>
+              </w:rPr>
+              <w:t xml:space="preserve">EC keep on, no low power mode, so it will maintain fan table and if ambient temp is also high, </w:t>
+            </w:r>
+            <w:r>
+              <w:rPr>
+                <w:rFonts w:eastAsia="Times New Roman"/>
+                <w:color w:val="FF0000"/>
+              </w:rPr>
+              <w:t xml:space="preserve">the fan </w:t>
+            </w:r>
+            <w:proofErr w:type="gramStart"/>
+            <w:r>
+              <w:rPr>
+                <w:rFonts w:eastAsia="Times New Roman"/>
+                <w:color w:val="FF0000"/>
+              </w:rPr>
+              <w:t>keep</w:t>
+            </w:r>
+            <w:proofErr w:type="gramEnd"/>
+            <w:r>
+              <w:rPr>
+                <w:rFonts w:eastAsia="Times New Roman"/>
+                <w:color w:val="FF0000"/>
+              </w:rPr>
+              <w:t xml:space="preserve"> running</w:t>
+            </w:r>
+          </w:p>
+          <w:p/>
+        </w:tc>
+      </w:tr>
+      <w:tr>
+        <w:tc>
+          <w:tcPr>
+            <w:tcW w:w="985" w:type="dxa"/>
+            <w:vMerge/>
+          </w:tcPr>
+          <w:p/>
+        </w:tc>
+        <w:tc>
+          <w:tcPr>
+            <w:tcW w:w="1620" w:type="dxa"/>
+          </w:tcPr>
+          <w:p>
+            <w:r>
+              <w:t>others</w:t>
+            </w:r>
+          </w:p>
+        </w:tc>
+        <w:tc>
+          <w:tcPr>
+            <w:tcW w:w="6745" w:type="dxa"/>
+          </w:tcPr>
+          <w:p>
+            <w:pPr>
+              <w:pStyle w:val="ListParagraph"/>
+              <w:numPr>
+                <w:ilvl w:val="0"/>
+                <w:numId w:val="36"/>
+              </w:numPr>
+              <w:rPr>
+                <w:rFonts w:eastAsia="Times New Roman"/>
+              </w:rPr>
+            </w:pPr>
+            <w:r>
+              <w:rPr>
+                <w:rFonts w:eastAsia="Times New Roman"/>
+              </w:rPr>
+              <w:t>Do the MSC while UUT is in DC mode</w:t>
+            </w:r>
+          </w:p>
+          <w:p>
+            <w:pPr>
+              <w:pStyle w:val="ListParagraph"/>
+              <w:numPr>
+                <w:ilvl w:val="0"/>
+                <w:numId w:val="36"/>
+              </w:numPr>
+              <w:rPr>
+                <w:rFonts w:eastAsia="Times New Roman"/>
+              </w:rPr>
+            </w:pPr>
+            <w:r>
+              <w:rPr>
+                <w:rFonts w:eastAsia="Times New Roman"/>
+              </w:rPr>
+              <w:t>UUT will directly stop fan when EC go to low power mode</w:t>
+            </w:r>
+          </w:p>
+          <w:p>
+            <w:pPr>
+              <w:pStyle w:val="ListParagraph"/>
+              <w:numPr>
+                <w:ilvl w:val="0"/>
+                <w:numId w:val="36"/>
+              </w:numPr>
+              <w:rPr>
+                <w:rFonts w:eastAsia="Times New Roman"/>
+              </w:rPr>
+            </w:pPr>
+            <w:r>
+              <w:rPr>
+                <w:rFonts w:eastAsia="Times New Roman"/>
+              </w:rPr>
+              <w:t xml:space="preserve">EC will </w:t>
+            </w:r>
+            <w:proofErr w:type="gramStart"/>
+            <w:r>
+              <w:rPr>
+                <w:rFonts w:eastAsia="Times New Roman"/>
+              </w:rPr>
+              <w:t>polling</w:t>
+            </w:r>
+            <w:proofErr w:type="gramEnd"/>
+            <w:r>
+              <w:rPr>
+                <w:rFonts w:eastAsia="Times New Roman"/>
+              </w:rPr>
+              <w:t xml:space="preserve"> temp status, once see temp is over 65C and the positive slop, the fan will start to run</w:t>
+            </w:r>
+          </w:p>
+          <w:p>
+            <w:pPr>
+              <w:pStyle w:val="ListParagraph"/>
+              <w:numPr>
+                <w:ilvl w:val="0"/>
+                <w:numId w:val="36"/>
+              </w:numPr>
+              <w:rPr>
+                <w:rFonts w:eastAsia="Times New Roman"/>
+              </w:rPr>
+            </w:pPr>
+            <w:r>
+              <w:rPr>
+                <w:rFonts w:eastAsia="Times New Roman"/>
+              </w:rPr>
+              <w:t>This is for some case chipset/device not go to low power correctly and keep generate heat, EC still need to handle this and run the fan</w:t>
+            </w:r>
+          </w:p>
+          <w:p>
+            <w:pPr>
+              <w:pStyle w:val="ListParagraph"/>
+              <w:numPr>
+                <w:ilvl w:val="0"/>
+                <w:numId w:val="36"/>
+              </w:numPr>
+              <w:rPr>
+                <w:rFonts w:eastAsia="Times New Roman"/>
+              </w:rPr>
+            </w:pPr>
+            <w:r>
+              <w:rPr>
+                <w:rFonts w:eastAsia="Times New Roman"/>
+              </w:rPr>
+              <w:t xml:space="preserve">If Eddie’s UUT not go to MSC correctly and put into backpack, </w:t>
+            </w:r>
+            <w:r>
+              <w:rPr>
+                <w:rFonts w:eastAsia="Times New Roman"/>
+                <w:color w:val="FF0000"/>
+              </w:rPr>
+              <w:t xml:space="preserve">then the fan </w:t>
+            </w:r>
+            <w:proofErr w:type="gramStart"/>
+            <w:r>
+              <w:rPr>
+                <w:rFonts w:eastAsia="Times New Roman"/>
+                <w:color w:val="FF0000"/>
+              </w:rPr>
+              <w:t>keep</w:t>
+            </w:r>
+            <w:proofErr w:type="gramEnd"/>
+            <w:r>
+              <w:rPr>
+                <w:rFonts w:eastAsia="Times New Roman"/>
+                <w:color w:val="FF0000"/>
+              </w:rPr>
+              <w:t xml:space="preserve"> running</w:t>
+            </w:r>
+          </w:p>
+          <w:p/>
+          <w:p/>
+        </w:tc>
+      </w:tr>
+    </w:tbl>
+    <w:p/>
+    <w:p>
+      <w:pPr>
+        <w:pStyle w:val="Heading2"/>
+      </w:pPr>
+      <w:bookmarkStart w:id="20" w:name="_Toc14780492"/>
+      <w:r>
+        <w:t xml:space="preserve">4.3 </w:t>
+      </w:r>
+      <w:proofErr w:type="spellStart"/>
+      <w:r>
+        <w:t>dGPU</w:t>
+      </w:r>
+      <w:proofErr w:type="spellEnd"/>
+      <w:r>
+        <w:t xml:space="preserve"> Hybrid/Discrete</w:t>
+      </w:r>
+      <w:bookmarkEnd w:id="20"/>
+    </w:p>
+    <w:p>
+      <w:proofErr w:type="spellStart"/>
+      <w:r>
+        <w:t>dGPU</w:t>
+      </w:r>
+      <w:proofErr w:type="spellEnd"/>
+      <w:r>
+        <w:t xml:space="preserve"> adaptive hibernate impact</w:t>
+      </w:r>
+    </w:p>
+    <w:p>
+      <w:r>
+        <w:t>O</w:t>
+      </w:r>
+      <w:r>
+        <w:t>verloading mode impact</w:t>
+      </w:r>
+    </w:p>
+    <w:p>
+      <w:pPr>
+        <w:pStyle w:val="Heading2"/>
+      </w:pPr>
+      <w:bookmarkStart w:id="21" w:name="_Toc14780493"/>
+      <w:r>
+        <w:lastRenderedPageBreak/>
+        <w:t>4.4 LED</w:t>
+      </w:r>
+      <w:bookmarkEnd w:id="21"/>
+    </w:p>
+    <w:p>
+      <w:pPr>
+        <w:pStyle w:val="Heading2"/>
+      </w:pPr>
+      <w:bookmarkStart w:id="22" w:name="_Toc14780494"/>
+      <w:r>
+        <w:t xml:space="preserve">4.5 </w:t>
+      </w:r>
+      <w:proofErr w:type="spellStart"/>
+      <w:r>
+        <w:t>dTPM</w:t>
+      </w:r>
+      <w:bookmarkEnd w:id="22"/>
+      <w:proofErr w:type="spellEnd"/>
+    </w:p>
+    <w:p>
+      <w:pPr>
+        <w:pStyle w:val="Heading2"/>
+      </w:pPr>
+      <w:bookmarkStart w:id="23" w:name="_Toc14780495"/>
+      <w:r>
+        <w:t>4.6 WLAN</w:t>
+      </w:r>
+      <w:bookmarkEnd w:id="23"/>
+    </w:p>
+    <w:p>
+      <w:bookmarkStart w:id="24" w:name="_GoBack"/>
+      <w:bookmarkEnd w:id="24"/>
+      <w:r>
+        <w:rPr>
+          <w:noProof/>
+        </w:rPr>
+        <w:drawing>
+          <wp:inline distT="0" distB="0" distL="0" distR="0">
+            <wp:extent cx="5943600" cy="1556868"/>
+            <wp:effectExtent l="0" t="0" r="0" b="5715"/>
+            <wp:docPr id="7" name="Picture 7" descr="cid:image001.jpg@01D5380D.7CAB0250"/>
+            <wp:cNvGraphicFramePr>
+              <a:graphicFrameLocks xmlns:a="http://schemas.openxmlformats.org/drawingml/2006/main" noChangeAspect="1"/>
+            </wp:cNvGraphicFramePr>
+            <a:graphic xmlns:a="http://schemas.openxmlformats.org/drawingml/2006/main">
+              <a:graphicData uri="http://schemas.openxmlformats.org/drawingml/2006/picture">
+                <pic:pic xmlns:pic="http://schemas.openxmlformats.org/drawingml/2006/picture">
+                  <pic:nvPicPr>
+                    <pic:cNvPr id="0" name="Picture 1" descr="cid:image001.jpg@01D5380D.7CAB0250"/>
+                    <pic:cNvPicPr>
+                      <a:picLocks noChangeAspect="1" noChangeArrowheads="1"/>
+                    </pic:cNvPicPr>
+                  </pic:nvPicPr>
+                  <pic:blipFill>
+                    <a:blip r:embed="rId23" r:link="rId24">
+                      <a:extLst>
+                        <a:ext uri="{28A0092B-C50C-407E-A947-70E740481C1C}">
+                          <a14:useLocalDpi xmlns:a14="http://schemas.microsoft.com/office/drawing/2010/main" val="0"/>
+                        </a:ext>
+                      </a:extLst>
+                    </a:blip>
+                    <a:srcRect/>
+                    <a:stretch>
+                      <a:fillRect/>
+                    </a:stretch>
+                  </pic:blipFill>
+                  <pic:spPr bwMode="auto">
+                    <a:xfrm>
+                      <a:off x="0" y="0"/>
+                      <a:ext cx="5943600" cy="1556868"/>
+                    </a:xfrm>
+                    <a:prstGeom prst="rect">
+                      <a:avLst/>
+                    </a:prstGeom>
+                    <a:noFill/>
+                    <a:ln>
+                      <a:noFill/>
+                    </a:ln>
+                  </pic:spPr>
+                </pic:pic>
+              </a:graphicData>
+            </a:graphic>
+          </wp:inline>
+        </w:drawing>
+      </w:r>
+    </w:p>
+    <w:p/>
+    <w:p>
+      <w:pPr>
+        <w:pStyle w:val="Heading1"/>
+        <w:jc w:val="both"/>
+      </w:pPr>
+      <w:bookmarkStart w:id="25" w:name="_Toc14780496"/>
+      <w:r>
+        <w:t>5</w:t>
       </w:r>
       <w:r>
         <w:t xml:space="preserve"> </w:t>
@@ -6182,20 +7320,23 @@
       <w:r>
         <w:t>?</w:t>
       </w:r>
-      <w:bookmarkEnd w:id="16"/>
+      <w:bookmarkEnd w:id="25"/>
     </w:p>
     <w:p>
       <w:pPr>
         <w:pStyle w:val="Heading2"/>
       </w:pPr>
-      <w:bookmarkStart w:id="17" w:name="_Toc9335841"/>
-      <w:r>
-        <w:t xml:space="preserve">4.1 </w:t>
+      <w:bookmarkStart w:id="26" w:name="_Toc14780497"/>
+      <w:r>
+        <w:t>5.</w:t>
+      </w:r>
+      <w:r>
+        <w:t xml:space="preserve">1 </w:t>
       </w:r>
       <w:r>
         <w:t>Software and Hardware Tools</w:t>
       </w:r>
-      <w:bookmarkEnd w:id="17"/>
+      <w:bookmarkEnd w:id="26"/>
     </w:p>
     <w:p>
       <w:r>
@@ -6307,14 +7448,17 @@
       <w:pPr>
         <w:pStyle w:val="Heading2"/>
       </w:pPr>
-      <w:bookmarkStart w:id="18" w:name="_Toc9335842"/>
-      <w:r>
-        <w:t xml:space="preserve">4.2 </w:t>
+      <w:bookmarkStart w:id="27" w:name="_Toc14780498"/>
+      <w:r>
+        <w:t>5</w:t>
+      </w:r>
+      <w:r>
+        <w:t xml:space="preserve">.2 </w:t>
       </w:r>
       <w:r>
         <w:t>System/Functional Validation Test</w:t>
       </w:r>
-      <w:bookmarkEnd w:id="18"/>
+      <w:bookmarkEnd w:id="27"/>
     </w:p>
     <w:p>
       <w:r>
@@ -6462,6 +7606,7 @@
           </w:tcPr>
           <w:p>
             <w:r>
+              <w:lastRenderedPageBreak/>
               <w:t>Power Consumption</w:t>
             </w:r>
           </w:p>
@@ -6499,11 +7644,42 @@
             <w:r>
               <w:t>500ms</w:t>
             </w:r>
+            <w:r>
+              <w:t xml:space="preserve"> * </w:t>
+            </w:r>
           </w:p>
         </w:tc>
       </w:tr>
     </w:tbl>
-    <w:p/>
+    <w:p>
+      <w:pPr>
+        <w:pStyle w:val="ListParagraph"/>
+        <w:numPr>
+          <w:ilvl w:val="0"/>
+          <w:numId w:val="36"/>
+        </w:numPr>
+      </w:pPr>
+      <w:r>
+        <w:t xml:space="preserve">500ms is suggested by Microsoft. </w:t>
+      </w:r>
+    </w:p>
+    <w:p>
+      <w:pPr>
+        <w:pStyle w:val="ListParagraph"/>
+        <w:ind w:left="360"/>
+      </w:pPr>
+      <w:hyperlink r:id="rId25" w:history="1">
+        <w:r>
+          <w:rPr>
+            <w:rStyle w:val="Hyperlink"/>
+          </w:rPr>
+          <w:t>https://docs.microsoft.com/zh-tw/windows-hardware/design/device-experiences/power-performance-targets</w:t>
+        </w:r>
+      </w:hyperlink>
+      <w:r>
+        <w:t xml:space="preserve"> </w:t>
+      </w:r>
+    </w:p>
     <w:p>
       <w:r>
         <w:rPr>
@@ -6527,7 +7703,7 @@
                     </pic:cNvPicPr>
                   </pic:nvPicPr>
                   <pic:blipFill>
-                    <a:blip r:embed="rId23">
+                    <a:blip r:embed="rId26">
                       <a:extLst>
                         <a:ext uri="{28A0092B-C50C-407E-A947-70E740481C1C}">
                           <a14:useLocalDpi xmlns:a14="http://schemas.microsoft.com/office/drawing/2010/main" val="0"/>
@@ -6563,10 +7739,12 @@
       <w:pPr>
         <w:pStyle w:val="Heading2"/>
       </w:pPr>
-      <w:bookmarkStart w:id="19" w:name="_Toc9335843"/>
-      <w:r>
-        <w:lastRenderedPageBreak/>
-        <w:t xml:space="preserve">4.3 </w:t>
+      <w:bookmarkStart w:id="28" w:name="_Toc14780499"/>
+      <w:r>
+        <w:t>5.</w:t>
+      </w:r>
+      <w:r>
+        <w:t xml:space="preserve">3 </w:t>
       </w:r>
       <w:r>
         <w:t>Debug</w:t>
@@ -6577,7 +7755,7 @@
       <w:r>
         <w:t>Method</w:t>
       </w:r>
-      <w:bookmarkEnd w:id="19"/>
+      <w:bookmarkEnd w:id="28"/>
     </w:p>
     <w:p>
       <w:r>
@@ -8044,6 +9222,7 @@
         </w:numPr>
       </w:pPr>
       <w:r>
+        <w:lastRenderedPageBreak/>
         <w:t>It is a specific component, such as Intel ME not gated, Intel Audio, then we need to investigate with component owner.</w:t>
       </w:r>
     </w:p>
@@ -8768,7 +9947,7 @@
           <w:b/>
         </w:rPr>
       </w:pPr>
-      <w:hyperlink r:id="rId24" w:history="1">
+      <w:hyperlink r:id="rId27" w:history="1">
         <w:r>
           <w:rPr>
             <w:rStyle w:val="Hyperlink"/>
@@ -8811,7 +9990,7 @@
           <w:b/>
         </w:rPr>
       </w:pPr>
-      <w:hyperlink r:id="rId25" w:history="1">
+      <w:hyperlink r:id="rId28" w:history="1">
         <w:r>
           <w:rPr>
             <w:rStyle w:val="Hyperlink"/>
@@ -8862,7 +10041,7 @@
           <w:b/>
         </w:rPr>
       </w:pPr>
-      <w:hyperlink r:id="rId26" w:history="1">
+      <w:hyperlink r:id="rId29" w:history="1">
         <w:r>
           <w:rPr>
             <w:rStyle w:val="Hyperlink"/>
@@ -8907,7 +10086,7 @@
       </w:r>
     </w:p>
     <w:p>
-      <w:hyperlink r:id="rId27" w:history="1">
+      <w:hyperlink r:id="rId30" w:history="1">
         <w:r>
           <w:rPr>
             <w:rStyle w:val="Hyperlink"/>
@@ -8945,7 +10124,7 @@
           <w:u w:val="single"/>
         </w:rPr>
       </w:pPr>
-      <w:hyperlink r:id="rId28" w:history="1">
+      <w:hyperlink r:id="rId31" w:history="1">
         <w:r>
           <w:rPr>
             <w:rStyle w:val="Hyperlink"/>
@@ -8989,404 +10168,6 @@
       </w:r>
     </w:p>
     <w:p>
-      <w:r>
-        <w:t>It seems to me put in spec will be better, this might need Robert’s help.</w:t>
-      </w:r>
-    </w:p>
-    <w:p>
-      <w:pPr>
-        <w:pStyle w:val="ListParagraph"/>
-        <w:numPr>
-          <w:ilvl w:val="0"/>
-          <w:numId w:val="20"/>
-        </w:numPr>
-        <w:spacing w:after="0" w:line="240" w:lineRule="auto"/>
-        <w:contextualSpacing w:val="0"/>
-        <w:rPr>
-          <w:rFonts w:eastAsia="Times New Roman"/>
-        </w:rPr>
-      </w:pPr>
-      <w:r>
-        <w:rPr>
-          <w:rFonts w:eastAsia="Times New Roman"/>
-        </w:rPr>
-        <w:t>AC mode</w:t>
-      </w:r>
-    </w:p>
-    <w:p>
-      <w:pPr>
-        <w:pStyle w:val="ListParagraph"/>
-        <w:numPr>
-          <w:ilvl w:val="0"/>
-          <w:numId w:val="21"/>
-        </w:numPr>
-        <w:spacing w:after="0" w:line="240" w:lineRule="auto"/>
-        <w:contextualSpacing w:val="0"/>
-        <w:rPr>
-          <w:rFonts w:eastAsia="Times New Roman"/>
-        </w:rPr>
-      </w:pPr>
-      <w:r>
-        <w:rPr>
-          <w:rFonts w:eastAsia="Times New Roman"/>
-        </w:rPr>
-        <w:t>Do the MSC while UUT is in AC source</w:t>
-      </w:r>
-    </w:p>
-    <w:p>
-      <w:pPr>
-        <w:pStyle w:val="ListParagraph"/>
-        <w:numPr>
-          <w:ilvl w:val="0"/>
-          <w:numId w:val="21"/>
-        </w:numPr>
-        <w:spacing w:after="0" w:line="240" w:lineRule="auto"/>
-        <w:contextualSpacing w:val="0"/>
-        <w:rPr>
-          <w:rFonts w:eastAsia="Times New Roman"/>
-        </w:rPr>
-      </w:pPr>
-      <w:r>
-        <w:rPr>
-          <w:rFonts w:eastAsia="Times New Roman"/>
-        </w:rPr>
-        <w:t xml:space="preserve">EC will not go low power mode since it’s full performance and handling charging </w:t>
-      </w:r>
-    </w:p>
-    <w:p>
-      <w:pPr>
-        <w:pStyle w:val="ListParagraph"/>
-        <w:numPr>
-          <w:ilvl w:val="0"/>
-          <w:numId w:val="21"/>
-        </w:numPr>
-        <w:spacing w:after="0" w:line="240" w:lineRule="auto"/>
-        <w:contextualSpacing w:val="0"/>
-        <w:rPr>
-          <w:rFonts w:eastAsia="Times New Roman"/>
-        </w:rPr>
-      </w:pPr>
-      <w:r>
-        <w:rPr>
-          <w:rFonts w:eastAsia="Times New Roman"/>
-        </w:rPr>
-        <w:t xml:space="preserve">EC will keep maintaining fan table referenced to temp, if the ambient temperature is still high, </w:t>
-      </w:r>
-      <w:r>
-        <w:rPr>
-          <w:rFonts w:eastAsia="Times New Roman"/>
-          <w:color w:val="FF0000"/>
-        </w:rPr>
-        <w:t xml:space="preserve">you will see UUT fan keep running. </w:t>
-      </w:r>
-    </w:p>
-    <w:p/>
-    <w:p>
-      <w:pPr>
-        <w:pStyle w:val="ListParagraph"/>
-        <w:numPr>
-          <w:ilvl w:val="0"/>
-          <w:numId w:val="20"/>
-        </w:numPr>
-        <w:spacing w:after="0" w:line="240" w:lineRule="auto"/>
-        <w:contextualSpacing w:val="0"/>
-        <w:rPr>
-          <w:rFonts w:eastAsia="Times New Roman"/>
-        </w:rPr>
-      </w:pPr>
-      <w:r>
-        <w:rPr>
-          <w:rFonts w:eastAsia="Times New Roman"/>
-        </w:rPr>
-        <w:t>DC mode low battery ~10%</w:t>
-      </w:r>
-    </w:p>
-    <w:p>
-      <w:pPr>
-        <w:pStyle w:val="ListParagraph"/>
-        <w:numPr>
-          <w:ilvl w:val="0"/>
-          <w:numId w:val="21"/>
-        </w:numPr>
-        <w:spacing w:after="0" w:line="240" w:lineRule="auto"/>
-        <w:contextualSpacing w:val="0"/>
-        <w:rPr>
-          <w:rFonts w:eastAsia="Times New Roman"/>
-        </w:rPr>
-      </w:pPr>
-      <w:r>
-        <w:rPr>
-          <w:rFonts w:eastAsia="Times New Roman"/>
-        </w:rPr>
-        <w:t>Do the MSC while UUT is in DC mode low battery ~10%</w:t>
-      </w:r>
-    </w:p>
-    <w:p>
-      <w:pPr>
-        <w:pStyle w:val="ListParagraph"/>
-        <w:numPr>
-          <w:ilvl w:val="0"/>
-          <w:numId w:val="21"/>
-        </w:numPr>
-        <w:spacing w:after="0" w:line="240" w:lineRule="auto"/>
-        <w:contextualSpacing w:val="0"/>
-        <w:rPr>
-          <w:rFonts w:eastAsia="Times New Roman"/>
-        </w:rPr>
-      </w:pPr>
-      <w:r>
-        <w:rPr>
-          <w:rFonts w:eastAsia="Times New Roman"/>
-        </w:rPr>
-        <w:t>EC will keep on since it is monitoring battery capacity to trigger critical hibernate</w:t>
-      </w:r>
-    </w:p>
-    <w:p>
-      <w:pPr>
-        <w:pStyle w:val="ListParagraph"/>
-        <w:numPr>
-          <w:ilvl w:val="0"/>
-          <w:numId w:val="21"/>
-        </w:numPr>
-        <w:spacing w:after="0" w:line="240" w:lineRule="auto"/>
-        <w:contextualSpacing w:val="0"/>
-        <w:rPr>
-          <w:rFonts w:eastAsia="Times New Roman"/>
-        </w:rPr>
-      </w:pPr>
-      <w:r>
-        <w:rPr>
-          <w:rFonts w:eastAsia="Times New Roman"/>
-        </w:rPr>
-        <w:t xml:space="preserve">EC keep on, no low power mode, so it will maintain fan table and if ambient temp is also high, </w:t>
-      </w:r>
-      <w:r>
-        <w:rPr>
-          <w:rFonts w:eastAsia="Times New Roman"/>
-          <w:color w:val="FF0000"/>
-        </w:rPr>
-        <w:t xml:space="preserve">the fan </w:t>
-      </w:r>
-      <w:proofErr w:type="gramStart"/>
-      <w:r>
-        <w:rPr>
-          <w:rFonts w:eastAsia="Times New Roman"/>
-          <w:color w:val="FF0000"/>
-        </w:rPr>
-        <w:t>keep</w:t>
-      </w:r>
-      <w:proofErr w:type="gramEnd"/>
-      <w:r>
-        <w:rPr>
-          <w:rFonts w:eastAsia="Times New Roman"/>
-          <w:color w:val="FF0000"/>
-        </w:rPr>
-        <w:t xml:space="preserve"> running</w:t>
-      </w:r>
-    </w:p>
-    <w:p>
-      <w:pPr>
-        <w:pStyle w:val="ListParagraph"/>
-        <w:numPr>
-          <w:ilvl w:val="0"/>
-          <w:numId w:val="21"/>
-        </w:numPr>
-        <w:spacing w:after="0" w:line="240" w:lineRule="auto"/>
-        <w:contextualSpacing w:val="0"/>
-        <w:rPr>
-          <w:rFonts w:eastAsia="Times New Roman"/>
-          <w:b/>
-          <w:bCs/>
-        </w:rPr>
-      </w:pPr>
-      <w:r>
-        <w:rPr>
-          <w:rFonts w:eastAsia="Times New Roman"/>
-          <w:b/>
-          <w:bCs/>
-        </w:rPr>
-        <w:t>I believe this is the most possible case Eddie ran into. I can repro this easily with TAT stress system make it hot until 10% battery then do MSC. Fan always run…</w:t>
-      </w:r>
-    </w:p>
-    <w:p>
-      <w:pPr>
-        <w:pStyle w:val="ListParagraph"/>
-        <w:ind w:left="1440"/>
-        <w:rPr>
-          <w:color w:val="0000FF"/>
-        </w:rPr>
-      </w:pPr>
-      <w:r>
-        <w:rPr>
-          <w:color w:val="0000FF"/>
-        </w:rPr>
-        <w:t>*this is the first time I notice this design, MSC core team might need to be aware</w:t>
-      </w:r>
-    </w:p>
-    <w:p>
-      <w:pPr>
-        <w:pStyle w:val="ListParagraph"/>
-        <w:ind w:left="1080"/>
-      </w:pPr>
-    </w:p>
-    <w:p>
-      <w:pPr>
-        <w:pStyle w:val="ListParagraph"/>
-        <w:numPr>
-          <w:ilvl w:val="0"/>
-          <w:numId w:val="20"/>
-        </w:numPr>
-        <w:spacing w:after="0" w:line="240" w:lineRule="auto"/>
-        <w:contextualSpacing w:val="0"/>
-        <w:rPr>
-          <w:rFonts w:eastAsia="Times New Roman"/>
-        </w:rPr>
-      </w:pPr>
-      <w:r>
-        <w:rPr>
-          <w:rFonts w:eastAsia="Times New Roman"/>
-        </w:rPr>
-        <w:t xml:space="preserve">DC mode </w:t>
-      </w:r>
-    </w:p>
-    <w:p>
-      <w:pPr>
-        <w:pStyle w:val="ListParagraph"/>
-        <w:numPr>
-          <w:ilvl w:val="0"/>
-          <w:numId w:val="21"/>
-        </w:numPr>
-        <w:spacing w:after="0" w:line="240" w:lineRule="auto"/>
-        <w:contextualSpacing w:val="0"/>
-        <w:rPr>
-          <w:rFonts w:eastAsia="Times New Roman"/>
-        </w:rPr>
-      </w:pPr>
-      <w:r>
-        <w:rPr>
-          <w:rFonts w:eastAsia="Times New Roman"/>
-        </w:rPr>
-        <w:t>Do the MSC while UUT is in DC mode</w:t>
-      </w:r>
-    </w:p>
-    <w:p>
-      <w:pPr>
-        <w:pStyle w:val="ListParagraph"/>
-        <w:numPr>
-          <w:ilvl w:val="0"/>
-          <w:numId w:val="21"/>
-        </w:numPr>
-        <w:spacing w:after="0" w:line="240" w:lineRule="auto"/>
-        <w:contextualSpacing w:val="0"/>
-        <w:rPr>
-          <w:rFonts w:eastAsia="Times New Roman"/>
-        </w:rPr>
-      </w:pPr>
-      <w:r>
-        <w:rPr>
-          <w:rFonts w:eastAsia="Times New Roman"/>
-        </w:rPr>
-        <w:t>UUT will directly stop fan when EC go to low power mode</w:t>
-      </w:r>
-    </w:p>
-    <w:p>
-      <w:pPr>
-        <w:pStyle w:val="ListParagraph"/>
-        <w:numPr>
-          <w:ilvl w:val="0"/>
-          <w:numId w:val="21"/>
-        </w:numPr>
-        <w:spacing w:after="0" w:line="240" w:lineRule="auto"/>
-        <w:contextualSpacing w:val="0"/>
-        <w:rPr>
-          <w:rFonts w:eastAsia="Times New Roman"/>
-        </w:rPr>
-      </w:pPr>
-      <w:r>
-        <w:rPr>
-          <w:rFonts w:eastAsia="Times New Roman"/>
-        </w:rPr>
-        <w:t xml:space="preserve">EC will </w:t>
-      </w:r>
-      <w:proofErr w:type="gramStart"/>
-      <w:r>
-        <w:rPr>
-          <w:rFonts w:eastAsia="Times New Roman"/>
-        </w:rPr>
-        <w:t>polling</w:t>
-      </w:r>
-      <w:proofErr w:type="gramEnd"/>
-      <w:r>
-        <w:rPr>
-          <w:rFonts w:eastAsia="Times New Roman"/>
-        </w:rPr>
-        <w:t xml:space="preserve"> temp status, once see temp is over 65C and the positive slop, the fan will start to run</w:t>
-      </w:r>
-    </w:p>
-    <w:p>
-      <w:pPr>
-        <w:pStyle w:val="ListParagraph"/>
-        <w:numPr>
-          <w:ilvl w:val="0"/>
-          <w:numId w:val="21"/>
-        </w:numPr>
-        <w:spacing w:after="0" w:line="240" w:lineRule="auto"/>
-        <w:contextualSpacing w:val="0"/>
-        <w:rPr>
-          <w:rFonts w:eastAsia="Times New Roman"/>
-        </w:rPr>
-      </w:pPr>
-      <w:r>
-        <w:rPr>
-          <w:rFonts w:eastAsia="Times New Roman"/>
-        </w:rPr>
-        <w:t>This is for some case chipset/device not go to low power correctly and keep generate heat, EC still need to handle this and run the fan</w:t>
-      </w:r>
-    </w:p>
-    <w:p>
-      <w:pPr>
-        <w:pStyle w:val="ListParagraph"/>
-        <w:numPr>
-          <w:ilvl w:val="0"/>
-          <w:numId w:val="21"/>
-        </w:numPr>
-        <w:spacing w:after="0" w:line="240" w:lineRule="auto"/>
-        <w:contextualSpacing w:val="0"/>
-        <w:rPr>
-          <w:rFonts w:eastAsia="Times New Roman"/>
-        </w:rPr>
-      </w:pPr>
-      <w:r>
-        <w:rPr>
-          <w:rFonts w:eastAsia="Times New Roman"/>
-        </w:rPr>
-        <w:t xml:space="preserve">If Eddie’s UUT not go to MSC correctly and put into backpack, </w:t>
-      </w:r>
-      <w:r>
-        <w:rPr>
-          <w:rFonts w:eastAsia="Times New Roman"/>
-          <w:color w:val="FF0000"/>
-        </w:rPr>
-        <w:t xml:space="preserve">then the fan </w:t>
-      </w:r>
-      <w:proofErr w:type="gramStart"/>
-      <w:r>
-        <w:rPr>
-          <w:rFonts w:eastAsia="Times New Roman"/>
-          <w:color w:val="FF0000"/>
-        </w:rPr>
-        <w:t>keep</w:t>
-      </w:r>
-      <w:proofErr w:type="gramEnd"/>
-      <w:r>
-        <w:rPr>
-          <w:rFonts w:eastAsia="Times New Roman"/>
-          <w:color w:val="FF0000"/>
-        </w:rPr>
-        <w:t xml:space="preserve"> running</w:t>
-      </w:r>
-    </w:p>
-    <w:p>
       <w:pPr>
         <w:spacing w:after="0" w:line="240" w:lineRule="auto"/>
         <w:rPr>
@@ -9463,8 +10244,6 @@
           <w:rFonts w:eastAsia="Times New Roman"/>
         </w:rPr>
       </w:pPr>
-      <w:bookmarkStart w:id="20" w:name="_GoBack"/>
-      <w:bookmarkEnd w:id="20"/>
     </w:p>
     <w:p>
       <w:pPr>
@@ -9547,6 +10326,7 @@
           <w:noProof/>
           <w:color w:val="C55A11"/>
         </w:rPr>
+        <w:lastRenderedPageBreak/>
         <w:drawing>
           <wp:inline distT="0" distB="0" distL="0" distR="0">
             <wp:extent cx="5055235" cy="2105025"/>
@@ -9565,7 +10345,7 @@
                     </pic:cNvPicPr>
                   </pic:nvPicPr>
                   <pic:blipFill>
-                    <a:blip r:embed="rId29" r:link="rId30">
+                    <a:blip r:embed="rId32" r:link="rId33">
                       <a:extLst>
                         <a:ext uri="{28A0092B-C50C-407E-A947-70E740481C1C}">
                           <a14:useLocalDpi xmlns:a14="http://schemas.microsoft.com/office/drawing/2010/main" val="0"/>
@@ -9705,7 +10485,7 @@
                     </pic:cNvPicPr>
                   </pic:nvPicPr>
                   <pic:blipFill>
-                    <a:blip r:embed="rId31" r:link="rId32" cstate="print">
+                    <a:blip r:embed="rId34" r:link="rId35" cstate="print">
                       <a:extLst>
                         <a:ext uri="{28A0092B-C50C-407E-A947-70E740481C1C}">
                           <a14:useLocalDpi xmlns:a14="http://schemas.microsoft.com/office/drawing/2010/main" val="0"/>
@@ -9767,7 +10547,7 @@
                     </pic:cNvPicPr>
                   </pic:nvPicPr>
                   <pic:blipFill>
-                    <a:blip r:embed="rId33" r:link="rId34">
+                    <a:blip r:embed="rId36" r:link="rId37">
                       <a:extLst>
                         <a:ext uri="{28A0092B-C50C-407E-A947-70E740481C1C}">
                           <a14:useLocalDpi xmlns:a14="http://schemas.microsoft.com/office/drawing/2010/main" val="0"/>
@@ -9856,7 +10636,7 @@
                     </pic:cNvPicPr>
                   </pic:nvPicPr>
                   <pic:blipFill>
-                    <a:blip r:embed="rId35" r:link="rId36">
+                    <a:blip r:embed="rId38" r:link="rId39">
                       <a:extLst>
                         <a:ext uri="{28A0092B-C50C-407E-A947-70E740481C1C}">
                           <a14:useLocalDpi xmlns:a14="http://schemas.microsoft.com/office/drawing/2010/main" val="0"/>
@@ -10047,7 +10827,7 @@
                     </pic:cNvPicPr>
                   </pic:nvPicPr>
                   <pic:blipFill>
-                    <a:blip r:embed="rId37" r:link="rId38">
+                    <a:blip r:embed="rId40" r:link="rId41">
                       <a:extLst>
                         <a:ext uri="{28A0092B-C50C-407E-A947-70E740481C1C}">
                           <a14:useLocalDpi xmlns:a14="http://schemas.microsoft.com/office/drawing/2010/main" val="0"/>
@@ -10151,7 +10931,7 @@
                     </pic:cNvPicPr>
                   </pic:nvPicPr>
                   <pic:blipFill>
-                    <a:blip r:embed="rId39" r:link="rId40">
+                    <a:blip r:embed="rId42" r:link="rId43">
                       <a:extLst>
                         <a:ext uri="{28A0092B-C50C-407E-A947-70E740481C1C}">
                           <a14:useLocalDpi xmlns:a14="http://schemas.microsoft.com/office/drawing/2010/main" val="0"/>
@@ -10454,7 +11234,7 @@
                     </pic:cNvPicPr>
                   </pic:nvPicPr>
                   <pic:blipFill>
-                    <a:blip r:embed="rId41" r:link="rId42">
+                    <a:blip r:embed="rId44" r:link="rId45">
                       <a:extLst>
                         <a:ext uri="{28A0092B-C50C-407E-A947-70E740481C1C}">
                           <a14:useLocalDpi xmlns:a14="http://schemas.microsoft.com/office/drawing/2010/main" val="0"/>
@@ -11168,14 +11948,7 @@
                 <w:rFonts w:eastAsia="Times New Roman"/>
                 <w:color w:val="000000"/>
               </w:rPr>
-              <w:t>Opening lid typically wakes the d</w:t>
-            </w:r>
-            <w:r>
-              <w:rPr>
-                <w:rFonts w:eastAsia="Times New Roman"/>
-                <w:color w:val="000000"/>
-              </w:rPr>
-              <w:t>evice anyway</w:t>
+              <w:t>Opening lid typically wakes the device anyway</w:t>
             </w:r>
           </w:p>
         </w:tc>
@@ -11692,7 +12465,7 @@
       <w:lvlText w:val="-"/>
       <w:lvlJc w:val="left"/>
       <w:pPr>
-        <w:ind w:left="1080" w:hanging="360"/>
+        <w:ind w:left="360" w:hanging="360"/>
       </w:pPr>
       <w:rPr>
         <w:rFonts w:ascii="Calibri" w:eastAsia="PMingLiU" w:hAnsi="Calibri" w:cs="Calibri" w:hint="default"/>
@@ -11704,7 +12477,7 @@
       <w:lvlText w:val="o"/>
       <w:lvlJc w:val="left"/>
       <w:pPr>
-        <w:ind w:left="1800" w:hanging="360"/>
+        <w:ind w:left="1080" w:hanging="360"/>
       </w:pPr>
       <w:rPr>
         <w:rFonts w:ascii="Courier New" w:hAnsi="Courier New" w:cs="Courier New" w:hint="default"/>
@@ -11716,7 +12489,7 @@
       <w:lvlText w:val=""/>
       <w:lvlJc w:val="left"/>
       <w:pPr>
-        <w:ind w:left="2520" w:hanging="360"/>
+        <w:ind w:left="1800" w:hanging="360"/>
       </w:pPr>
       <w:rPr>
         <w:rFonts w:ascii="Wingdings" w:hAnsi="Wingdings" w:hint="default"/>
@@ -11728,7 +12501,7 @@
       <w:lvlText w:val=""/>
       <w:lvlJc w:val="left"/>
       <w:pPr>
-        <w:ind w:left="3240" w:hanging="360"/>
+        <w:ind w:left="2520" w:hanging="360"/>
       </w:pPr>
       <w:rPr>
         <w:rFonts w:ascii="Symbol" w:hAnsi="Symbol" w:hint="default"/>
@@ -11740,7 +12513,7 @@
       <w:lvlText w:val="o"/>
       <w:lvlJc w:val="left"/>
       <w:pPr>
-        <w:ind w:left="3960" w:hanging="360"/>
+        <w:ind w:left="3240" w:hanging="360"/>
       </w:pPr>
       <w:rPr>
         <w:rFonts w:ascii="Courier New" w:hAnsi="Courier New" w:cs="Courier New" w:hint="default"/>
@@ -11752,7 +12525,7 @@
       <w:lvlText w:val=""/>
       <w:lvlJc w:val="left"/>
       <w:pPr>
-        <w:ind w:left="4680" w:hanging="360"/>
+        <w:ind w:left="3960" w:hanging="360"/>
       </w:pPr>
       <w:rPr>
         <w:rFonts w:ascii="Wingdings" w:hAnsi="Wingdings" w:hint="default"/>
@@ -11764,7 +12537,7 @@
       <w:lvlText w:val=""/>
       <w:lvlJc w:val="left"/>
       <w:pPr>
-        <w:ind w:left="5400" w:hanging="360"/>
+        <w:ind w:left="4680" w:hanging="360"/>
       </w:pPr>
       <w:rPr>
         <w:rFonts w:ascii="Symbol" w:hAnsi="Symbol" w:hint="default"/>
@@ -11776,7 +12549,7 @@
       <w:lvlText w:val="o"/>
       <w:lvlJc w:val="left"/>
       <w:pPr>
-        <w:ind w:left="6120" w:hanging="360"/>
+        <w:ind w:left="5400" w:hanging="360"/>
       </w:pPr>
       <w:rPr>
         <w:rFonts w:ascii="Courier New" w:hAnsi="Courier New" w:cs="Courier New" w:hint="default"/>
@@ -11788,7 +12561,7 @@
       <w:lvlText w:val=""/>
       <w:lvlJc w:val="left"/>
       <w:pPr>
-        <w:ind w:left="6840" w:hanging="360"/>
+        <w:ind w:left="6120" w:hanging="360"/>
       </w:pPr>
       <w:rPr>
         <w:rFonts w:ascii="Wingdings" w:hAnsi="Wingdings" w:hint="default"/>
@@ -11797,9 +12570,9 @@
   </w:abstractNum>
   <w:abstractNum w:abstractNumId="5" w15:restartNumberingAfterBreak="0">
     <w:nsid w:val="13FE2C08"/>
-    <w:multiLevelType w:val="hybridMultilevel"/>
-    <w:tmpl w:val="F328FC6A"/>
-    <w:lvl w:ilvl="0" w:tplc="0409000F">
+    <w:multiLevelType w:val="multilevel"/>
+    <w:tmpl w:val="DAA81904"/>
+    <w:lvl w:ilvl="0">
       <w:start w:val="1"/>
       <w:numFmt w:val="decimal"/>
       <w:lvlText w:val="%1."/>
@@ -11811,77 +12584,109 @@
         <w:rFonts w:hint="default"/>
       </w:rPr>
     </w:lvl>
-    <w:lvl w:ilvl="1" w:tplc="04090019" w:tentative="1">
-      <w:start w:val="1"/>
-      <w:numFmt w:val="lowerLetter"/>
-      <w:lvlText w:val="%2."/>
-      <w:lvlJc w:val="left"/>
-      <w:pPr>
-        <w:ind w:left="1440" w:hanging="360"/>
-      </w:pPr>
-    </w:lvl>
-    <w:lvl w:ilvl="2" w:tplc="0409001B" w:tentative="1">
-      <w:start w:val="1"/>
-      <w:numFmt w:val="lowerRoman"/>
-      <w:lvlText w:val="%3."/>
-      <w:lvlJc w:val="right"/>
-      <w:pPr>
-        <w:ind w:left="2160" w:hanging="180"/>
-      </w:pPr>
-    </w:lvl>
-    <w:lvl w:ilvl="3" w:tplc="0409000F" w:tentative="1">
+    <w:lvl w:ilvl="1">
       <w:start w:val="1"/>
       <w:numFmt w:val="decimal"/>
-      <w:lvlText w:val="%4."/>
-      <w:lvlJc w:val="left"/>
-      <w:pPr>
-        <w:ind w:left="2880" w:hanging="360"/>
-      </w:pPr>
-    </w:lvl>
-    <w:lvl w:ilvl="4" w:tplc="04090019" w:tentative="1">
-      <w:start w:val="1"/>
-      <w:numFmt w:val="lowerLetter"/>
-      <w:lvlText w:val="%5."/>
-      <w:lvlJc w:val="left"/>
-      <w:pPr>
-        <w:ind w:left="3600" w:hanging="360"/>
-      </w:pPr>
-    </w:lvl>
-    <w:lvl w:ilvl="5" w:tplc="0409001B" w:tentative="1">
-      <w:start w:val="1"/>
-      <w:numFmt w:val="lowerRoman"/>
-      <w:lvlText w:val="%6."/>
-      <w:lvlJc w:val="right"/>
-      <w:pPr>
-        <w:ind w:left="4320" w:hanging="180"/>
-      </w:pPr>
-    </w:lvl>
-    <w:lvl w:ilvl="6" w:tplc="0409000F" w:tentative="1">
+      <w:isLgl/>
+      <w:lvlText w:val="%1.%2."/>
+      <w:lvlJc w:val="left"/>
+      <w:pPr>
+        <w:ind w:left="720" w:hanging="360"/>
+      </w:pPr>
+      <w:rPr>
+        <w:rFonts w:hint="default"/>
+      </w:rPr>
+    </w:lvl>
+    <w:lvl w:ilvl="2">
       <w:start w:val="1"/>
       <w:numFmt w:val="decimal"/>
-      <w:lvlText w:val="%7."/>
-      <w:lvlJc w:val="left"/>
-      <w:pPr>
-        <w:ind w:left="5040" w:hanging="360"/>
-      </w:pPr>
-    </w:lvl>
-    <w:lvl w:ilvl="7" w:tplc="04090019" w:tentative="1">
-      <w:start w:val="1"/>
-      <w:numFmt w:val="lowerLetter"/>
-      <w:lvlText w:val="%8."/>
-      <w:lvlJc w:val="left"/>
-      <w:pPr>
-        <w:ind w:left="5760" w:hanging="360"/>
-      </w:pPr>
-    </w:lvl>
-    <w:lvl w:ilvl="8" w:tplc="0409001B" w:tentative="1">
-      <w:start w:val="1"/>
-      <w:numFmt w:val="lowerRoman"/>
-      <w:lvlText w:val="%9."/>
-      <w:lvlJc w:val="right"/>
-      <w:pPr>
-        <w:ind w:left="6480" w:hanging="180"/>
-      </w:pPr>
+      <w:isLgl/>
+      <w:lvlText w:val="%1.%2.%3."/>
+      <w:lvlJc w:val="left"/>
+      <w:pPr>
+        <w:ind w:left="1080" w:hanging="720"/>
+      </w:pPr>
+      <w:rPr>
+        <w:rFonts w:hint="default"/>
+      </w:rPr>
+    </w:lvl>
+    <w:lvl w:ilvl="3">
+      <w:start w:val="1"/>
+      <w:numFmt w:val="decimal"/>
+      <w:isLgl/>
+      <w:lvlText w:val="%1.%2.%3.%4."/>
+      <w:lvlJc w:val="left"/>
+      <w:pPr>
+        <w:ind w:left="1080" w:hanging="720"/>
+      </w:pPr>
+      <w:rPr>
+        <w:rFonts w:hint="default"/>
+      </w:rPr>
+    </w:lvl>
+    <w:lvl w:ilvl="4">
+      <w:start w:val="1"/>
+      <w:numFmt w:val="decimal"/>
+      <w:isLgl/>
+      <w:lvlText w:val="%1.%2.%3.%4.%5."/>
+      <w:lvlJc w:val="left"/>
+      <w:pPr>
+        <w:ind w:left="1440" w:hanging="1080"/>
+      </w:pPr>
+      <w:rPr>
+        <w:rFonts w:hint="default"/>
+      </w:rPr>
+    </w:lvl>
+    <w:lvl w:ilvl="5">
+      <w:start w:val="1"/>
+      <w:numFmt w:val="decimal"/>
+      <w:isLgl/>
+      <w:lvlText w:val="%1.%2.%3.%4.%5.%6."/>
+      <w:lvlJc w:val="left"/>
+      <w:pPr>
+        <w:ind w:left="1440" w:hanging="1080"/>
+      </w:pPr>
+      <w:rPr>
+        <w:rFonts w:hint="default"/>
+      </w:rPr>
+    </w:lvl>
+    <w:lvl w:ilvl="6">
+      <w:start w:val="1"/>
+      <w:numFmt w:val="decimal"/>
+      <w:isLgl/>
+      <w:lvlText w:val="%1.%2.%3.%4.%5.%6.%7."/>
+      <w:lvlJc w:val="left"/>
+      <w:pPr>
+        <w:ind w:left="1800" w:hanging="1440"/>
+      </w:pPr>
+      <w:rPr>
+        <w:rFonts w:hint="default"/>
+      </w:rPr>
+    </w:lvl>
+    <w:lvl w:ilvl="7">
+      <w:start w:val="1"/>
+      <w:numFmt w:val="decimal"/>
+      <w:isLgl/>
+      <w:lvlText w:val="%1.%2.%3.%4.%5.%6.%7.%8."/>
+      <w:lvlJc w:val="left"/>
+      <w:pPr>
+        <w:ind w:left="1800" w:hanging="1440"/>
+      </w:pPr>
+      <w:rPr>
+        <w:rFonts w:hint="default"/>
+      </w:rPr>
+    </w:lvl>
+    <w:lvl w:ilvl="8">
+      <w:start w:val="1"/>
+      <w:numFmt w:val="decimal"/>
+      <w:isLgl/>
+      <w:lvlText w:val="%1.%2.%3.%4.%5.%6.%7.%8.%9."/>
+      <w:lvlJc w:val="left"/>
+      <w:pPr>
+        <w:ind w:left="2160" w:hanging="1800"/>
+      </w:pPr>
+      <w:rPr>
+        <w:rFonts w:hint="default"/>
+      </w:rPr>
     </w:lvl>
   </w:abstractNum>
   <w:abstractNum w:abstractNumId="6" w15:restartNumberingAfterBreak="0">
@@ -12427,6 +13232,119 @@
     </w:lvl>
   </w:abstractNum>
   <w:abstractNum w:abstractNumId="11" w15:restartNumberingAfterBreak="0">
+    <w:nsid w:val="1DEA5606"/>
+    <w:multiLevelType w:val="hybridMultilevel"/>
+    <w:tmpl w:val="BEE885C2"/>
+    <w:lvl w:ilvl="0" w:tplc="AA562AE4">
+      <w:start w:val="4"/>
+      <w:numFmt w:val="bullet"/>
+      <w:lvlText w:val=""/>
+      <w:lvlJc w:val="left"/>
+      <w:pPr>
+        <w:ind w:left="360" w:hanging="360"/>
+      </w:pPr>
+      <w:rPr>
+        <w:rFonts w:ascii="Symbol" w:eastAsiaTheme="minorEastAsia" w:hAnsi="Symbol" w:cstheme="minorBidi" w:hint="default"/>
+      </w:rPr>
+    </w:lvl>
+    <w:lvl w:ilvl="1" w:tplc="04090003" w:tentative="1">
+      <w:start w:val="1"/>
+      <w:numFmt w:val="bullet"/>
+      <w:lvlText w:val="o"/>
+      <w:lvlJc w:val="left"/>
+      <w:pPr>
+        <w:ind w:left="1440" w:hanging="360"/>
+      </w:pPr>
+      <w:rPr>
+        <w:rFonts w:ascii="Courier New" w:hAnsi="Courier New" w:cs="Courier New" w:hint="default"/>
+      </w:rPr>
+    </w:lvl>
+    <w:lvl w:ilvl="2" w:tplc="04090005" w:tentative="1">
+      <w:start w:val="1"/>
+      <w:numFmt w:val="bullet"/>
+      <w:lvlText w:val=""/>
+      <w:lvlJc w:val="left"/>
+      <w:pPr>
+        <w:ind w:left="2160" w:hanging="360"/>
+      </w:pPr>
+      <w:rPr>
+        <w:rFonts w:ascii="Wingdings" w:hAnsi="Wingdings" w:hint="default"/>
+      </w:rPr>
+    </w:lvl>
+    <w:lvl w:ilvl="3" w:tplc="04090001" w:tentative="1">
+      <w:start w:val="1"/>
+      <w:numFmt w:val="bullet"/>
+      <w:lvlText w:val=""/>
+      <w:lvlJc w:val="left"/>
+      <w:pPr>
+        <w:ind w:left="2880" w:hanging="360"/>
+      </w:pPr>
+      <w:rPr>
+        <w:rFonts w:ascii="Symbol" w:hAnsi="Symbol" w:hint="default"/>
+      </w:rPr>
+    </w:lvl>
+    <w:lvl w:ilvl="4" w:tplc="04090003" w:tentative="1">
+      <w:start w:val="1"/>
+      <w:numFmt w:val="bullet"/>
+      <w:lvlText w:val="o"/>
+      <w:lvlJc w:val="left"/>
+      <w:pPr>
+        <w:ind w:left="3600" w:hanging="360"/>
+      </w:pPr>
+      <w:rPr>
+        <w:rFonts w:ascii="Courier New" w:hAnsi="Courier New" w:cs="Courier New" w:hint="default"/>
+      </w:rPr>
+    </w:lvl>
+    <w:lvl w:ilvl="5" w:tplc="04090005" w:tentative="1">
+      <w:start w:val="1"/>
+      <w:numFmt w:val="bullet"/>
+      <w:lvlText w:val=""/>
+      <w:lvlJc w:val="left"/>
+      <w:pPr>
+        <w:ind w:left="4320" w:hanging="360"/>
+      </w:pPr>
+      <w:rPr>
+        <w:rFonts w:ascii="Wingdings" w:hAnsi="Wingdings" w:hint="default"/>
+      </w:rPr>
+    </w:lvl>
+    <w:lvl w:ilvl="6" w:tplc="04090001" w:tentative="1">
+      <w:start w:val="1"/>
+      <w:numFmt w:val="bullet"/>
+      <w:lvlText w:val=""/>
+      <w:lvlJc w:val="left"/>
+      <w:pPr>
+        <w:ind w:left="5040" w:hanging="360"/>
+      </w:pPr>
+      <w:rPr>
+        <w:rFonts w:ascii="Symbol" w:hAnsi="Symbol" w:hint="default"/>
+      </w:rPr>
+    </w:lvl>
+    <w:lvl w:ilvl="7" w:tplc="04090003" w:tentative="1">
+      <w:start w:val="1"/>
+      <w:numFmt w:val="bullet"/>
+      <w:lvlText w:val="o"/>
+      <w:lvlJc w:val="left"/>
+      <w:pPr>
+        <w:ind w:left="5760" w:hanging="360"/>
+      </w:pPr>
+      <w:rPr>
+        <w:rFonts w:ascii="Courier New" w:hAnsi="Courier New" w:cs="Courier New" w:hint="default"/>
+      </w:rPr>
+    </w:lvl>
+    <w:lvl w:ilvl="8" w:tplc="04090005" w:tentative="1">
+      <w:start w:val="1"/>
+      <w:numFmt w:val="bullet"/>
+      <w:lvlText w:val=""/>
+      <w:lvlJc w:val="left"/>
+      <w:pPr>
+        <w:ind w:left="6480" w:hanging="360"/>
+      </w:pPr>
+      <w:rPr>
+        <w:rFonts w:ascii="Wingdings" w:hAnsi="Wingdings" w:hint="default"/>
+      </w:rPr>
+    </w:lvl>
+  </w:abstractNum>
+  <w:abstractNum w:abstractNumId="12" w15:restartNumberingAfterBreak="0">
     <w:nsid w:val="1ED32EBA"/>
     <w:multiLevelType w:val="hybridMultilevel"/>
     <w:tmpl w:val="4AA05BAA"/>
@@ -12539,7 +13457,7 @@
       </w:rPr>
     </w:lvl>
   </w:abstractNum>
-  <w:abstractNum w:abstractNumId="12" w15:restartNumberingAfterBreak="0">
+  <w:abstractNum w:abstractNumId="13" w15:restartNumberingAfterBreak="0">
     <w:nsid w:val="1EF835EB"/>
     <w:multiLevelType w:val="hybridMultilevel"/>
     <w:tmpl w:val="784C7D26"/>
@@ -12628,7 +13546,7 @@
       </w:pPr>
     </w:lvl>
   </w:abstractNum>
-  <w:abstractNum w:abstractNumId="13" w15:restartNumberingAfterBreak="0">
+  <w:abstractNum w:abstractNumId="14" w15:restartNumberingAfterBreak="0">
     <w:nsid w:val="20080133"/>
     <w:multiLevelType w:val="hybridMultilevel"/>
     <w:tmpl w:val="59462FD6"/>
@@ -12717,7 +13635,120 @@
       </w:pPr>
     </w:lvl>
   </w:abstractNum>
-  <w:abstractNum w:abstractNumId="14" w15:restartNumberingAfterBreak="0">
+  <w:abstractNum w:abstractNumId="15" w15:restartNumberingAfterBreak="0">
+    <w:nsid w:val="26B641EC"/>
+    <w:multiLevelType w:val="hybridMultilevel"/>
+    <w:tmpl w:val="FC3AF156"/>
+    <w:lvl w:ilvl="0" w:tplc="AA562AE4">
+      <w:start w:val="4"/>
+      <w:numFmt w:val="bullet"/>
+      <w:lvlText w:val=""/>
+      <w:lvlJc w:val="left"/>
+      <w:pPr>
+        <w:ind w:left="360" w:hanging="360"/>
+      </w:pPr>
+      <w:rPr>
+        <w:rFonts w:ascii="Symbol" w:eastAsiaTheme="minorEastAsia" w:hAnsi="Symbol" w:cstheme="minorBidi" w:hint="default"/>
+      </w:rPr>
+    </w:lvl>
+    <w:lvl w:ilvl="1" w:tplc="04090003" w:tentative="1">
+      <w:start w:val="1"/>
+      <w:numFmt w:val="bullet"/>
+      <w:lvlText w:val="o"/>
+      <w:lvlJc w:val="left"/>
+      <w:pPr>
+        <w:ind w:left="1080" w:hanging="360"/>
+      </w:pPr>
+      <w:rPr>
+        <w:rFonts w:ascii="Courier New" w:hAnsi="Courier New" w:cs="Courier New" w:hint="default"/>
+      </w:rPr>
+    </w:lvl>
+    <w:lvl w:ilvl="2" w:tplc="04090005" w:tentative="1">
+      <w:start w:val="1"/>
+      <w:numFmt w:val="bullet"/>
+      <w:lvlText w:val=""/>
+      <w:lvlJc w:val="left"/>
+      <w:pPr>
+        <w:ind w:left="1800" w:hanging="360"/>
+      </w:pPr>
+      <w:rPr>
+        <w:rFonts w:ascii="Wingdings" w:hAnsi="Wingdings" w:hint="default"/>
+      </w:rPr>
+    </w:lvl>
+    <w:lvl w:ilvl="3" w:tplc="04090001" w:tentative="1">
+      <w:start w:val="1"/>
+      <w:numFmt w:val="bullet"/>
+      <w:lvlText w:val=""/>
+      <w:lvlJc w:val="left"/>
+      <w:pPr>
+        <w:ind w:left="2520" w:hanging="360"/>
+      </w:pPr>
+      <w:rPr>
+        <w:rFonts w:ascii="Symbol" w:hAnsi="Symbol" w:hint="default"/>
+      </w:rPr>
+    </w:lvl>
+    <w:lvl w:ilvl="4" w:tplc="04090003" w:tentative="1">
+      <w:start w:val="1"/>
+      <w:numFmt w:val="bullet"/>
+      <w:lvlText w:val="o"/>
+      <w:lvlJc w:val="left"/>
+      <w:pPr>
+        <w:ind w:left="3240" w:hanging="360"/>
+      </w:pPr>
+      <w:rPr>
+        <w:rFonts w:ascii="Courier New" w:hAnsi="Courier New" w:cs="Courier New" w:hint="default"/>
+      </w:rPr>
+    </w:lvl>
+    <w:lvl w:ilvl="5" w:tplc="04090005" w:tentative="1">
+      <w:start w:val="1"/>
+      <w:numFmt w:val="bullet"/>
+      <w:lvlText w:val=""/>
+      <w:lvlJc w:val="left"/>
+      <w:pPr>
+        <w:ind w:left="3960" w:hanging="360"/>
+      </w:pPr>
+      <w:rPr>
+        <w:rFonts w:ascii="Wingdings" w:hAnsi="Wingdings" w:hint="default"/>
+      </w:rPr>
+    </w:lvl>
+    <w:lvl w:ilvl="6" w:tplc="04090001" w:tentative="1">
+      <w:start w:val="1"/>
+      <w:numFmt w:val="bullet"/>
+      <w:lvlText w:val=""/>
+      <w:lvlJc w:val="left"/>
+      <w:pPr>
+        <w:ind w:left="4680" w:hanging="360"/>
+      </w:pPr>
+      <w:rPr>
+        <w:rFonts w:ascii="Symbol" w:hAnsi="Symbol" w:hint="default"/>
+      </w:rPr>
+    </w:lvl>
+    <w:lvl w:ilvl="7" w:tplc="04090003" w:tentative="1">
+      <w:start w:val="1"/>
+      <w:numFmt w:val="bullet"/>
+      <w:lvlText w:val="o"/>
+      <w:lvlJc w:val="left"/>
+      <w:pPr>
+        <w:ind w:left="5400" w:hanging="360"/>
+      </w:pPr>
+      <w:rPr>
+        <w:rFonts w:ascii="Courier New" w:hAnsi="Courier New" w:cs="Courier New" w:hint="default"/>
+      </w:rPr>
+    </w:lvl>
+    <w:lvl w:ilvl="8" w:tplc="04090005" w:tentative="1">
+      <w:start w:val="1"/>
+      <w:numFmt w:val="bullet"/>
+      <w:lvlText w:val=""/>
+      <w:lvlJc w:val="left"/>
+      <w:pPr>
+        <w:ind w:left="6120" w:hanging="360"/>
+      </w:pPr>
+      <w:rPr>
+        <w:rFonts w:ascii="Wingdings" w:hAnsi="Wingdings" w:hint="default"/>
+      </w:rPr>
+    </w:lvl>
+  </w:abstractNum>
+  <w:abstractNum w:abstractNumId="16" w15:restartNumberingAfterBreak="0">
     <w:nsid w:val="29FB3321"/>
     <w:multiLevelType w:val="hybridMultilevel"/>
     <w:tmpl w:val="677691CE"/>
@@ -12857,7 +13888,7 @@
       </w:rPr>
     </w:lvl>
   </w:abstractNum>
-  <w:abstractNum w:abstractNumId="15" w15:restartNumberingAfterBreak="0">
+  <w:abstractNum w:abstractNumId="17" w15:restartNumberingAfterBreak="0">
     <w:nsid w:val="3F321C51"/>
     <w:multiLevelType w:val="multilevel"/>
     <w:tmpl w:val="72D037B8"/>
@@ -12978,7 +14009,7 @@
       </w:rPr>
     </w:lvl>
   </w:abstractNum>
-  <w:abstractNum w:abstractNumId="16" w15:restartNumberingAfterBreak="0">
+  <w:abstractNum w:abstractNumId="18" w15:restartNumberingAfterBreak="0">
     <w:nsid w:val="3FCF2C1A"/>
     <w:multiLevelType w:val="hybridMultilevel"/>
     <w:tmpl w:val="F356E062"/>
@@ -13090,7 +14121,7 @@
       </w:rPr>
     </w:lvl>
   </w:abstractNum>
-  <w:abstractNum w:abstractNumId="17" w15:restartNumberingAfterBreak="0">
+  <w:abstractNum w:abstractNumId="19" w15:restartNumberingAfterBreak="0">
     <w:nsid w:val="42FC0340"/>
     <w:multiLevelType w:val="hybridMultilevel"/>
     <w:tmpl w:val="0C0454C2"/>
@@ -13179,7 +14210,7 @@
       </w:pPr>
     </w:lvl>
   </w:abstractNum>
-  <w:abstractNum w:abstractNumId="18" w15:restartNumberingAfterBreak="0">
+  <w:abstractNum w:abstractNumId="20" w15:restartNumberingAfterBreak="0">
     <w:nsid w:val="4BC32CCD"/>
     <w:multiLevelType w:val="hybridMultilevel"/>
     <w:tmpl w:val="7DCEAA7A"/>
@@ -13268,7 +14299,7 @@
       </w:pPr>
     </w:lvl>
   </w:abstractNum>
-  <w:abstractNum w:abstractNumId="19" w15:restartNumberingAfterBreak="0">
+  <w:abstractNum w:abstractNumId="21" w15:restartNumberingAfterBreak="0">
     <w:nsid w:val="52677DC6"/>
     <w:multiLevelType w:val="hybridMultilevel"/>
     <w:tmpl w:val="5914CD42"/>
@@ -13381,7 +14412,7 @@
       </w:rPr>
     </w:lvl>
   </w:abstractNum>
-  <w:abstractNum w:abstractNumId="20" w15:restartNumberingAfterBreak="0">
+  <w:abstractNum w:abstractNumId="22" w15:restartNumberingAfterBreak="0">
     <w:nsid w:val="59FD7876"/>
     <w:multiLevelType w:val="hybridMultilevel"/>
     <w:tmpl w:val="30F6D204"/>
@@ -13473,7 +14504,7 @@
       </w:pPr>
     </w:lvl>
   </w:abstractNum>
-  <w:abstractNum w:abstractNumId="21" w15:restartNumberingAfterBreak="0">
+  <w:abstractNum w:abstractNumId="23" w15:restartNumberingAfterBreak="0">
     <w:nsid w:val="5F884244"/>
     <w:multiLevelType w:val="hybridMultilevel"/>
     <w:tmpl w:val="E6D4F17E"/>
@@ -13613,7 +14644,7 @@
       </w:rPr>
     </w:lvl>
   </w:abstractNum>
-  <w:abstractNum w:abstractNumId="22" w15:restartNumberingAfterBreak="0">
+  <w:abstractNum w:abstractNumId="24" w15:restartNumberingAfterBreak="0">
     <w:nsid w:val="63713E23"/>
     <w:multiLevelType w:val="hybridMultilevel"/>
     <w:tmpl w:val="E99EE8A2"/>
@@ -13726,7 +14757,7 @@
       </w:rPr>
     </w:lvl>
   </w:abstractNum>
-  <w:abstractNum w:abstractNumId="23" w15:restartNumberingAfterBreak="0">
+  <w:abstractNum w:abstractNumId="25" w15:restartNumberingAfterBreak="0">
     <w:nsid w:val="63B71DA7"/>
     <w:multiLevelType w:val="hybridMultilevel"/>
     <w:tmpl w:val="803C1A48"/>
@@ -13812,7 +14843,7 @@
       </w:pPr>
     </w:lvl>
   </w:abstractNum>
-  <w:abstractNum w:abstractNumId="24" w15:restartNumberingAfterBreak="0">
+  <w:abstractNum w:abstractNumId="26" w15:restartNumberingAfterBreak="0">
     <w:nsid w:val="649628D1"/>
     <w:multiLevelType w:val="hybridMultilevel"/>
     <w:tmpl w:val="126299C6"/>
@@ -13924,7 +14955,7 @@
       </w:rPr>
     </w:lvl>
   </w:abstractNum>
-  <w:abstractNum w:abstractNumId="25" w15:restartNumberingAfterBreak="0">
+  <w:abstractNum w:abstractNumId="27" w15:restartNumberingAfterBreak="0">
     <w:nsid w:val="655254A3"/>
     <w:multiLevelType w:val="hybridMultilevel"/>
     <w:tmpl w:val="56D497EA"/>
@@ -14036,7 +15067,7 @@
       </w:rPr>
     </w:lvl>
   </w:abstractNum>
-  <w:abstractNum w:abstractNumId="26" w15:restartNumberingAfterBreak="0">
+  <w:abstractNum w:abstractNumId="28" w15:restartNumberingAfterBreak="0">
     <w:nsid w:val="78BF1673"/>
     <w:multiLevelType w:val="multilevel"/>
     <w:tmpl w:val="A83C7BE2"/>
@@ -14157,7 +15188,7 @@
       </w:rPr>
     </w:lvl>
   </w:abstractNum>
-  <w:abstractNum w:abstractNumId="27" w15:restartNumberingAfterBreak="0">
+  <w:abstractNum w:abstractNumId="29" w15:restartNumberingAfterBreak="0">
     <w:nsid w:val="7B1F37FA"/>
     <w:multiLevelType w:val="multilevel"/>
     <w:tmpl w:val="48AC3CA4"/>
@@ -14278,7 +15309,7 @@
       </w:rPr>
     </w:lvl>
   </w:abstractNum>
-  <w:abstractNum w:abstractNumId="28" w15:restartNumberingAfterBreak="0">
+  <w:abstractNum w:abstractNumId="30" w15:restartNumberingAfterBreak="0">
     <w:nsid w:val="7BC74806"/>
     <w:multiLevelType w:val="hybridMultilevel"/>
     <w:tmpl w:val="A614F072"/>
@@ -14391,7 +15422,7 @@
       </w:rPr>
     </w:lvl>
   </w:abstractNum>
-  <w:abstractNum w:abstractNumId="29" w15:restartNumberingAfterBreak="0">
+  <w:abstractNum w:abstractNumId="31" w15:restartNumberingAfterBreak="0">
     <w:nsid w:val="7D3C4A63"/>
     <w:multiLevelType w:val="hybridMultilevel"/>
     <w:tmpl w:val="00CE2EE0"/>
@@ -14504,11 +15535,124 @@
       </w:rPr>
     </w:lvl>
   </w:abstractNum>
+  <w:abstractNum w:abstractNumId="32" w15:restartNumberingAfterBreak="0">
+    <w:nsid w:val="7E6F34CF"/>
+    <w:multiLevelType w:val="hybridMultilevel"/>
+    <w:tmpl w:val="51DE20AC"/>
+    <w:lvl w:ilvl="0" w:tplc="AA562AE4">
+      <w:start w:val="4"/>
+      <w:numFmt w:val="bullet"/>
+      <w:lvlText w:val=""/>
+      <w:lvlJc w:val="left"/>
+      <w:pPr>
+        <w:ind w:left="360" w:hanging="360"/>
+      </w:pPr>
+      <w:rPr>
+        <w:rFonts w:ascii="Symbol" w:eastAsiaTheme="minorEastAsia" w:hAnsi="Symbol" w:cstheme="minorBidi" w:hint="default"/>
+      </w:rPr>
+    </w:lvl>
+    <w:lvl w:ilvl="1" w:tplc="04090003" w:tentative="1">
+      <w:start w:val="1"/>
+      <w:numFmt w:val="bullet"/>
+      <w:lvlText w:val="o"/>
+      <w:lvlJc w:val="left"/>
+      <w:pPr>
+        <w:ind w:left="1440" w:hanging="360"/>
+      </w:pPr>
+      <w:rPr>
+        <w:rFonts w:ascii="Courier New" w:hAnsi="Courier New" w:cs="Courier New" w:hint="default"/>
+      </w:rPr>
+    </w:lvl>
+    <w:lvl w:ilvl="2" w:tplc="04090005" w:tentative="1">
+      <w:start w:val="1"/>
+      <w:numFmt w:val="bullet"/>
+      <w:lvlText w:val=""/>
+      <w:lvlJc w:val="left"/>
+      <w:pPr>
+        <w:ind w:left="2160" w:hanging="360"/>
+      </w:pPr>
+      <w:rPr>
+        <w:rFonts w:ascii="Wingdings" w:hAnsi="Wingdings" w:hint="default"/>
+      </w:rPr>
+    </w:lvl>
+    <w:lvl w:ilvl="3" w:tplc="04090001" w:tentative="1">
+      <w:start w:val="1"/>
+      <w:numFmt w:val="bullet"/>
+      <w:lvlText w:val=""/>
+      <w:lvlJc w:val="left"/>
+      <w:pPr>
+        <w:ind w:left="2880" w:hanging="360"/>
+      </w:pPr>
+      <w:rPr>
+        <w:rFonts w:ascii="Symbol" w:hAnsi="Symbol" w:hint="default"/>
+      </w:rPr>
+    </w:lvl>
+    <w:lvl w:ilvl="4" w:tplc="04090003" w:tentative="1">
+      <w:start w:val="1"/>
+      <w:numFmt w:val="bullet"/>
+      <w:lvlText w:val="o"/>
+      <w:lvlJc w:val="left"/>
+      <w:pPr>
+        <w:ind w:left="3600" w:hanging="360"/>
+      </w:pPr>
+      <w:rPr>
+        <w:rFonts w:ascii="Courier New" w:hAnsi="Courier New" w:cs="Courier New" w:hint="default"/>
+      </w:rPr>
+    </w:lvl>
+    <w:lvl w:ilvl="5" w:tplc="04090005" w:tentative="1">
+      <w:start w:val="1"/>
+      <w:numFmt w:val="bullet"/>
+      <w:lvlText w:val=""/>
+      <w:lvlJc w:val="left"/>
+      <w:pPr>
+        <w:ind w:left="4320" w:hanging="360"/>
+      </w:pPr>
+      <w:rPr>
+        <w:rFonts w:ascii="Wingdings" w:hAnsi="Wingdings" w:hint="default"/>
+      </w:rPr>
+    </w:lvl>
+    <w:lvl w:ilvl="6" w:tplc="04090001" w:tentative="1">
+      <w:start w:val="1"/>
+      <w:numFmt w:val="bullet"/>
+      <w:lvlText w:val=""/>
+      <w:lvlJc w:val="left"/>
+      <w:pPr>
+        <w:ind w:left="5040" w:hanging="360"/>
+      </w:pPr>
+      <w:rPr>
+        <w:rFonts w:ascii="Symbol" w:hAnsi="Symbol" w:hint="default"/>
+      </w:rPr>
+    </w:lvl>
+    <w:lvl w:ilvl="7" w:tplc="04090003" w:tentative="1">
+      <w:start w:val="1"/>
+      <w:numFmt w:val="bullet"/>
+      <w:lvlText w:val="o"/>
+      <w:lvlJc w:val="left"/>
+      <w:pPr>
+        <w:ind w:left="5760" w:hanging="360"/>
+      </w:pPr>
+      <w:rPr>
+        <w:rFonts w:ascii="Courier New" w:hAnsi="Courier New" w:cs="Courier New" w:hint="default"/>
+      </w:rPr>
+    </w:lvl>
+    <w:lvl w:ilvl="8" w:tplc="04090005" w:tentative="1">
+      <w:start w:val="1"/>
+      <w:numFmt w:val="bullet"/>
+      <w:lvlText w:val=""/>
+      <w:lvlJc w:val="left"/>
+      <w:pPr>
+        <w:ind w:left="6480" w:hanging="360"/>
+      </w:pPr>
+      <w:rPr>
+        <w:rFonts w:ascii="Wingdings" w:hAnsi="Wingdings" w:hint="default"/>
+      </w:rPr>
+    </w:lvl>
+  </w:abstractNum>
   <w:num w:numId="1">
-    <w:abstractNumId w:val="16"/>
+    <w:abstractNumId w:val="18"/>
   </w:num>
   <w:num w:numId="2">
-    <w:abstractNumId w:val="17"/>
+    <w:abstractNumId w:val="19"/>
   </w:num>
   <w:num w:numId="3">
     <w:abstractNumId w:val="7"/>
@@ -14526,37 +15670,37 @@
     <w:abstractNumId w:val="5"/>
   </w:num>
   <w:num w:numId="8">
-    <w:abstractNumId w:val="27"/>
+    <w:abstractNumId w:val="29"/>
   </w:num>
   <w:num w:numId="9">
-    <w:abstractNumId w:val="12"/>
+    <w:abstractNumId w:val="13"/>
   </w:num>
   <w:num w:numId="10">
-    <w:abstractNumId w:val="18"/>
+    <w:abstractNumId w:val="20"/>
   </w:num>
   <w:num w:numId="11">
     <w:abstractNumId w:val="7"/>
   </w:num>
   <w:num w:numId="12">
-    <w:abstractNumId w:val="24"/>
+    <w:abstractNumId w:val="26"/>
   </w:num>
   <w:num w:numId="13">
-    <w:abstractNumId w:val="15"/>
+    <w:abstractNumId w:val="17"/>
   </w:num>
   <w:num w:numId="14">
     <w:abstractNumId w:val="0"/>
   </w:num>
   <w:num w:numId="15">
-    <w:abstractNumId w:val="26"/>
+    <w:abstractNumId w:val="28"/>
   </w:num>
   <w:num w:numId="16">
-    <w:abstractNumId w:val="25"/>
+    <w:abstractNumId w:val="27"/>
   </w:num>
   <w:num w:numId="17">
-    <w:abstractNumId w:val="11"/>
+    <w:abstractNumId w:val="12"/>
   </w:num>
   <w:num w:numId="18">
-    <w:abstractNumId w:val="22"/>
+    <w:abstractNumId w:val="24"/>
   </w:num>
   <w:num w:numId="19">
     <w:abstractNumId w:val="1"/>
@@ -14571,16 +15715,16 @@
     <w:abstractNumId w:val="6"/>
   </w:num>
   <w:num w:numId="23">
-    <w:abstractNumId w:val="29"/>
+    <w:abstractNumId w:val="31"/>
   </w:num>
   <w:num w:numId="24">
-    <w:abstractNumId w:val="19"/>
+    <w:abstractNumId w:val="21"/>
   </w:num>
   <w:num w:numId="25">
-    <w:abstractNumId w:val="28"/>
+    <w:abstractNumId w:val="30"/>
   </w:num>
   <w:num w:numId="26">
-    <w:abstractNumId w:val="23"/>
+    <w:abstractNumId w:val="25"/>
     <w:lvlOverride w:ilvl="0">
       <w:startOverride w:val="1"/>
     </w:lvlOverride>
@@ -14610,34 +15754,34 @@
     </w:lvlOverride>
   </w:num>
   <w:num w:numId="27">
+    <w:abstractNumId w:val="25"/>
+  </w:num>
+  <w:num w:numId="28">
+    <w:abstractNumId w:val="14"/>
+  </w:num>
+  <w:num w:numId="29">
+    <w:abstractNumId w:val="22"/>
+  </w:num>
+  <w:num w:numId="30">
     <w:abstractNumId w:val="23"/>
   </w:num>
-  <w:num w:numId="28">
-    <w:abstractNumId w:val="13"/>
-  </w:num>
-  <w:num w:numId="29">
-    <w:abstractNumId w:val="20"/>
-  </w:num>
-  <w:num w:numId="30">
-    <w:abstractNumId w:val="21"/>
-  </w:num>
   <w:num w:numId="31">
-    <w:abstractNumId w:val="14"/>
+    <w:abstractNumId w:val="16"/>
   </w:num>
   <w:num w:numId="32">
     <w:abstractNumId w:val="10"/>
   </w:num>
   <w:num w:numId="33">
-    <w:abstractNumId w:val="19"/>
-    <w:lvlOverride w:ilvl="0"/>
-    <w:lvlOverride w:ilvl="1"/>
-    <w:lvlOverride w:ilvl="2"/>
-    <w:lvlOverride w:ilvl="3"/>
-    <w:lvlOverride w:ilvl="4"/>
-    <w:lvlOverride w:ilvl="5"/>
-    <w:lvlOverride w:ilvl="6"/>
-    <w:lvlOverride w:ilvl="7"/>
-    <w:lvlOverride w:ilvl="8"/>
+    <w:abstractNumId w:val="21"/>
+  </w:num>
+  <w:num w:numId="34">
+    <w:abstractNumId w:val="15"/>
+  </w:num>
+  <w:num w:numId="35">
+    <w:abstractNumId w:val="11"/>
+  </w:num>
+  <w:num w:numId="36">
+    <w:abstractNumId w:val="32"/>
   </w:num>
 </w:numbering>
 </file>
@@ -15131,6 +16275,7 @@
   <w:style w:type="character" w:default="1" w:styleId="DefaultParagraphFont">
     <w:name w:val="Default Paragraph Font"/>
     <w:uiPriority w:val="1"/>
+    <w:semiHidden/>
     <w:unhideWhenUsed/>
   </w:style>
   <w:style w:type="table" w:default="1" w:styleId="TableNormal">
@@ -16946,7 +18091,7 @@
 </file>
 
 <file path=customXml/itemProps1.xml><?xml version="1.0" encoding="utf-8"?>
-<ds:datastoreItem xmlns:ds="http://schemas.openxmlformats.org/officeDocument/2006/customXml" ds:itemID="{ED3FF10E-1A41-4573-BE49-84CD60F55182}">
+<ds:datastoreItem xmlns:ds="http://schemas.openxmlformats.org/officeDocument/2006/customXml" ds:itemID="{6D83AAFA-2223-4D3B-AF17-5F8683071446}">
   <ds:schemaRefs>
     <ds:schemaRef ds:uri="http://schemas.openxmlformats.org/officeDocument/2006/bibliography"/>
   </ds:schemaRefs>

</xml_diff>

<commit_message>
* Revise CS term as MSC. * Remove Batter Life Analyzer and this intel tool already EOL.
</commit_message>
<xml_diff>
--- a/Modern Standby SPEC 0.9.docx
+++ b/Modern Standby SPEC 0.9.docx
@@ -2168,8 +2168,6 @@
               </w:rPr>
               <w:tab/>
             </w:r>
-            <w:bookmarkStart w:id="0" w:name="_GoBack"/>
-            <w:bookmarkEnd w:id="0"/>
             <w:r>
               <w:rPr>
                 <w:noProof/>
@@ -3194,7 +3192,7 @@
           <w:rFonts w:cstheme="majorHAnsi"/>
         </w:rPr>
       </w:pPr>
-      <w:bookmarkStart w:id="1" w:name="_Toc15029287"/>
+      <w:bookmarkStart w:id="0" w:name="_Toc15029287"/>
       <w:r>
         <w:rPr>
           <w:rFonts w:cstheme="majorHAnsi"/>
@@ -3220,7 +3218,7 @@
         </w:rPr>
         <w:t>?</w:t>
       </w:r>
-      <w:bookmarkEnd w:id="1"/>
+      <w:bookmarkEnd w:id="0"/>
     </w:p>
     <w:p>
       <w:pPr>
@@ -3229,7 +3227,7 @@
           <w:rFonts w:cstheme="majorHAnsi"/>
         </w:rPr>
       </w:pPr>
-      <w:bookmarkStart w:id="2" w:name="_Toc15029288"/>
+      <w:bookmarkStart w:id="1" w:name="_Toc15029288"/>
       <w:r>
         <w:rPr>
           <w:rFonts w:cstheme="majorHAnsi"/>
@@ -3278,7 +3276,7 @@
         </w:rPr>
         <w:t>Overview</w:t>
       </w:r>
-      <w:bookmarkEnd w:id="2"/>
+      <w:bookmarkEnd w:id="1"/>
     </w:p>
     <w:p>
       <w:pPr>
@@ -3584,7 +3582,7 @@
       <w:pPr>
         <w:pStyle w:val="Heading2"/>
       </w:pPr>
-      <w:bookmarkStart w:id="3" w:name="_Toc15029289"/>
+      <w:bookmarkStart w:id="2" w:name="_Toc15029289"/>
       <w:r>
         <w:t>1.</w:t>
       </w:r>
@@ -3597,7 +3595,7 @@
       <w:r>
         <w:t>Support Platform</w:t>
       </w:r>
-      <w:bookmarkEnd w:id="3"/>
+      <w:bookmarkEnd w:id="2"/>
     </w:p>
     <w:p>
       <w:pPr>
@@ -3639,14 +3637,14 @@
       <w:pPr>
         <w:pStyle w:val="Heading2"/>
       </w:pPr>
-      <w:bookmarkStart w:id="4" w:name="_Toc15029290"/>
+      <w:bookmarkStart w:id="3" w:name="_Toc15029290"/>
       <w:r>
         <w:t xml:space="preserve">1.3 </w:t>
       </w:r>
       <w:r>
         <w:t>Microsoft defines six key area of user experience:</w:t>
       </w:r>
-      <w:bookmarkEnd w:id="4"/>
+      <w:bookmarkEnd w:id="3"/>
     </w:p>
     <w:tbl>
       <w:tblPr>
@@ -4126,7 +4124,7 @@
           <w:rFonts w:cstheme="majorHAnsi"/>
         </w:rPr>
       </w:pPr>
-      <w:bookmarkStart w:id="5" w:name="_Toc15029291"/>
+      <w:bookmarkStart w:id="4" w:name="_Toc15029291"/>
       <w:r>
         <w:rPr>
           <w:rFonts w:cstheme="majorHAnsi"/>
@@ -4139,7 +4137,7 @@
         </w:rPr>
         <w:t xml:space="preserve"> HP Modern Standby platform history</w:t>
       </w:r>
-      <w:bookmarkEnd w:id="5"/>
+      <w:bookmarkEnd w:id="4"/>
     </w:p>
     <w:tbl>
       <w:tblPr>
@@ -10701,7 +10699,7 @@
           <w:rFonts w:cstheme="majorHAnsi"/>
         </w:rPr>
       </w:pPr>
-      <w:bookmarkStart w:id="6" w:name="_Toc15029292"/>
+      <w:bookmarkStart w:id="5" w:name="_Toc15029292"/>
       <w:r>
         <w:rPr>
           <w:rFonts w:cstheme="majorHAnsi"/>
@@ -10745,7 +10743,7 @@
         </w:rPr>
         <w:t>?</w:t>
       </w:r>
-      <w:bookmarkEnd w:id="6"/>
+      <w:bookmarkEnd w:id="5"/>
     </w:p>
     <w:p>
       <w:pPr>
@@ -10754,7 +10752,7 @@
           <w:rFonts w:cstheme="majorHAnsi"/>
         </w:rPr>
       </w:pPr>
-      <w:bookmarkStart w:id="7" w:name="_Toc15029293"/>
+      <w:bookmarkStart w:id="6" w:name="_Toc15029293"/>
       <w:r>
         <w:rPr>
           <w:rFonts w:cstheme="majorHAnsi"/>
@@ -10777,15 +10775,21 @@
         <w:rPr>
           <w:rFonts w:cstheme="majorHAnsi"/>
         </w:rPr>
-        <w:t xml:space="preserve">CS </w:t>
+        <w:t>MSC</w:t>
       </w:r>
       <w:r>
         <w:rPr>
           <w:rFonts w:cstheme="majorHAnsi"/>
         </w:rPr>
+        <w:t xml:space="preserve"> </w:t>
+      </w:r>
+      <w:r>
+        <w:rPr>
+          <w:rFonts w:cstheme="majorHAnsi"/>
+        </w:rPr>
         <w:t>platform requirement is as follows:</w:t>
       </w:r>
-      <w:bookmarkEnd w:id="7"/>
+      <w:bookmarkEnd w:id="6"/>
     </w:p>
     <w:p>
       <w:pPr>
@@ -11098,7 +11102,7 @@
           <w:rFonts w:cstheme="majorHAnsi"/>
         </w:rPr>
       </w:pPr>
-      <w:bookmarkStart w:id="8" w:name="_Toc15029294"/>
+      <w:bookmarkStart w:id="7" w:name="_Toc15029294"/>
       <w:r>
         <w:rPr>
           <w:rFonts w:cstheme="majorHAnsi"/>
@@ -11117,7 +11121,7 @@
         </w:rPr>
         <w:t xml:space="preserve"> (Intel #570300)</w:t>
       </w:r>
-      <w:bookmarkEnd w:id="8"/>
+      <w:bookmarkEnd w:id="7"/>
     </w:p>
     <w:p>
       <w:pPr>
@@ -14127,7 +14131,7 @@
           <w:rFonts w:cstheme="majorHAnsi"/>
         </w:rPr>
       </w:pPr>
-      <w:bookmarkStart w:id="9" w:name="_Toc15029295"/>
+      <w:bookmarkStart w:id="8" w:name="_Toc15029295"/>
       <w:r>
         <w:rPr>
           <w:rFonts w:cstheme="majorHAnsi"/>
@@ -14146,7 +14150,7 @@
         </w:rPr>
         <w:t xml:space="preserve"> (Intel #570300)</w:t>
       </w:r>
-      <w:bookmarkEnd w:id="9"/>
+      <w:bookmarkEnd w:id="8"/>
     </w:p>
     <w:p>
       <w:pPr>
@@ -16192,7 +16196,7 @@
           <w:rFonts w:cstheme="majorHAnsi"/>
         </w:rPr>
       </w:pPr>
-      <w:bookmarkStart w:id="10" w:name="_Toc15029296"/>
+      <w:bookmarkStart w:id="9" w:name="_Toc15029296"/>
       <w:r>
         <w:rPr>
           <w:rFonts w:cstheme="majorHAnsi"/>
@@ -16229,7 +16233,7 @@
         </w:rPr>
         <w:t>)</w:t>
       </w:r>
-      <w:bookmarkEnd w:id="10"/>
+      <w:bookmarkEnd w:id="9"/>
     </w:p>
     <w:p>
       <w:pPr>
@@ -31168,14 +31172,14 @@
           <w:rFonts w:cstheme="majorHAnsi"/>
         </w:rPr>
       </w:pPr>
-      <w:bookmarkStart w:id="11" w:name="_Toc15029297"/>
+      <w:bookmarkStart w:id="10" w:name="_Toc15029297"/>
       <w:r>
         <w:rPr>
           <w:rFonts w:cstheme="majorHAnsi"/>
         </w:rPr>
         <w:t>2.1.4 OS</w:t>
       </w:r>
-      <w:bookmarkEnd w:id="11"/>
+      <w:bookmarkEnd w:id="10"/>
       <w:r>
         <w:rPr>
           <w:rFonts w:cstheme="majorHAnsi"/>
@@ -31247,7 +31251,7 @@
           <w:rFonts w:cstheme="majorHAnsi"/>
         </w:rPr>
       </w:pPr>
-      <w:bookmarkStart w:id="12" w:name="_Toc15029298"/>
+      <w:bookmarkStart w:id="11" w:name="_Toc15029298"/>
       <w:r>
         <w:rPr>
           <w:rFonts w:cstheme="majorHAnsi"/>
@@ -31284,323 +31288,323 @@
           <w:rFonts w:cstheme="majorHAnsi"/>
         </w:rPr>
         <w:t>?</w:t>
+      </w:r>
+      <w:bookmarkEnd w:id="11"/>
+    </w:p>
+    <w:p>
+      <w:pPr>
+        <w:pStyle w:val="Heading2"/>
+        <w:rPr>
+          <w:rFonts w:cstheme="majorHAnsi"/>
+        </w:rPr>
+      </w:pPr>
+      <w:bookmarkStart w:id="12" w:name="_Toc15029299"/>
+      <w:r>
+        <w:rPr>
+          <w:rFonts w:cstheme="majorHAnsi"/>
+        </w:rPr>
+        <w:t xml:space="preserve">3.1 </w:t>
+      </w:r>
+      <w:r>
+        <w:rPr>
+          <w:rFonts w:cstheme="majorHAnsi"/>
+        </w:rPr>
+        <w:t>System Power Consumption</w:t>
+      </w:r>
+      <w:r>
+        <w:rPr>
+          <w:rFonts w:cstheme="majorHAnsi"/>
+        </w:rPr>
+        <w:t xml:space="preserve"> Consideration</w:t>
       </w:r>
       <w:bookmarkEnd w:id="12"/>
     </w:p>
     <w:p>
       <w:pPr>
+        <w:rPr>
+          <w:rFonts w:asciiTheme="majorHAnsi" w:hAnsiTheme="majorHAnsi" w:cstheme="majorHAnsi"/>
+        </w:rPr>
+      </w:pPr>
+      <w:r>
+        <w:rPr>
+          <w:rFonts w:asciiTheme="majorHAnsi" w:hAnsiTheme="majorHAnsi" w:cstheme="majorHAnsi"/>
+        </w:rPr>
+        <w:t xml:space="preserve">During </w:t>
+      </w:r>
+      <w:r>
+        <w:rPr>
+          <w:rFonts w:asciiTheme="majorHAnsi" w:hAnsiTheme="majorHAnsi" w:cstheme="majorHAnsi"/>
+        </w:rPr>
+        <w:t>MSC</w:t>
+      </w:r>
+      <w:r>
+        <w:rPr>
+          <w:rFonts w:asciiTheme="majorHAnsi" w:hAnsiTheme="majorHAnsi" w:cstheme="majorHAnsi"/>
+        </w:rPr>
+        <w:t>, none of the power rail</w:t>
+      </w:r>
+      <w:r>
+        <w:rPr>
+          <w:rFonts w:asciiTheme="majorHAnsi" w:hAnsiTheme="majorHAnsi" w:cstheme="majorHAnsi"/>
+        </w:rPr>
+        <w:t>s are</w:t>
+      </w:r>
+      <w:r>
+        <w:rPr>
+          <w:rFonts w:asciiTheme="majorHAnsi" w:hAnsiTheme="majorHAnsi" w:cstheme="majorHAnsi"/>
+        </w:rPr>
+        <w:t xml:space="preserve"> forced to turn off </w:t>
+      </w:r>
+      <w:r>
+        <w:rPr>
+          <w:rFonts w:asciiTheme="majorHAnsi" w:hAnsiTheme="majorHAnsi" w:cstheme="majorHAnsi"/>
+        </w:rPr>
+        <w:t>except for</w:t>
+      </w:r>
+      <w:r>
+        <w:rPr>
+          <w:rFonts w:asciiTheme="majorHAnsi" w:hAnsiTheme="majorHAnsi" w:cstheme="majorHAnsi"/>
+        </w:rPr>
+        <w:t xml:space="preserve"> </w:t>
+      </w:r>
+      <w:proofErr w:type="spellStart"/>
+      <w:r>
+        <w:rPr>
+          <w:rFonts w:asciiTheme="majorHAnsi" w:hAnsiTheme="majorHAnsi" w:cstheme="majorHAnsi"/>
+        </w:rPr>
+        <w:t>PVCore</w:t>
+      </w:r>
+      <w:proofErr w:type="spellEnd"/>
+      <w:r>
+        <w:rPr>
+          <w:rFonts w:asciiTheme="majorHAnsi" w:hAnsiTheme="majorHAnsi" w:cstheme="majorHAnsi"/>
+        </w:rPr>
+        <w:t xml:space="preserve"> when processor enter</w:t>
+      </w:r>
+      <w:r>
+        <w:rPr>
+          <w:rFonts w:asciiTheme="majorHAnsi" w:hAnsiTheme="majorHAnsi" w:cstheme="majorHAnsi"/>
+        </w:rPr>
+        <w:t>s</w:t>
+      </w:r>
+      <w:r>
+        <w:rPr>
+          <w:rFonts w:asciiTheme="majorHAnsi" w:hAnsiTheme="majorHAnsi" w:cstheme="majorHAnsi"/>
+        </w:rPr>
+        <w:t xml:space="preserve"> C10.</w:t>
+      </w:r>
+      <w:r>
+        <w:rPr>
+          <w:rFonts w:asciiTheme="majorHAnsi" w:hAnsiTheme="majorHAnsi" w:cstheme="majorHAnsi"/>
+        </w:rPr>
+        <w:t xml:space="preserve">  So</w:t>
+      </w:r>
+      <w:r>
+        <w:rPr>
+          <w:rFonts w:asciiTheme="majorHAnsi" w:hAnsiTheme="majorHAnsi" w:cstheme="majorHAnsi"/>
+        </w:rPr>
+        <w:t>,</w:t>
+      </w:r>
+      <w:r>
+        <w:rPr>
+          <w:rFonts w:asciiTheme="majorHAnsi" w:hAnsiTheme="majorHAnsi" w:cstheme="majorHAnsi"/>
+        </w:rPr>
+        <w:t xml:space="preserve"> it is entirely up to each component of the system to achieve</w:t>
+      </w:r>
+      <w:r>
+        <w:rPr>
+          <w:rFonts w:asciiTheme="majorHAnsi" w:hAnsiTheme="majorHAnsi" w:cstheme="majorHAnsi"/>
+        </w:rPr>
+        <w:t xml:space="preserve"> its lowest power consumption and state</w:t>
+      </w:r>
+      <w:r>
+        <w:rPr>
+          <w:rFonts w:asciiTheme="majorHAnsi" w:hAnsiTheme="majorHAnsi" w:cstheme="majorHAnsi"/>
+        </w:rPr>
+        <w:t>;</w:t>
+      </w:r>
+      <w:r>
+        <w:rPr>
+          <w:rFonts w:asciiTheme="majorHAnsi" w:hAnsiTheme="majorHAnsi" w:cstheme="majorHAnsi"/>
+        </w:rPr>
+        <w:t xml:space="preserve"> </w:t>
+      </w:r>
+      <w:r>
+        <w:rPr>
+          <w:rFonts w:asciiTheme="majorHAnsi" w:hAnsiTheme="majorHAnsi" w:cstheme="majorHAnsi"/>
+        </w:rPr>
+        <w:t>therefore</w:t>
+      </w:r>
+      <w:r>
+        <w:rPr>
+          <w:rFonts w:asciiTheme="majorHAnsi" w:hAnsiTheme="majorHAnsi" w:cstheme="majorHAnsi"/>
+        </w:rPr>
+        <w:t>,</w:t>
+      </w:r>
+      <w:r>
+        <w:rPr>
+          <w:rFonts w:asciiTheme="majorHAnsi" w:hAnsiTheme="majorHAnsi" w:cstheme="majorHAnsi"/>
+        </w:rPr>
+        <w:t xml:space="preserve"> enable the system to achieve its lowest power consumption and state.  This gives us the </w:t>
+      </w:r>
+      <w:r>
+        <w:rPr>
+          <w:rFonts w:asciiTheme="majorHAnsi" w:hAnsiTheme="majorHAnsi" w:cstheme="majorHAnsi"/>
+          <w:i/>
+        </w:rPr>
+        <w:t>floor power</w:t>
+      </w:r>
+      <w:r>
+        <w:rPr>
+          <w:rFonts w:asciiTheme="majorHAnsi" w:hAnsiTheme="majorHAnsi" w:cstheme="majorHAnsi"/>
+        </w:rPr>
+        <w:t>.</w:t>
+      </w:r>
+    </w:p>
+    <w:p>
+      <w:pPr>
+        <w:rPr>
+          <w:rFonts w:asciiTheme="majorHAnsi" w:hAnsiTheme="majorHAnsi" w:cstheme="majorHAnsi"/>
+        </w:rPr>
+      </w:pPr>
+      <w:r>
+        <w:rPr>
+          <w:rFonts w:asciiTheme="majorHAnsi" w:hAnsiTheme="majorHAnsi" w:cstheme="majorHAnsi"/>
+        </w:rPr>
+        <w:t xml:space="preserve">The other aspect of power consumption is </w:t>
+      </w:r>
+      <w:r>
+        <w:rPr>
+          <w:rFonts w:asciiTheme="majorHAnsi" w:hAnsiTheme="majorHAnsi" w:cstheme="majorHAnsi"/>
+          <w:i/>
+        </w:rPr>
+        <w:t>a</w:t>
+      </w:r>
+      <w:r>
+        <w:rPr>
+          <w:rFonts w:asciiTheme="majorHAnsi" w:hAnsiTheme="majorHAnsi" w:cstheme="majorHAnsi"/>
+          <w:i/>
+        </w:rPr>
+        <w:t>verage power</w:t>
+      </w:r>
+      <w:r>
+        <w:rPr>
+          <w:rFonts w:asciiTheme="majorHAnsi" w:hAnsiTheme="majorHAnsi" w:cstheme="majorHAnsi"/>
+        </w:rPr>
+        <w:t xml:space="preserve">.  </w:t>
+      </w:r>
+      <w:r>
+        <w:rPr>
+          <w:rFonts w:asciiTheme="majorHAnsi" w:hAnsiTheme="majorHAnsi" w:cstheme="majorHAnsi"/>
+        </w:rPr>
+        <w:t>D</w:t>
+      </w:r>
+      <w:r>
+        <w:rPr>
+          <w:rFonts w:asciiTheme="majorHAnsi" w:hAnsiTheme="majorHAnsi" w:cstheme="majorHAnsi"/>
+        </w:rPr>
+        <w:t xml:space="preserve">uring </w:t>
+      </w:r>
+      <w:r>
+        <w:rPr>
+          <w:rFonts w:asciiTheme="majorHAnsi" w:hAnsiTheme="majorHAnsi" w:cstheme="majorHAnsi"/>
+        </w:rPr>
+        <w:t>MSC</w:t>
+      </w:r>
+      <w:r>
+        <w:rPr>
+          <w:rFonts w:asciiTheme="majorHAnsi" w:hAnsiTheme="majorHAnsi" w:cstheme="majorHAnsi"/>
+        </w:rPr>
+        <w:t>, the system can wake up by the OS for maintenance, we need to study the system over time and under difference scenarios for average power consumption.  This prove</w:t>
+      </w:r>
+      <w:r>
+        <w:rPr>
+          <w:rFonts w:asciiTheme="majorHAnsi" w:hAnsiTheme="majorHAnsi" w:cstheme="majorHAnsi"/>
+        </w:rPr>
+        <w:t>s</w:t>
+      </w:r>
+      <w:r>
+        <w:rPr>
+          <w:rFonts w:asciiTheme="majorHAnsi" w:hAnsiTheme="majorHAnsi" w:cstheme="majorHAnsi"/>
+        </w:rPr>
+        <w:t xml:space="preserve"> to be challenging since it depend</w:t>
+      </w:r>
+      <w:r>
+        <w:rPr>
+          <w:rFonts w:asciiTheme="majorHAnsi" w:hAnsiTheme="majorHAnsi" w:cstheme="majorHAnsi"/>
+        </w:rPr>
+        <w:t>s</w:t>
+      </w:r>
+      <w:r>
+        <w:rPr>
+          <w:rFonts w:asciiTheme="majorHAnsi" w:hAnsiTheme="majorHAnsi" w:cstheme="majorHAnsi"/>
+        </w:rPr>
+        <w:t xml:space="preserve"> on </w:t>
+      </w:r>
+      <w:r>
+        <w:rPr>
+          <w:rFonts w:asciiTheme="majorHAnsi" w:hAnsiTheme="majorHAnsi" w:cstheme="majorHAnsi"/>
+        </w:rPr>
+        <w:t>software</w:t>
+      </w:r>
+      <w:r>
+        <w:rPr>
+          <w:rFonts w:asciiTheme="majorHAnsi" w:hAnsiTheme="majorHAnsi" w:cstheme="majorHAnsi"/>
+        </w:rPr>
+        <w:t>/firmware</w:t>
+      </w:r>
+      <w:r>
+        <w:rPr>
+          <w:rFonts w:asciiTheme="majorHAnsi" w:hAnsiTheme="majorHAnsi" w:cstheme="majorHAnsi"/>
+        </w:rPr>
+        <w:t xml:space="preserve"> behavior.</w:t>
+      </w:r>
+    </w:p>
+    <w:p>
+      <w:pPr>
+        <w:rPr>
+          <w:rFonts w:asciiTheme="majorHAnsi" w:hAnsiTheme="majorHAnsi" w:cstheme="majorHAnsi"/>
+          <w:b/>
+        </w:rPr>
+      </w:pPr>
+    </w:p>
+    <w:p>
+      <w:pPr>
         <w:pStyle w:val="Heading2"/>
         <w:rPr>
           <w:rFonts w:cstheme="majorHAnsi"/>
         </w:rPr>
       </w:pPr>
-      <w:bookmarkStart w:id="13" w:name="_Toc15029299"/>
+      <w:bookmarkStart w:id="13" w:name="_Toc15029300"/>
       <w:r>
         <w:rPr>
           <w:rFonts w:cstheme="majorHAnsi"/>
         </w:rPr>
-        <w:t xml:space="preserve">3.1 </w:t>
-      </w:r>
-      <w:r>
-        <w:rPr>
-          <w:rFonts w:cstheme="majorHAnsi"/>
-        </w:rPr>
-        <w:t>System Power Consumption</w:t>
-      </w:r>
-      <w:r>
-        <w:rPr>
-          <w:rFonts w:cstheme="majorHAnsi"/>
-        </w:rPr>
-        <w:t xml:space="preserve"> Consideration</w:t>
+        <w:t>3.2 Design Consideration during Each Development Phase</w:t>
       </w:r>
       <w:bookmarkEnd w:id="13"/>
     </w:p>
     <w:p>
       <w:pPr>
-        <w:rPr>
-          <w:rFonts w:asciiTheme="majorHAnsi" w:hAnsiTheme="majorHAnsi" w:cstheme="majorHAnsi"/>
-        </w:rPr>
-      </w:pPr>
-      <w:r>
-        <w:rPr>
-          <w:rFonts w:asciiTheme="majorHAnsi" w:hAnsiTheme="majorHAnsi" w:cstheme="majorHAnsi"/>
-        </w:rPr>
-        <w:t xml:space="preserve">During </w:t>
-      </w:r>
-      <w:r>
-        <w:rPr>
-          <w:rFonts w:asciiTheme="majorHAnsi" w:hAnsiTheme="majorHAnsi" w:cstheme="majorHAnsi"/>
-        </w:rPr>
-        <w:t>MSC</w:t>
-      </w:r>
-      <w:r>
-        <w:rPr>
-          <w:rFonts w:asciiTheme="majorHAnsi" w:hAnsiTheme="majorHAnsi" w:cstheme="majorHAnsi"/>
-        </w:rPr>
-        <w:t>, none of the power rail</w:t>
-      </w:r>
-      <w:r>
-        <w:rPr>
-          <w:rFonts w:asciiTheme="majorHAnsi" w:hAnsiTheme="majorHAnsi" w:cstheme="majorHAnsi"/>
-        </w:rPr>
-        <w:t>s are</w:t>
-      </w:r>
-      <w:r>
-        <w:rPr>
-          <w:rFonts w:asciiTheme="majorHAnsi" w:hAnsiTheme="majorHAnsi" w:cstheme="majorHAnsi"/>
-        </w:rPr>
-        <w:t xml:space="preserve"> forced to turn off </w:t>
-      </w:r>
-      <w:r>
-        <w:rPr>
-          <w:rFonts w:asciiTheme="majorHAnsi" w:hAnsiTheme="majorHAnsi" w:cstheme="majorHAnsi"/>
-        </w:rPr>
-        <w:t>except for</w:t>
-      </w:r>
-      <w:r>
-        <w:rPr>
-          <w:rFonts w:asciiTheme="majorHAnsi" w:hAnsiTheme="majorHAnsi" w:cstheme="majorHAnsi"/>
-        </w:rPr>
-        <w:t xml:space="preserve"> </w:t>
-      </w:r>
-      <w:proofErr w:type="spellStart"/>
-      <w:r>
-        <w:rPr>
-          <w:rFonts w:asciiTheme="majorHAnsi" w:hAnsiTheme="majorHAnsi" w:cstheme="majorHAnsi"/>
-        </w:rPr>
-        <w:t>PVCore</w:t>
-      </w:r>
-      <w:proofErr w:type="spellEnd"/>
-      <w:r>
-        <w:rPr>
-          <w:rFonts w:asciiTheme="majorHAnsi" w:hAnsiTheme="majorHAnsi" w:cstheme="majorHAnsi"/>
-        </w:rPr>
-        <w:t xml:space="preserve"> when processor enter</w:t>
-      </w:r>
-      <w:r>
-        <w:rPr>
-          <w:rFonts w:asciiTheme="majorHAnsi" w:hAnsiTheme="majorHAnsi" w:cstheme="majorHAnsi"/>
-        </w:rPr>
-        <w:t>s</w:t>
-      </w:r>
-      <w:r>
-        <w:rPr>
-          <w:rFonts w:asciiTheme="majorHAnsi" w:hAnsiTheme="majorHAnsi" w:cstheme="majorHAnsi"/>
-        </w:rPr>
-        <w:t xml:space="preserve"> C10.</w:t>
-      </w:r>
-      <w:r>
-        <w:rPr>
-          <w:rFonts w:asciiTheme="majorHAnsi" w:hAnsiTheme="majorHAnsi" w:cstheme="majorHAnsi"/>
-        </w:rPr>
-        <w:t xml:space="preserve">  So</w:t>
-      </w:r>
-      <w:r>
-        <w:rPr>
-          <w:rFonts w:asciiTheme="majorHAnsi" w:hAnsiTheme="majorHAnsi" w:cstheme="majorHAnsi"/>
-        </w:rPr>
-        <w:t>,</w:t>
-      </w:r>
-      <w:r>
-        <w:rPr>
-          <w:rFonts w:asciiTheme="majorHAnsi" w:hAnsiTheme="majorHAnsi" w:cstheme="majorHAnsi"/>
-        </w:rPr>
-        <w:t xml:space="preserve"> it is entirely up to each component of the system to achieve</w:t>
-      </w:r>
-      <w:r>
-        <w:rPr>
-          <w:rFonts w:asciiTheme="majorHAnsi" w:hAnsiTheme="majorHAnsi" w:cstheme="majorHAnsi"/>
-        </w:rPr>
-        <w:t xml:space="preserve"> its lowest power consumption and state</w:t>
-      </w:r>
-      <w:r>
-        <w:rPr>
-          <w:rFonts w:asciiTheme="majorHAnsi" w:hAnsiTheme="majorHAnsi" w:cstheme="majorHAnsi"/>
-        </w:rPr>
-        <w:t>;</w:t>
-      </w:r>
-      <w:r>
-        <w:rPr>
-          <w:rFonts w:asciiTheme="majorHAnsi" w:hAnsiTheme="majorHAnsi" w:cstheme="majorHAnsi"/>
-        </w:rPr>
-        <w:t xml:space="preserve"> </w:t>
-      </w:r>
-      <w:r>
-        <w:rPr>
-          <w:rFonts w:asciiTheme="majorHAnsi" w:hAnsiTheme="majorHAnsi" w:cstheme="majorHAnsi"/>
-        </w:rPr>
-        <w:t>therefore</w:t>
-      </w:r>
-      <w:r>
-        <w:rPr>
-          <w:rFonts w:asciiTheme="majorHAnsi" w:hAnsiTheme="majorHAnsi" w:cstheme="majorHAnsi"/>
-        </w:rPr>
-        <w:t>,</w:t>
-      </w:r>
-      <w:r>
-        <w:rPr>
-          <w:rFonts w:asciiTheme="majorHAnsi" w:hAnsiTheme="majorHAnsi" w:cstheme="majorHAnsi"/>
-        </w:rPr>
-        <w:t xml:space="preserve"> enable the system to achieve its lowest power consumption and state.  This gives us the </w:t>
-      </w:r>
-      <w:r>
-        <w:rPr>
-          <w:rFonts w:asciiTheme="majorHAnsi" w:hAnsiTheme="majorHAnsi" w:cstheme="majorHAnsi"/>
-          <w:i/>
-        </w:rPr>
-        <w:t>floor power</w:t>
-      </w:r>
-      <w:r>
-        <w:rPr>
-          <w:rFonts w:asciiTheme="majorHAnsi" w:hAnsiTheme="majorHAnsi" w:cstheme="majorHAnsi"/>
-        </w:rPr>
-        <w:t>.</w:t>
-      </w:r>
-    </w:p>
-    <w:p>
-      <w:pPr>
-        <w:rPr>
-          <w:rFonts w:asciiTheme="majorHAnsi" w:hAnsiTheme="majorHAnsi" w:cstheme="majorHAnsi"/>
-        </w:rPr>
-      </w:pPr>
-      <w:r>
-        <w:rPr>
-          <w:rFonts w:asciiTheme="majorHAnsi" w:hAnsiTheme="majorHAnsi" w:cstheme="majorHAnsi"/>
-        </w:rPr>
-        <w:t xml:space="preserve">The other aspect of power consumption is </w:t>
-      </w:r>
-      <w:r>
-        <w:rPr>
-          <w:rFonts w:asciiTheme="majorHAnsi" w:hAnsiTheme="majorHAnsi" w:cstheme="majorHAnsi"/>
-          <w:i/>
-        </w:rPr>
-        <w:t>a</w:t>
-      </w:r>
-      <w:r>
-        <w:rPr>
-          <w:rFonts w:asciiTheme="majorHAnsi" w:hAnsiTheme="majorHAnsi" w:cstheme="majorHAnsi"/>
-          <w:i/>
-        </w:rPr>
-        <w:t>verage power</w:t>
-      </w:r>
-      <w:r>
-        <w:rPr>
-          <w:rFonts w:asciiTheme="majorHAnsi" w:hAnsiTheme="majorHAnsi" w:cstheme="majorHAnsi"/>
-        </w:rPr>
-        <w:t xml:space="preserve">.  </w:t>
-      </w:r>
-      <w:r>
-        <w:rPr>
-          <w:rFonts w:asciiTheme="majorHAnsi" w:hAnsiTheme="majorHAnsi" w:cstheme="majorHAnsi"/>
-        </w:rPr>
-        <w:t>D</w:t>
-      </w:r>
-      <w:r>
-        <w:rPr>
-          <w:rFonts w:asciiTheme="majorHAnsi" w:hAnsiTheme="majorHAnsi" w:cstheme="majorHAnsi"/>
-        </w:rPr>
-        <w:t xml:space="preserve">uring </w:t>
-      </w:r>
-      <w:r>
-        <w:rPr>
-          <w:rFonts w:asciiTheme="majorHAnsi" w:hAnsiTheme="majorHAnsi" w:cstheme="majorHAnsi"/>
-        </w:rPr>
-        <w:t>MSC</w:t>
-      </w:r>
-      <w:r>
-        <w:rPr>
-          <w:rFonts w:asciiTheme="majorHAnsi" w:hAnsiTheme="majorHAnsi" w:cstheme="majorHAnsi"/>
-        </w:rPr>
-        <w:t>, the system can wake up by the OS for maintenance, we need to study the system over time and under difference scenarios for average power consumption.  This prove</w:t>
-      </w:r>
-      <w:r>
-        <w:rPr>
-          <w:rFonts w:asciiTheme="majorHAnsi" w:hAnsiTheme="majorHAnsi" w:cstheme="majorHAnsi"/>
-        </w:rPr>
-        <w:t>s</w:t>
-      </w:r>
-      <w:r>
-        <w:rPr>
-          <w:rFonts w:asciiTheme="majorHAnsi" w:hAnsiTheme="majorHAnsi" w:cstheme="majorHAnsi"/>
-        </w:rPr>
-        <w:t xml:space="preserve"> to be challenging since it depend</w:t>
-      </w:r>
-      <w:r>
-        <w:rPr>
-          <w:rFonts w:asciiTheme="majorHAnsi" w:hAnsiTheme="majorHAnsi" w:cstheme="majorHAnsi"/>
-        </w:rPr>
-        <w:t>s</w:t>
-      </w:r>
-      <w:r>
-        <w:rPr>
-          <w:rFonts w:asciiTheme="majorHAnsi" w:hAnsiTheme="majorHAnsi" w:cstheme="majorHAnsi"/>
-        </w:rPr>
-        <w:t xml:space="preserve"> on </w:t>
-      </w:r>
-      <w:r>
-        <w:rPr>
-          <w:rFonts w:asciiTheme="majorHAnsi" w:hAnsiTheme="majorHAnsi" w:cstheme="majorHAnsi"/>
-        </w:rPr>
-        <w:t>software</w:t>
-      </w:r>
-      <w:r>
-        <w:rPr>
-          <w:rFonts w:asciiTheme="majorHAnsi" w:hAnsiTheme="majorHAnsi" w:cstheme="majorHAnsi"/>
-        </w:rPr>
-        <w:t>/firmware</w:t>
-      </w:r>
-      <w:r>
-        <w:rPr>
-          <w:rFonts w:asciiTheme="majorHAnsi" w:hAnsiTheme="majorHAnsi" w:cstheme="majorHAnsi"/>
-        </w:rPr>
-        <w:t xml:space="preserve"> behavior.</w:t>
-      </w:r>
-    </w:p>
-    <w:p>
-      <w:pPr>
-        <w:rPr>
-          <w:rFonts w:asciiTheme="majorHAnsi" w:hAnsiTheme="majorHAnsi" w:cstheme="majorHAnsi"/>
-          <w:b/>
-        </w:rPr>
-      </w:pPr>
-    </w:p>
-    <w:p>
-      <w:pPr>
-        <w:pStyle w:val="Heading2"/>
+        <w:pStyle w:val="Heading3"/>
         <w:rPr>
           <w:rFonts w:cstheme="majorHAnsi"/>
         </w:rPr>
       </w:pPr>
-      <w:bookmarkStart w:id="14" w:name="_Toc15029300"/>
+      <w:bookmarkStart w:id="14" w:name="_Toc15029301"/>
       <w:r>
         <w:rPr>
           <w:rFonts w:cstheme="majorHAnsi"/>
         </w:rPr>
-        <w:t>3.2 Design Consideration during Each Development Phase</w:t>
+        <w:t>3.2.1 Pre-DB</w:t>
+      </w:r>
+      <w:r>
+        <w:rPr>
+          <w:rFonts w:cstheme="majorHAnsi"/>
+        </w:rPr>
+        <w:t xml:space="preserve"> - Planning</w:t>
       </w:r>
       <w:bookmarkEnd w:id="14"/>
-    </w:p>
-    <w:p>
-      <w:pPr>
-        <w:pStyle w:val="Heading3"/>
-        <w:rPr>
-          <w:rFonts w:cstheme="majorHAnsi"/>
-        </w:rPr>
-      </w:pPr>
-      <w:bookmarkStart w:id="15" w:name="_Toc15029301"/>
-      <w:r>
-        <w:rPr>
-          <w:rFonts w:cstheme="majorHAnsi"/>
-        </w:rPr>
-        <w:t>3.2.1 Pre-DB</w:t>
-      </w:r>
-      <w:r>
-        <w:rPr>
-          <w:rFonts w:cstheme="majorHAnsi"/>
-        </w:rPr>
-        <w:t xml:space="preserve"> - Planning</w:t>
-      </w:r>
-      <w:bookmarkEnd w:id="15"/>
     </w:p>
     <w:p>
       <w:pPr>
@@ -32796,7 +32800,7 @@
           <w:rFonts w:cstheme="majorHAnsi"/>
         </w:rPr>
       </w:pPr>
-      <w:bookmarkStart w:id="16" w:name="_Toc15029302"/>
+      <w:bookmarkStart w:id="15" w:name="_Toc15029302"/>
       <w:r>
         <w:rPr>
           <w:rFonts w:cstheme="majorHAnsi"/>
@@ -32821,7 +32825,7 @@
         </w:rPr>
         <w:t>– enablement and assessment</w:t>
       </w:r>
-      <w:bookmarkEnd w:id="16"/>
+      <w:bookmarkEnd w:id="15"/>
     </w:p>
     <w:p>
       <w:pPr>
@@ -34905,7 +34909,7 @@
           <w:rFonts w:cstheme="majorHAnsi"/>
         </w:rPr>
       </w:pPr>
-      <w:bookmarkStart w:id="17" w:name="_Toc15029303"/>
+      <w:bookmarkStart w:id="16" w:name="_Toc15029303"/>
       <w:r>
         <w:rPr>
           <w:rFonts w:cstheme="majorHAnsi"/>
@@ -34924,7 +34928,7 @@
         </w:rPr>
         <w:t xml:space="preserve"> SI Phase</w:t>
       </w:r>
-      <w:bookmarkEnd w:id="17"/>
+      <w:bookmarkEnd w:id="16"/>
     </w:p>
     <w:p>
       <w:pPr>
@@ -35616,14 +35620,14 @@
           <w:rFonts w:cstheme="majorHAnsi"/>
         </w:rPr>
       </w:pPr>
-      <w:bookmarkStart w:id="18" w:name="_Toc15029304"/>
+      <w:bookmarkStart w:id="17" w:name="_Toc15029304"/>
       <w:r>
         <w:rPr>
           <w:rFonts w:cstheme="majorHAnsi"/>
         </w:rPr>
         <w:t>3.2.4 PV Phase</w:t>
       </w:r>
-      <w:bookmarkEnd w:id="18"/>
+      <w:bookmarkEnd w:id="17"/>
     </w:p>
     <w:p>
       <w:pPr>
@@ -35893,14 +35897,14 @@
           <w:rFonts w:cstheme="majorHAnsi"/>
         </w:rPr>
       </w:pPr>
-      <w:bookmarkStart w:id="19" w:name="_Toc15029305"/>
+      <w:bookmarkStart w:id="18" w:name="_Toc15029305"/>
       <w:r>
         <w:rPr>
           <w:rFonts w:cstheme="majorHAnsi"/>
         </w:rPr>
         <w:t>3.2.5 MV Phase</w:t>
       </w:r>
-      <w:bookmarkEnd w:id="19"/>
+      <w:bookmarkEnd w:id="18"/>
     </w:p>
     <w:p>
       <w:pPr>
@@ -35970,14 +35974,14 @@
           <w:rFonts w:cstheme="majorHAnsi"/>
         </w:rPr>
       </w:pPr>
-      <w:bookmarkStart w:id="20" w:name="_Toc15029306"/>
+      <w:bookmarkStart w:id="19" w:name="_Toc15029306"/>
       <w:r>
         <w:rPr>
           <w:rFonts w:cstheme="majorHAnsi"/>
         </w:rPr>
         <w:t>3.2.6 Adaptive Hibernation</w:t>
       </w:r>
-      <w:bookmarkEnd w:id="20"/>
+      <w:bookmarkEnd w:id="19"/>
     </w:p>
     <w:p>
       <w:pPr>
@@ -36038,14 +36042,14 @@
           <w:rFonts w:cstheme="majorHAnsi"/>
         </w:rPr>
       </w:pPr>
-      <w:bookmarkStart w:id="21" w:name="_Toc15029307"/>
+      <w:bookmarkStart w:id="20" w:name="_Toc15029307"/>
       <w:r>
         <w:rPr>
           <w:rFonts w:cstheme="majorHAnsi"/>
         </w:rPr>
         <w:t>3.2.6 “Hot Bag” Effect</w:t>
       </w:r>
-      <w:bookmarkEnd w:id="21"/>
+      <w:bookmarkEnd w:id="20"/>
     </w:p>
     <w:p>
       <w:pPr>
@@ -36150,7 +36154,7 @@
           <w:rFonts w:cstheme="majorHAnsi"/>
         </w:rPr>
       </w:pPr>
-      <w:bookmarkStart w:id="22" w:name="_Toc15029308"/>
+      <w:bookmarkStart w:id="21" w:name="_Toc15029308"/>
       <w:r>
         <w:rPr>
           <w:rFonts w:cstheme="majorHAnsi"/>
@@ -36158,7 +36162,7 @@
         <w:lastRenderedPageBreak/>
         <w:t>4 HP customized design</w:t>
       </w:r>
-      <w:bookmarkEnd w:id="22"/>
+      <w:bookmarkEnd w:id="21"/>
     </w:p>
     <w:p>
       <w:pPr>
@@ -36167,7 +36171,7 @@
           <w:rFonts w:cstheme="majorHAnsi"/>
         </w:rPr>
       </w:pPr>
-      <w:bookmarkStart w:id="23" w:name="_Toc15029309"/>
+      <w:bookmarkStart w:id="22" w:name="_Toc15029309"/>
       <w:r>
         <w:rPr>
           <w:rFonts w:cstheme="majorHAnsi"/>
@@ -36181,7 +36185,7 @@
         </w:rPr>
         <w:t>WoV</w:t>
       </w:r>
-      <w:bookmarkEnd w:id="23"/>
+      <w:bookmarkEnd w:id="22"/>
       <w:proofErr w:type="spellEnd"/>
     </w:p>
     <w:p>
@@ -36191,7 +36195,7 @@
           <w:rFonts w:cstheme="majorHAnsi"/>
         </w:rPr>
       </w:pPr>
-      <w:bookmarkStart w:id="24" w:name="_Toc15029310"/>
+      <w:bookmarkStart w:id="23" w:name="_Toc15029310"/>
       <w:r>
         <w:rPr>
           <w:rFonts w:cstheme="majorHAnsi"/>
@@ -36205,7 +36209,7 @@
         </w:rPr>
         <w:t>WoFPS</w:t>
       </w:r>
-      <w:bookmarkEnd w:id="24"/>
+      <w:bookmarkEnd w:id="23"/>
       <w:proofErr w:type="spellEnd"/>
     </w:p>
     <w:p>
@@ -36919,14 +36923,14 @@
           <w:rFonts w:cstheme="majorHAnsi"/>
         </w:rPr>
       </w:pPr>
-      <w:bookmarkStart w:id="25" w:name="_Toc15029311"/>
+      <w:bookmarkStart w:id="24" w:name="_Toc15029311"/>
       <w:r>
         <w:rPr>
           <w:rFonts w:cstheme="majorHAnsi"/>
         </w:rPr>
         <w:t>4.3 Fan</w:t>
       </w:r>
-      <w:bookmarkEnd w:id="25"/>
+      <w:bookmarkEnd w:id="24"/>
     </w:p>
     <w:p>
       <w:pPr>
@@ -37402,7 +37406,7 @@
           <w:rFonts w:cstheme="majorHAnsi"/>
         </w:rPr>
       </w:pPr>
-      <w:bookmarkStart w:id="26" w:name="_Toc15029312"/>
+      <w:bookmarkStart w:id="25" w:name="_Toc15029312"/>
       <w:r>
         <w:rPr>
           <w:rFonts w:cstheme="majorHAnsi"/>
@@ -37423,7 +37427,7 @@
         </w:rPr>
         <w:t xml:space="preserve"> Hybrid/Discrete</w:t>
       </w:r>
-      <w:bookmarkEnd w:id="26"/>
+      <w:bookmarkEnd w:id="25"/>
     </w:p>
     <w:p>
       <w:pPr>
@@ -37432,7 +37436,7 @@
           <w:rFonts w:cstheme="majorHAnsi"/>
         </w:rPr>
       </w:pPr>
-      <w:bookmarkStart w:id="27" w:name="_Toc15029313"/>
+      <w:bookmarkStart w:id="26" w:name="_Toc15029313"/>
       <w:r>
         <w:rPr>
           <w:rFonts w:cstheme="majorHAnsi"/>
@@ -37453,7 +37457,7 @@
         </w:rPr>
         <w:t xml:space="preserve"> Hybrid/Discrete in Modern Standby.</w:t>
       </w:r>
-      <w:bookmarkEnd w:id="27"/>
+      <w:bookmarkEnd w:id="26"/>
       <w:r>
         <w:rPr>
           <w:rFonts w:cstheme="majorHAnsi"/>
@@ -38577,7 +38581,7 @@
           <w:rFonts w:cstheme="majorHAnsi"/>
         </w:rPr>
       </w:pPr>
-      <w:bookmarkStart w:id="28" w:name="_Toc15029314"/>
+      <w:bookmarkStart w:id="27" w:name="_Toc15029314"/>
       <w:r>
         <w:rPr>
           <w:rFonts w:cstheme="majorHAnsi"/>
@@ -38596,7 +38600,7 @@
         </w:rPr>
         <w:t>How to debug and validate.</w:t>
       </w:r>
-      <w:bookmarkEnd w:id="28"/>
+      <w:bookmarkEnd w:id="27"/>
       <w:r>
         <w:rPr>
           <w:rFonts w:cstheme="majorHAnsi"/>
@@ -39063,7 +39067,7 @@
           <w:rFonts w:cstheme="majorHAnsi"/>
         </w:rPr>
       </w:pPr>
-      <w:bookmarkStart w:id="29" w:name="_Toc15029315"/>
+      <w:bookmarkStart w:id="28" w:name="_Toc15029315"/>
       <w:r>
         <w:rPr>
           <w:rFonts w:cstheme="majorHAnsi"/>
@@ -39071,7 +39075,7 @@
         <w:lastRenderedPageBreak/>
         <w:t>4.4 LED</w:t>
       </w:r>
-      <w:bookmarkEnd w:id="29"/>
+      <w:bookmarkEnd w:id="28"/>
     </w:p>
     <w:p>
       <w:pPr>
@@ -39128,7 +39132,7 @@
           <w:rFonts w:cstheme="majorHAnsi"/>
         </w:rPr>
       </w:pPr>
-      <w:bookmarkStart w:id="30" w:name="_Toc15029316"/>
+      <w:bookmarkStart w:id="29" w:name="_Toc15029316"/>
       <w:r>
         <w:rPr>
           <w:rFonts w:cstheme="majorHAnsi"/>
@@ -39142,7 +39146,7 @@
         </w:rPr>
         <w:t>dTPM</w:t>
       </w:r>
-      <w:bookmarkEnd w:id="30"/>
+      <w:bookmarkEnd w:id="29"/>
       <w:proofErr w:type="spellEnd"/>
     </w:p>
     <w:p>
@@ -39152,14 +39156,14 @@
           <w:rFonts w:cstheme="majorHAnsi"/>
         </w:rPr>
       </w:pPr>
-      <w:bookmarkStart w:id="31" w:name="_Toc15029317"/>
+      <w:bookmarkStart w:id="30" w:name="_Toc15029317"/>
       <w:r>
         <w:rPr>
           <w:rFonts w:cstheme="majorHAnsi"/>
         </w:rPr>
         <w:t>4.6 WLAN</w:t>
       </w:r>
-      <w:bookmarkEnd w:id="31"/>
+      <w:bookmarkEnd w:id="30"/>
     </w:p>
     <w:p>
       <w:pPr>
@@ -39237,7 +39241,7 @@
           <w:rFonts w:cstheme="majorHAnsi"/>
         </w:rPr>
       </w:pPr>
-      <w:bookmarkStart w:id="32" w:name="_Toc15029318"/>
+      <w:bookmarkStart w:id="31" w:name="_Toc15029318"/>
       <w:r>
         <w:rPr>
           <w:rFonts w:cstheme="majorHAnsi"/>
@@ -39279,36 +39283,79 @@
           <w:rFonts w:cstheme="majorHAnsi"/>
         </w:rPr>
         <w:t>?</w:t>
+      </w:r>
+      <w:bookmarkEnd w:id="31"/>
+    </w:p>
+    <w:p>
+      <w:pPr>
+        <w:pStyle w:val="Heading2"/>
+        <w:rPr>
+          <w:rFonts w:cstheme="majorHAnsi"/>
+        </w:rPr>
+      </w:pPr>
+      <w:bookmarkStart w:id="32" w:name="_Toc15029319"/>
+      <w:r>
+        <w:rPr>
+          <w:rFonts w:cstheme="majorHAnsi"/>
+        </w:rPr>
+        <w:t>5.</w:t>
+      </w:r>
+      <w:r>
+        <w:rPr>
+          <w:rFonts w:cstheme="majorHAnsi"/>
+        </w:rPr>
+        <w:t xml:space="preserve">1 </w:t>
+      </w:r>
+      <w:r>
+        <w:rPr>
+          <w:rFonts w:cstheme="majorHAnsi"/>
+        </w:rPr>
+        <w:t>Software and Hardware Tools</w:t>
       </w:r>
       <w:bookmarkEnd w:id="32"/>
     </w:p>
     <w:p>
       <w:pPr>
-        <w:pStyle w:val="Heading2"/>
-        <w:rPr>
-          <w:rFonts w:cstheme="majorHAnsi"/>
-        </w:rPr>
-      </w:pPr>
-      <w:bookmarkStart w:id="33" w:name="_Toc15029319"/>
-      <w:r>
-        <w:rPr>
-          <w:rFonts w:cstheme="majorHAnsi"/>
-        </w:rPr>
-        <w:t>5.</w:t>
-      </w:r>
-      <w:r>
-        <w:rPr>
-          <w:rFonts w:cstheme="majorHAnsi"/>
-        </w:rPr>
-        <w:t xml:space="preserve">1 </w:t>
-      </w:r>
-      <w:r>
-        <w:rPr>
-          <w:rFonts w:cstheme="majorHAnsi"/>
-        </w:rPr>
-        <w:t>Software and Hardware Tools</w:t>
-      </w:r>
-      <w:bookmarkEnd w:id="33"/>
+        <w:rPr>
+          <w:rFonts w:asciiTheme="majorHAnsi" w:hAnsiTheme="majorHAnsi" w:cstheme="majorHAnsi"/>
+        </w:rPr>
+      </w:pPr>
+      <w:r>
+        <w:rPr>
+          <w:rFonts w:asciiTheme="majorHAnsi" w:hAnsiTheme="majorHAnsi" w:cstheme="majorHAnsi"/>
+        </w:rPr>
+        <w:t>A combination of software and hardware tool can be used to validate</w:t>
+      </w:r>
+      <w:r>
+        <w:rPr>
+          <w:rFonts w:asciiTheme="majorHAnsi" w:hAnsiTheme="majorHAnsi" w:cstheme="majorHAnsi"/>
+        </w:rPr>
+        <w:t xml:space="preserve">.  The test procedure and tool guideline can be found in </w:t>
+      </w:r>
+      <w:r>
+        <w:rPr>
+          <w:rFonts w:asciiTheme="majorHAnsi" w:hAnsiTheme="majorHAnsi" w:cstheme="majorHAnsi"/>
+        </w:rPr>
+        <w:t>the MSC</w:t>
+      </w:r>
+      <w:r>
+        <w:rPr>
+          <w:rFonts w:asciiTheme="majorHAnsi" w:hAnsiTheme="majorHAnsi" w:cstheme="majorHAnsi"/>
+        </w:rPr>
+        <w:t xml:space="preserve"> Test Guide.  Please contact </w:t>
+      </w:r>
+      <w:r>
+        <w:rPr>
+          <w:rFonts w:asciiTheme="majorHAnsi" w:hAnsiTheme="majorHAnsi" w:cstheme="majorHAnsi"/>
+        </w:rPr>
+        <w:t>the MSC</w:t>
+      </w:r>
+      <w:r>
+        <w:rPr>
+          <w:rFonts w:asciiTheme="majorHAnsi" w:hAnsiTheme="majorHAnsi" w:cstheme="majorHAnsi"/>
+        </w:rPr>
+        <w:t xml:space="preserve"> core team.</w:t>
+      </w:r>
     </w:p>
     <w:p>
       <w:pPr>
@@ -39320,37 +39367,7 @@
         <w:rPr>
           <w:rFonts w:asciiTheme="majorHAnsi" w:hAnsiTheme="majorHAnsi" w:cstheme="majorHAnsi"/>
         </w:rPr>
-        <w:t>A combination of software and hardware tool can be used to validate</w:t>
-      </w:r>
-      <w:r>
-        <w:rPr>
-          <w:rFonts w:asciiTheme="majorHAnsi" w:hAnsiTheme="majorHAnsi" w:cstheme="majorHAnsi"/>
-        </w:rPr>
-        <w:t xml:space="preserve">.  The test procedure and tool guideline can be found in </w:t>
-      </w:r>
-      <w:r>
-        <w:rPr>
-          <w:rFonts w:asciiTheme="majorHAnsi" w:hAnsiTheme="majorHAnsi" w:cstheme="majorHAnsi"/>
-        </w:rPr>
-        <w:t>the MSC</w:t>
-      </w:r>
-      <w:r>
-        <w:rPr>
-          <w:rFonts w:asciiTheme="majorHAnsi" w:hAnsiTheme="majorHAnsi" w:cstheme="majorHAnsi"/>
-        </w:rPr>
-        <w:t xml:space="preserve"> Test Guide.  Please contact </w:t>
-      </w:r>
-      <w:r>
-        <w:rPr>
-          <w:rFonts w:asciiTheme="majorHAnsi" w:hAnsiTheme="majorHAnsi" w:cstheme="majorHAnsi"/>
-        </w:rPr>
-        <w:t>the MSC</w:t>
-      </w:r>
-      <w:r>
-        <w:rPr>
-          <w:rFonts w:asciiTheme="majorHAnsi" w:hAnsiTheme="majorHAnsi" w:cstheme="majorHAnsi"/>
-        </w:rPr>
-        <w:t xml:space="preserve"> core team.</w:t>
+        <w:t>Here is a list of tools used and description.</w:t>
       </w:r>
     </w:p>
     <w:p>
@@ -39363,7 +39380,52 @@
         <w:rPr>
           <w:rFonts w:asciiTheme="majorHAnsi" w:hAnsiTheme="majorHAnsi" w:cstheme="majorHAnsi"/>
         </w:rPr>
-        <w:t>Here is a list of tools used and description.</w:t>
+        <w:t xml:space="preserve">Power House Mountain (formerly, </w:t>
+      </w:r>
+      <w:r>
+        <w:rPr>
+          <w:rFonts w:asciiTheme="majorHAnsi" w:hAnsiTheme="majorHAnsi" w:cstheme="majorHAnsi"/>
+        </w:rPr>
+        <w:t>Cactus Mountain</w:t>
+      </w:r>
+      <w:r>
+        <w:rPr>
+          <w:rFonts w:asciiTheme="majorHAnsi" w:hAnsiTheme="majorHAnsi" w:cstheme="majorHAnsi"/>
+        </w:rPr>
+        <w:t>) – Intel SW App</w:t>
+      </w:r>
+      <w:r>
+        <w:rPr>
+          <w:rFonts w:asciiTheme="majorHAnsi" w:hAnsiTheme="majorHAnsi" w:cstheme="majorHAnsi"/>
+        </w:rPr>
+        <w:t xml:space="preserve">.  It uses Windows ETL and some Intel driver to capture system and device power states, </w:t>
+      </w:r>
+      <w:proofErr w:type="gramStart"/>
+      <w:r>
+        <w:rPr>
+          <w:rFonts w:asciiTheme="majorHAnsi" w:hAnsiTheme="majorHAnsi" w:cstheme="majorHAnsi"/>
+        </w:rPr>
+        <w:t>and also</w:t>
+      </w:r>
+      <w:proofErr w:type="gramEnd"/>
+      <w:r>
+        <w:rPr>
+          <w:rFonts w:asciiTheme="majorHAnsi" w:hAnsiTheme="majorHAnsi" w:cstheme="majorHAnsi"/>
+        </w:rPr>
+        <w:t xml:space="preserve"> processor C-state </w:t>
+      </w:r>
+      <w:r>
+        <w:rPr>
+          <w:rFonts w:asciiTheme="majorHAnsi" w:hAnsiTheme="majorHAnsi" w:cstheme="majorHAnsi"/>
+        </w:rPr>
+        <w:lastRenderedPageBreak/>
+        <w:t>information.</w:t>
+      </w:r>
+      <w:r>
+        <w:rPr>
+          <w:rFonts w:asciiTheme="majorHAnsi" w:hAnsiTheme="majorHAnsi" w:cstheme="majorHAnsi"/>
+        </w:rPr>
+        <w:t xml:space="preserve">  Note:  Microsoft’s Windows Performance Analyzer can also be used to analyze the ETL files.</w:t>
       </w:r>
     </w:p>
     <w:p>
@@ -39372,77 +39434,8 @@
           <w:rFonts w:asciiTheme="majorHAnsi" w:hAnsiTheme="majorHAnsi" w:cstheme="majorHAnsi"/>
         </w:rPr>
       </w:pPr>
-      <w:r>
-        <w:rPr>
-          <w:rFonts w:asciiTheme="majorHAnsi" w:hAnsiTheme="majorHAnsi" w:cstheme="majorHAnsi"/>
-        </w:rPr>
-        <w:t xml:space="preserve">Power House Mountain (formerly, </w:t>
-      </w:r>
-      <w:r>
-        <w:rPr>
-          <w:rFonts w:asciiTheme="majorHAnsi" w:hAnsiTheme="majorHAnsi" w:cstheme="majorHAnsi"/>
-        </w:rPr>
-        <w:t>Cactus Mountain</w:t>
-      </w:r>
-      <w:r>
-        <w:rPr>
-          <w:rFonts w:asciiTheme="majorHAnsi" w:hAnsiTheme="majorHAnsi" w:cstheme="majorHAnsi"/>
-        </w:rPr>
-        <w:t>) – Intel SW App</w:t>
-      </w:r>
-      <w:r>
-        <w:rPr>
-          <w:rFonts w:asciiTheme="majorHAnsi" w:hAnsiTheme="majorHAnsi" w:cstheme="majorHAnsi"/>
-        </w:rPr>
-        <w:t xml:space="preserve">.  It uses Windows ETL and some Intel driver to capture system and device power states, </w:t>
-      </w:r>
-      <w:proofErr w:type="gramStart"/>
-      <w:r>
-        <w:rPr>
-          <w:rFonts w:asciiTheme="majorHAnsi" w:hAnsiTheme="majorHAnsi" w:cstheme="majorHAnsi"/>
-        </w:rPr>
-        <w:t>and also</w:t>
-      </w:r>
-      <w:proofErr w:type="gramEnd"/>
-      <w:r>
-        <w:rPr>
-          <w:rFonts w:asciiTheme="majorHAnsi" w:hAnsiTheme="majorHAnsi" w:cstheme="majorHAnsi"/>
-        </w:rPr>
-        <w:t xml:space="preserve"> processor C-state </w:t>
-      </w:r>
-      <w:r>
-        <w:rPr>
-          <w:rFonts w:asciiTheme="majorHAnsi" w:hAnsiTheme="majorHAnsi" w:cstheme="majorHAnsi"/>
-        </w:rPr>
-        <w:lastRenderedPageBreak/>
-        <w:t>information.</w:t>
-      </w:r>
-      <w:r>
-        <w:rPr>
-          <w:rFonts w:asciiTheme="majorHAnsi" w:hAnsiTheme="majorHAnsi" w:cstheme="majorHAnsi"/>
-        </w:rPr>
-        <w:t xml:space="preserve">  Note:  Microsoft’s Windows Performance Analyzer can also be used to analyze the ETL files.</w:t>
-      </w:r>
-    </w:p>
-    <w:p>
-      <w:pPr>
-        <w:rPr>
-          <w:rFonts w:asciiTheme="majorHAnsi" w:hAnsiTheme="majorHAnsi" w:cstheme="majorHAnsi"/>
-        </w:rPr>
-      </w:pPr>
-      <w:r>
-        <w:rPr>
-          <w:rFonts w:asciiTheme="majorHAnsi" w:hAnsiTheme="majorHAnsi" w:cstheme="majorHAnsi"/>
-        </w:rPr>
-        <w:t>Battery Life Analyzer – Intel software.  It is used to look at each device’s power states (??)</w:t>
-      </w:r>
-    </w:p>
-    <w:p>
-      <w:pPr>
-        <w:rPr>
-          <w:rFonts w:asciiTheme="majorHAnsi" w:hAnsiTheme="majorHAnsi" w:cstheme="majorHAnsi"/>
-        </w:rPr>
-      </w:pPr>
+      <w:bookmarkStart w:id="33" w:name="_GoBack"/>
+      <w:bookmarkEnd w:id="33"/>
       <w:r>
         <w:rPr>
           <w:rFonts w:asciiTheme="majorHAnsi" w:hAnsiTheme="majorHAnsi" w:cstheme="majorHAnsi"/>
@@ -40447,7 +40440,6 @@
                 <w:sz w:val="16"/>
                 <w:szCs w:val="16"/>
               </w:rPr>
-              <w:lastRenderedPageBreak/>
               <w:t>PCIe in D3.</w:t>
             </w:r>
           </w:p>
@@ -40521,6 +40513,7 @@
                 <w:sz w:val="16"/>
                 <w:szCs w:val="16"/>
               </w:rPr>
+              <w:lastRenderedPageBreak/>
               <w:t>SATA in D3.</w:t>
             </w:r>
           </w:p>
@@ -49685,7 +49678,7 @@
 </file>
 
 <file path=customXml/itemProps1.xml><?xml version="1.0" encoding="utf-8"?>
-<ds:datastoreItem xmlns:ds="http://schemas.openxmlformats.org/officeDocument/2006/customXml" ds:itemID="{FB6FF4D6-A023-408B-8AB2-16D273F4BDDB}">
+<ds:datastoreItem xmlns:ds="http://schemas.openxmlformats.org/officeDocument/2006/customXml" ds:itemID="{0CD081AD-0ECB-4600-9D84-633B947D4B87}">
   <ds:schemaRefs>
     <ds:schemaRef ds:uri="http://schemas.openxmlformats.org/officeDocument/2006/bibliography"/>
   </ds:schemaRefs>

</xml_diff>